<commit_message>
Removal of temporary doc file
I had an open unsaved word document while committing. Some changes
described in the previous commit might be applied now.
</commit_message>
<xml_diff>
--- a/All/delivery 2/DD.docx
+++ b/All/delivery 2/DD.docx
@@ -590,6 +590,8 @@
             </w:rPr>
             <w:t>CONTENTS</w:t>
           </w:r>
+          <w:bookmarkStart w:id="0" w:name="_GoBack"/>
+          <w:bookmarkEnd w:id="0"/>
         </w:p>
         <w:p>
           <w:pPr>
@@ -599,7 +601,7 @@
               <w:caps w:val="0"/>
               <w:sz w:val="24"/>
               <w:szCs w:val="24"/>
-              <w:lang w:eastAsia="ja-JP"/>
+              <w:lang w:val="it-IT"/>
             </w:rPr>
           </w:pPr>
           <w:r>
@@ -611,27 +613,55 @@
           <w:r>
             <w:fldChar w:fldCharType="separate"/>
           </w:r>
-          <w:r>
-            <w:t>1. Introduction</w:t>
-          </w:r>
-          <w:r>
-            <w:tab/>
-          </w:r>
-          <w:r>
-            <w:fldChar w:fldCharType="begin"/>
-          </w:r>
-          <w:r>
-            <w:instrText xml:space="preserve"> PAGEREF _Toc310257295 \h </w:instrText>
-          </w:r>
-          <w:r>
-            <w:fldChar w:fldCharType="separate"/>
-          </w:r>
-          <w:r>
-            <w:t>4</w:t>
-          </w:r>
-          <w:r>
-            <w:fldChar w:fldCharType="end"/>
-          </w:r>
+          <w:hyperlink w:anchor="_Toc436607538" w:history="1">
+            <w:r>
+              <w:rPr>
+                <w:rStyle w:val="Collegamentoipertestuale"/>
+              </w:rPr>
+              <w:t>1. Introduction</w:t>
+            </w:r>
+            <w:r>
+              <w:rPr>
+                <w:webHidden/>
+              </w:rPr>
+              <w:tab/>
+            </w:r>
+            <w:r>
+              <w:rPr>
+                <w:webHidden/>
+              </w:rPr>
+              <w:fldChar w:fldCharType="begin"/>
+            </w:r>
+            <w:r>
+              <w:rPr>
+                <w:webHidden/>
+              </w:rPr>
+              <w:instrText xml:space="preserve"> PAGEREF _Toc436607538 \h </w:instrText>
+            </w:r>
+            <w:r>
+              <w:rPr>
+                <w:webHidden/>
+              </w:rPr>
+            </w:r>
+            <w:r>
+              <w:rPr>
+                <w:webHidden/>
+              </w:rPr>
+              <w:fldChar w:fldCharType="separate"/>
+            </w:r>
+            <w:r>
+              <w:rPr>
+                <w:webHidden/>
+              </w:rPr>
+              <w:t>4</w:t>
+            </w:r>
+            <w:r>
+              <w:rPr>
+                <w:webHidden/>
+              </w:rPr>
+              <w:fldChar w:fldCharType="end"/>
+            </w:r>
+          </w:hyperlink>
         </w:p>
         <w:p>
           <w:pPr>
@@ -644,64 +674,65 @@
               <w:noProof/>
               <w:sz w:val="24"/>
               <w:szCs w:val="24"/>
-              <w:lang w:val="en-GB" w:eastAsia="ja-JP"/>
             </w:rPr>
           </w:pPr>
-          <w:r>
-            <w:rPr>
-              <w:noProof/>
-              <w:lang w:val="en-GB"/>
-            </w:rPr>
-            <w:t>1.1 Purpose</w:t>
-          </w:r>
-          <w:r>
-            <w:rPr>
-              <w:noProof/>
-              <w:lang w:val="en-GB"/>
-            </w:rPr>
-            <w:tab/>
-          </w:r>
-          <w:r>
-            <w:rPr>
-              <w:noProof/>
-              <w:lang w:val="en-GB"/>
-            </w:rPr>
-            <w:fldChar w:fldCharType="begin"/>
-          </w:r>
-          <w:r>
-            <w:rPr>
-              <w:noProof/>
-              <w:lang w:val="en-GB"/>
-            </w:rPr>
-            <w:instrText xml:space="preserve"> PAGEREF _Toc310257296 \h </w:instrText>
-          </w:r>
-          <w:r>
-            <w:rPr>
-              <w:noProof/>
-              <w:lang w:val="en-GB"/>
-            </w:rPr>
-          </w:r>
-          <w:r>
-            <w:rPr>
-              <w:noProof/>
-              <w:lang w:val="en-GB"/>
-            </w:rPr>
-            <w:fldChar w:fldCharType="separate"/>
-          </w:r>
-          <w:r>
-            <w:rPr>
-              <w:noProof/>
-              <w:lang w:val="en-GB"/>
-            </w:rPr>
-            <w:t>4</w:t>
-          </w:r>
-          <w:r>
-            <w:rPr>
-              <w:noProof/>
-              <w:lang w:val="en-GB"/>
-            </w:rPr>
-            <w:fldChar w:fldCharType="end"/>
-          </w:r>
+          <w:hyperlink w:anchor="_Toc436607539" w:history="1">
+            <w:r>
+              <w:rPr>
+                <w:rStyle w:val="Collegamentoipertestuale"/>
+                <w:noProof/>
+              </w:rPr>
+              <w:t>1.1 Purpose</w:t>
+            </w:r>
+            <w:r>
+              <w:rPr>
+                <w:noProof/>
+                <w:webHidden/>
+              </w:rPr>
+              <w:tab/>
+            </w:r>
+            <w:r>
+              <w:rPr>
+                <w:noProof/>
+                <w:webHidden/>
+              </w:rPr>
+              <w:fldChar w:fldCharType="begin"/>
+            </w:r>
+            <w:r>
+              <w:rPr>
+                <w:noProof/>
+                <w:webHidden/>
+              </w:rPr>
+              <w:instrText xml:space="preserve"> PAGEREF _Toc436607539 \h </w:instrText>
+            </w:r>
+            <w:r>
+              <w:rPr>
+                <w:noProof/>
+                <w:webHidden/>
+              </w:rPr>
+            </w:r>
+            <w:r>
+              <w:rPr>
+                <w:noProof/>
+                <w:webHidden/>
+              </w:rPr>
+              <w:fldChar w:fldCharType="separate"/>
+            </w:r>
+            <w:r>
+              <w:rPr>
+                <w:noProof/>
+                <w:webHidden/>
+              </w:rPr>
+              <w:t>4</w:t>
+            </w:r>
+            <w:r>
+              <w:rPr>
+                <w:noProof/>
+                <w:webHidden/>
+              </w:rPr>
+              <w:fldChar w:fldCharType="end"/>
+            </w:r>
+          </w:hyperlink>
         </w:p>
         <w:p>
           <w:pPr>
@@ -714,64 +745,65 @@
               <w:noProof/>
               <w:sz w:val="24"/>
               <w:szCs w:val="24"/>
-              <w:lang w:val="en-GB" w:eastAsia="ja-JP"/>
             </w:rPr>
           </w:pPr>
-          <w:r>
-            <w:rPr>
-              <w:noProof/>
-              <w:lang w:val="en-GB"/>
-            </w:rPr>
-            <w:t>1.2 Scope</w:t>
-          </w:r>
-          <w:r>
-            <w:rPr>
-              <w:noProof/>
-              <w:lang w:val="en-GB"/>
-            </w:rPr>
-            <w:tab/>
-          </w:r>
-          <w:r>
-            <w:rPr>
-              <w:noProof/>
-              <w:lang w:val="en-GB"/>
-            </w:rPr>
-            <w:fldChar w:fldCharType="begin"/>
-          </w:r>
-          <w:r>
-            <w:rPr>
-              <w:noProof/>
-              <w:lang w:val="en-GB"/>
-            </w:rPr>
-            <w:instrText xml:space="preserve"> PAGEREF _Toc310257297 \h </w:instrText>
-          </w:r>
-          <w:r>
-            <w:rPr>
-              <w:noProof/>
-              <w:lang w:val="en-GB"/>
-            </w:rPr>
-          </w:r>
-          <w:r>
-            <w:rPr>
-              <w:noProof/>
-              <w:lang w:val="en-GB"/>
-            </w:rPr>
-            <w:fldChar w:fldCharType="separate"/>
-          </w:r>
-          <w:r>
-            <w:rPr>
-              <w:noProof/>
-              <w:lang w:val="en-GB"/>
-            </w:rPr>
-            <w:t>4</w:t>
-          </w:r>
-          <w:r>
-            <w:rPr>
-              <w:noProof/>
-              <w:lang w:val="en-GB"/>
-            </w:rPr>
-            <w:fldChar w:fldCharType="end"/>
-          </w:r>
+          <w:hyperlink w:anchor="_Toc436607540" w:history="1">
+            <w:r>
+              <w:rPr>
+                <w:rStyle w:val="Collegamentoipertestuale"/>
+                <w:noProof/>
+              </w:rPr>
+              <w:t>1.2 Scope</w:t>
+            </w:r>
+            <w:r>
+              <w:rPr>
+                <w:noProof/>
+                <w:webHidden/>
+              </w:rPr>
+              <w:tab/>
+            </w:r>
+            <w:r>
+              <w:rPr>
+                <w:noProof/>
+                <w:webHidden/>
+              </w:rPr>
+              <w:fldChar w:fldCharType="begin"/>
+            </w:r>
+            <w:r>
+              <w:rPr>
+                <w:noProof/>
+                <w:webHidden/>
+              </w:rPr>
+              <w:instrText xml:space="preserve"> PAGEREF _Toc436607540 \h </w:instrText>
+            </w:r>
+            <w:r>
+              <w:rPr>
+                <w:noProof/>
+                <w:webHidden/>
+              </w:rPr>
+            </w:r>
+            <w:r>
+              <w:rPr>
+                <w:noProof/>
+                <w:webHidden/>
+              </w:rPr>
+              <w:fldChar w:fldCharType="separate"/>
+            </w:r>
+            <w:r>
+              <w:rPr>
+                <w:noProof/>
+                <w:webHidden/>
+              </w:rPr>
+              <w:t>4</w:t>
+            </w:r>
+            <w:r>
+              <w:rPr>
+                <w:noProof/>
+                <w:webHidden/>
+              </w:rPr>
+              <w:fldChar w:fldCharType="end"/>
+            </w:r>
+          </w:hyperlink>
         </w:p>
         <w:p>
           <w:pPr>
@@ -781,30 +813,58 @@
               <w:caps w:val="0"/>
               <w:sz w:val="24"/>
               <w:szCs w:val="24"/>
-              <w:lang w:eastAsia="ja-JP"/>
+              <w:lang w:val="it-IT"/>
             </w:rPr>
           </w:pPr>
-          <w:r>
-            <w:t>2. Architectural design</w:t>
-          </w:r>
-          <w:r>
-            <w:tab/>
-          </w:r>
-          <w:r>
-            <w:fldChar w:fldCharType="begin"/>
-          </w:r>
-          <w:r>
-            <w:instrText xml:space="preserve"> PAGEREF _Toc310257298 \h </w:instrText>
-          </w:r>
-          <w:r>
-            <w:fldChar w:fldCharType="separate"/>
-          </w:r>
-          <w:r>
-            <w:t>4</w:t>
-          </w:r>
-          <w:r>
-            <w:fldChar w:fldCharType="end"/>
-          </w:r>
+          <w:hyperlink w:anchor="_Toc436607541" w:history="1">
+            <w:r>
+              <w:rPr>
+                <w:rStyle w:val="Collegamentoipertestuale"/>
+              </w:rPr>
+              <w:t>2. Architectural design</w:t>
+            </w:r>
+            <w:r>
+              <w:rPr>
+                <w:webHidden/>
+              </w:rPr>
+              <w:tab/>
+            </w:r>
+            <w:r>
+              <w:rPr>
+                <w:webHidden/>
+              </w:rPr>
+              <w:fldChar w:fldCharType="begin"/>
+            </w:r>
+            <w:r>
+              <w:rPr>
+                <w:webHidden/>
+              </w:rPr>
+              <w:instrText xml:space="preserve"> PAGEREF _Toc436607541 \h </w:instrText>
+            </w:r>
+            <w:r>
+              <w:rPr>
+                <w:webHidden/>
+              </w:rPr>
+            </w:r>
+            <w:r>
+              <w:rPr>
+                <w:webHidden/>
+              </w:rPr>
+              <w:fldChar w:fldCharType="separate"/>
+            </w:r>
+            <w:r>
+              <w:rPr>
+                <w:webHidden/>
+              </w:rPr>
+              <w:t>4</w:t>
+            </w:r>
+            <w:r>
+              <w:rPr>
+                <w:webHidden/>
+              </w:rPr>
+              <w:fldChar w:fldCharType="end"/>
+            </w:r>
+          </w:hyperlink>
         </w:p>
         <w:p>
           <w:pPr>
@@ -817,64 +877,65 @@
               <w:noProof/>
               <w:sz w:val="24"/>
               <w:szCs w:val="24"/>
-              <w:lang w:val="en-GB" w:eastAsia="ja-JP"/>
             </w:rPr>
           </w:pPr>
-          <w:r>
-            <w:rPr>
-              <w:noProof/>
-              <w:lang w:val="en-GB"/>
-            </w:rPr>
-            <w:t>2.1 Overview</w:t>
-          </w:r>
-          <w:r>
-            <w:rPr>
-              <w:noProof/>
-              <w:lang w:val="en-GB"/>
-            </w:rPr>
-            <w:tab/>
-          </w:r>
-          <w:r>
-            <w:rPr>
-              <w:noProof/>
-              <w:lang w:val="en-GB"/>
-            </w:rPr>
-            <w:fldChar w:fldCharType="begin"/>
-          </w:r>
-          <w:r>
-            <w:rPr>
-              <w:noProof/>
-              <w:lang w:val="en-GB"/>
-            </w:rPr>
-            <w:instrText xml:space="preserve"> PAGEREF _Toc310257299 \h </w:instrText>
-          </w:r>
-          <w:r>
-            <w:rPr>
-              <w:noProof/>
-              <w:lang w:val="en-GB"/>
-            </w:rPr>
-          </w:r>
-          <w:r>
-            <w:rPr>
-              <w:noProof/>
-              <w:lang w:val="en-GB"/>
-            </w:rPr>
-            <w:fldChar w:fldCharType="separate"/>
-          </w:r>
-          <w:r>
-            <w:rPr>
-              <w:noProof/>
-              <w:lang w:val="en-GB"/>
-            </w:rPr>
-            <w:t>4</w:t>
-          </w:r>
-          <w:r>
-            <w:rPr>
-              <w:noProof/>
-              <w:lang w:val="en-GB"/>
-            </w:rPr>
-            <w:fldChar w:fldCharType="end"/>
-          </w:r>
+          <w:hyperlink w:anchor="_Toc436607542" w:history="1">
+            <w:r>
+              <w:rPr>
+                <w:rStyle w:val="Collegamentoipertestuale"/>
+                <w:noProof/>
+              </w:rPr>
+              <w:t>2.1 Overview</w:t>
+            </w:r>
+            <w:r>
+              <w:rPr>
+                <w:noProof/>
+                <w:webHidden/>
+              </w:rPr>
+              <w:tab/>
+            </w:r>
+            <w:r>
+              <w:rPr>
+                <w:noProof/>
+                <w:webHidden/>
+              </w:rPr>
+              <w:fldChar w:fldCharType="begin"/>
+            </w:r>
+            <w:r>
+              <w:rPr>
+                <w:noProof/>
+                <w:webHidden/>
+              </w:rPr>
+              <w:instrText xml:space="preserve"> PAGEREF _Toc436607542 \h </w:instrText>
+            </w:r>
+            <w:r>
+              <w:rPr>
+                <w:noProof/>
+                <w:webHidden/>
+              </w:rPr>
+            </w:r>
+            <w:r>
+              <w:rPr>
+                <w:noProof/>
+                <w:webHidden/>
+              </w:rPr>
+              <w:fldChar w:fldCharType="separate"/>
+            </w:r>
+            <w:r>
+              <w:rPr>
+                <w:noProof/>
+                <w:webHidden/>
+              </w:rPr>
+              <w:t>4</w:t>
+            </w:r>
+            <w:r>
+              <w:rPr>
+                <w:noProof/>
+                <w:webHidden/>
+              </w:rPr>
+              <w:fldChar w:fldCharType="end"/>
+            </w:r>
+          </w:hyperlink>
         </w:p>
         <w:p>
           <w:pPr>
@@ -887,64 +948,65 @@
               <w:noProof/>
               <w:sz w:val="24"/>
               <w:szCs w:val="24"/>
-              <w:lang w:val="en-GB" w:eastAsia="ja-JP"/>
             </w:rPr>
           </w:pPr>
-          <w:r>
-            <w:rPr>
-              <w:noProof/>
-              <w:lang w:val="en-GB"/>
-            </w:rPr>
-            <w:t>2.2 High level components and their interaction</w:t>
-          </w:r>
-          <w:r>
-            <w:rPr>
-              <w:noProof/>
-              <w:lang w:val="en-GB"/>
-            </w:rPr>
-            <w:tab/>
-          </w:r>
-          <w:r>
-            <w:rPr>
-              <w:noProof/>
-              <w:lang w:val="en-GB"/>
-            </w:rPr>
-            <w:fldChar w:fldCharType="begin"/>
-          </w:r>
-          <w:r>
-            <w:rPr>
-              <w:noProof/>
-              <w:lang w:val="en-GB"/>
-            </w:rPr>
-            <w:instrText xml:space="preserve"> PAGEREF _Toc310257300 \h </w:instrText>
-          </w:r>
-          <w:r>
-            <w:rPr>
-              <w:noProof/>
-              <w:lang w:val="en-GB"/>
-            </w:rPr>
-          </w:r>
-          <w:r>
-            <w:rPr>
-              <w:noProof/>
-              <w:lang w:val="en-GB"/>
-            </w:rPr>
-            <w:fldChar w:fldCharType="separate"/>
-          </w:r>
-          <w:r>
-            <w:rPr>
-              <w:noProof/>
-              <w:lang w:val="en-GB"/>
-            </w:rPr>
-            <w:t>4</w:t>
-          </w:r>
-          <w:r>
-            <w:rPr>
-              <w:noProof/>
-              <w:lang w:val="en-GB"/>
-            </w:rPr>
-            <w:fldChar w:fldCharType="end"/>
-          </w:r>
+          <w:hyperlink w:anchor="_Toc436607543" w:history="1">
+            <w:r>
+              <w:rPr>
+                <w:rStyle w:val="Collegamentoipertestuale"/>
+                <w:noProof/>
+              </w:rPr>
+              <w:t>2.2 High level components and their interaction</w:t>
+            </w:r>
+            <w:r>
+              <w:rPr>
+                <w:noProof/>
+                <w:webHidden/>
+              </w:rPr>
+              <w:tab/>
+            </w:r>
+            <w:r>
+              <w:rPr>
+                <w:noProof/>
+                <w:webHidden/>
+              </w:rPr>
+              <w:fldChar w:fldCharType="begin"/>
+            </w:r>
+            <w:r>
+              <w:rPr>
+                <w:noProof/>
+                <w:webHidden/>
+              </w:rPr>
+              <w:instrText xml:space="preserve"> PAGEREF _Toc436607543 \h </w:instrText>
+            </w:r>
+            <w:r>
+              <w:rPr>
+                <w:noProof/>
+                <w:webHidden/>
+              </w:rPr>
+            </w:r>
+            <w:r>
+              <w:rPr>
+                <w:noProof/>
+                <w:webHidden/>
+              </w:rPr>
+              <w:fldChar w:fldCharType="separate"/>
+            </w:r>
+            <w:r>
+              <w:rPr>
+                <w:noProof/>
+                <w:webHidden/>
+              </w:rPr>
+              <w:t>4</w:t>
+            </w:r>
+            <w:r>
+              <w:rPr>
+                <w:noProof/>
+                <w:webHidden/>
+              </w:rPr>
+              <w:fldChar w:fldCharType="end"/>
+            </w:r>
+          </w:hyperlink>
         </w:p>
         <w:p>
           <w:pPr>
@@ -957,64 +1019,65 @@
               <w:noProof/>
               <w:sz w:val="24"/>
               <w:szCs w:val="24"/>
-              <w:lang w:val="en-GB" w:eastAsia="ja-JP"/>
             </w:rPr>
           </w:pPr>
-          <w:r>
-            <w:rPr>
-              <w:noProof/>
-              <w:lang w:val="en-GB"/>
-            </w:rPr>
-            <w:t>2.3 Component view</w:t>
-          </w:r>
-          <w:r>
-            <w:rPr>
-              <w:noProof/>
-              <w:lang w:val="en-GB"/>
-            </w:rPr>
-            <w:tab/>
-          </w:r>
-          <w:r>
-            <w:rPr>
-              <w:noProof/>
-              <w:lang w:val="en-GB"/>
-            </w:rPr>
-            <w:fldChar w:fldCharType="begin"/>
-          </w:r>
-          <w:r>
-            <w:rPr>
-              <w:noProof/>
-              <w:lang w:val="en-GB"/>
-            </w:rPr>
-            <w:instrText xml:space="preserve"> PAGEREF _Toc310257301 \h </w:instrText>
-          </w:r>
-          <w:r>
-            <w:rPr>
-              <w:noProof/>
-              <w:lang w:val="en-GB"/>
-            </w:rPr>
-          </w:r>
-          <w:r>
-            <w:rPr>
-              <w:noProof/>
-              <w:lang w:val="en-GB"/>
-            </w:rPr>
-            <w:fldChar w:fldCharType="separate"/>
-          </w:r>
-          <w:r>
-            <w:rPr>
-              <w:noProof/>
-              <w:lang w:val="en-GB"/>
-            </w:rPr>
-            <w:t>4</w:t>
-          </w:r>
-          <w:r>
-            <w:rPr>
-              <w:noProof/>
-              <w:lang w:val="en-GB"/>
-            </w:rPr>
-            <w:fldChar w:fldCharType="end"/>
-          </w:r>
+          <w:hyperlink w:anchor="_Toc436607544" w:history="1">
+            <w:r>
+              <w:rPr>
+                <w:rStyle w:val="Collegamentoipertestuale"/>
+                <w:noProof/>
+              </w:rPr>
+              <w:t>2.3 Component view</w:t>
+            </w:r>
+            <w:r>
+              <w:rPr>
+                <w:noProof/>
+                <w:webHidden/>
+              </w:rPr>
+              <w:tab/>
+            </w:r>
+            <w:r>
+              <w:rPr>
+                <w:noProof/>
+                <w:webHidden/>
+              </w:rPr>
+              <w:fldChar w:fldCharType="begin"/>
+            </w:r>
+            <w:r>
+              <w:rPr>
+                <w:noProof/>
+                <w:webHidden/>
+              </w:rPr>
+              <w:instrText xml:space="preserve"> PAGEREF _Toc436607544 \h </w:instrText>
+            </w:r>
+            <w:r>
+              <w:rPr>
+                <w:noProof/>
+                <w:webHidden/>
+              </w:rPr>
+            </w:r>
+            <w:r>
+              <w:rPr>
+                <w:noProof/>
+                <w:webHidden/>
+              </w:rPr>
+              <w:fldChar w:fldCharType="separate"/>
+            </w:r>
+            <w:r>
+              <w:rPr>
+                <w:noProof/>
+                <w:webHidden/>
+              </w:rPr>
+              <w:t>5</w:t>
+            </w:r>
+            <w:r>
+              <w:rPr>
+                <w:noProof/>
+                <w:webHidden/>
+              </w:rPr>
+              <w:fldChar w:fldCharType="end"/>
+            </w:r>
+          </w:hyperlink>
         </w:p>
         <w:p>
           <w:pPr>
@@ -1027,64 +1090,65 @@
               <w:noProof/>
               <w:sz w:val="24"/>
               <w:szCs w:val="24"/>
-              <w:lang w:val="en-GB" w:eastAsia="ja-JP"/>
             </w:rPr>
           </w:pPr>
-          <w:r>
-            <w:rPr>
-              <w:noProof/>
-              <w:lang w:val="en-GB"/>
-            </w:rPr>
-            <w:t>2.4 Deployment view</w:t>
-          </w:r>
-          <w:r>
-            <w:rPr>
-              <w:noProof/>
-              <w:lang w:val="en-GB"/>
-            </w:rPr>
-            <w:tab/>
-          </w:r>
-          <w:r>
-            <w:rPr>
-              <w:noProof/>
-              <w:lang w:val="en-GB"/>
-            </w:rPr>
-            <w:fldChar w:fldCharType="begin"/>
-          </w:r>
-          <w:r>
-            <w:rPr>
-              <w:noProof/>
-              <w:lang w:val="en-GB"/>
-            </w:rPr>
-            <w:instrText xml:space="preserve"> PAGEREF _Toc310257302 \h </w:instrText>
-          </w:r>
-          <w:r>
-            <w:rPr>
-              <w:noProof/>
-              <w:lang w:val="en-GB"/>
-            </w:rPr>
-          </w:r>
-          <w:r>
-            <w:rPr>
-              <w:noProof/>
-              <w:lang w:val="en-GB"/>
-            </w:rPr>
-            <w:fldChar w:fldCharType="separate"/>
-          </w:r>
-          <w:r>
-            <w:rPr>
-              <w:noProof/>
-              <w:lang w:val="en-GB"/>
-            </w:rPr>
-            <w:t>4</w:t>
-          </w:r>
-          <w:r>
-            <w:rPr>
-              <w:noProof/>
-              <w:lang w:val="en-GB"/>
-            </w:rPr>
-            <w:fldChar w:fldCharType="end"/>
-          </w:r>
+          <w:hyperlink w:anchor="_Toc436607545" w:history="1">
+            <w:r>
+              <w:rPr>
+                <w:rStyle w:val="Collegamentoipertestuale"/>
+                <w:noProof/>
+              </w:rPr>
+              <w:t>2.4 Deployment view</w:t>
+            </w:r>
+            <w:r>
+              <w:rPr>
+                <w:noProof/>
+                <w:webHidden/>
+              </w:rPr>
+              <w:tab/>
+            </w:r>
+            <w:r>
+              <w:rPr>
+                <w:noProof/>
+                <w:webHidden/>
+              </w:rPr>
+              <w:fldChar w:fldCharType="begin"/>
+            </w:r>
+            <w:r>
+              <w:rPr>
+                <w:noProof/>
+                <w:webHidden/>
+              </w:rPr>
+              <w:instrText xml:space="preserve"> PAGEREF _Toc436607545 \h </w:instrText>
+            </w:r>
+            <w:r>
+              <w:rPr>
+                <w:noProof/>
+                <w:webHidden/>
+              </w:rPr>
+            </w:r>
+            <w:r>
+              <w:rPr>
+                <w:noProof/>
+                <w:webHidden/>
+              </w:rPr>
+              <w:fldChar w:fldCharType="separate"/>
+            </w:r>
+            <w:r>
+              <w:rPr>
+                <w:noProof/>
+                <w:webHidden/>
+              </w:rPr>
+              <w:t>5</w:t>
+            </w:r>
+            <w:r>
+              <w:rPr>
+                <w:noProof/>
+                <w:webHidden/>
+              </w:rPr>
+              <w:fldChar w:fldCharType="end"/>
+            </w:r>
+          </w:hyperlink>
         </w:p>
         <w:p>
           <w:pPr>
@@ -1097,64 +1161,65 @@
               <w:noProof/>
               <w:sz w:val="24"/>
               <w:szCs w:val="24"/>
-              <w:lang w:val="en-GB" w:eastAsia="ja-JP"/>
             </w:rPr>
           </w:pPr>
-          <w:r>
-            <w:rPr>
-              <w:noProof/>
-              <w:lang w:val="en-GB"/>
-            </w:rPr>
-            <w:t>2.5 Runtime view</w:t>
-          </w:r>
-          <w:r>
-            <w:rPr>
-              <w:noProof/>
-              <w:lang w:val="en-GB"/>
-            </w:rPr>
-            <w:tab/>
-          </w:r>
-          <w:r>
-            <w:rPr>
-              <w:noProof/>
-              <w:lang w:val="en-GB"/>
-            </w:rPr>
-            <w:fldChar w:fldCharType="begin"/>
-          </w:r>
-          <w:r>
-            <w:rPr>
-              <w:noProof/>
-              <w:lang w:val="en-GB"/>
-            </w:rPr>
-            <w:instrText xml:space="preserve"> PAGEREF _Toc310257303 \h </w:instrText>
-          </w:r>
-          <w:r>
-            <w:rPr>
-              <w:noProof/>
-              <w:lang w:val="en-GB"/>
-            </w:rPr>
-          </w:r>
-          <w:r>
-            <w:rPr>
-              <w:noProof/>
-              <w:lang w:val="en-GB"/>
-            </w:rPr>
-            <w:fldChar w:fldCharType="separate"/>
-          </w:r>
-          <w:r>
-            <w:rPr>
-              <w:noProof/>
-              <w:lang w:val="en-GB"/>
-            </w:rPr>
-            <w:t>4</w:t>
-          </w:r>
-          <w:r>
-            <w:rPr>
-              <w:noProof/>
-              <w:lang w:val="en-GB"/>
-            </w:rPr>
-            <w:fldChar w:fldCharType="end"/>
-          </w:r>
+          <w:hyperlink w:anchor="_Toc436607546" w:history="1">
+            <w:r>
+              <w:rPr>
+                <w:rStyle w:val="Collegamentoipertestuale"/>
+                <w:noProof/>
+              </w:rPr>
+              <w:t>2.5 Runtime view</w:t>
+            </w:r>
+            <w:r>
+              <w:rPr>
+                <w:noProof/>
+                <w:webHidden/>
+              </w:rPr>
+              <w:tab/>
+            </w:r>
+            <w:r>
+              <w:rPr>
+                <w:noProof/>
+                <w:webHidden/>
+              </w:rPr>
+              <w:fldChar w:fldCharType="begin"/>
+            </w:r>
+            <w:r>
+              <w:rPr>
+                <w:noProof/>
+                <w:webHidden/>
+              </w:rPr>
+              <w:instrText xml:space="preserve"> PAGEREF _Toc436607546 \h </w:instrText>
+            </w:r>
+            <w:r>
+              <w:rPr>
+                <w:noProof/>
+                <w:webHidden/>
+              </w:rPr>
+            </w:r>
+            <w:r>
+              <w:rPr>
+                <w:noProof/>
+                <w:webHidden/>
+              </w:rPr>
+              <w:fldChar w:fldCharType="separate"/>
+            </w:r>
+            <w:r>
+              <w:rPr>
+                <w:noProof/>
+                <w:webHidden/>
+              </w:rPr>
+              <w:t>5</w:t>
+            </w:r>
+            <w:r>
+              <w:rPr>
+                <w:noProof/>
+                <w:webHidden/>
+              </w:rPr>
+              <w:fldChar w:fldCharType="end"/>
+            </w:r>
+          </w:hyperlink>
         </w:p>
         <w:p>
           <w:pPr>
@@ -1167,64 +1232,65 @@
               <w:noProof/>
               <w:sz w:val="24"/>
               <w:szCs w:val="24"/>
-              <w:lang w:val="en-GB" w:eastAsia="ja-JP"/>
             </w:rPr>
           </w:pPr>
-          <w:r>
-            <w:rPr>
-              <w:noProof/>
-              <w:lang w:val="en-GB"/>
-            </w:rPr>
-            <w:t>2.6 Component interfaces</w:t>
-          </w:r>
-          <w:r>
-            <w:rPr>
-              <w:noProof/>
-              <w:lang w:val="en-GB"/>
-            </w:rPr>
-            <w:tab/>
-          </w:r>
-          <w:r>
-            <w:rPr>
-              <w:noProof/>
-              <w:lang w:val="en-GB"/>
-            </w:rPr>
-            <w:fldChar w:fldCharType="begin"/>
-          </w:r>
-          <w:r>
-            <w:rPr>
-              <w:noProof/>
-              <w:lang w:val="en-GB"/>
-            </w:rPr>
-            <w:instrText xml:space="preserve"> PAGEREF _Toc310257304 \h </w:instrText>
-          </w:r>
-          <w:r>
-            <w:rPr>
-              <w:noProof/>
-              <w:lang w:val="en-GB"/>
-            </w:rPr>
-          </w:r>
-          <w:r>
-            <w:rPr>
-              <w:noProof/>
-              <w:lang w:val="en-GB"/>
-            </w:rPr>
-            <w:fldChar w:fldCharType="separate"/>
-          </w:r>
-          <w:r>
-            <w:rPr>
-              <w:noProof/>
-              <w:lang w:val="en-GB"/>
-            </w:rPr>
-            <w:t>5</w:t>
-          </w:r>
-          <w:r>
-            <w:rPr>
-              <w:noProof/>
-              <w:lang w:val="en-GB"/>
-            </w:rPr>
-            <w:fldChar w:fldCharType="end"/>
-          </w:r>
+          <w:hyperlink w:anchor="_Toc436607547" w:history="1">
+            <w:r>
+              <w:rPr>
+                <w:rStyle w:val="Collegamentoipertestuale"/>
+                <w:noProof/>
+              </w:rPr>
+              <w:t>2.6 Component interfaces</w:t>
+            </w:r>
+            <w:r>
+              <w:rPr>
+                <w:noProof/>
+                <w:webHidden/>
+              </w:rPr>
+              <w:tab/>
+            </w:r>
+            <w:r>
+              <w:rPr>
+                <w:noProof/>
+                <w:webHidden/>
+              </w:rPr>
+              <w:fldChar w:fldCharType="begin"/>
+            </w:r>
+            <w:r>
+              <w:rPr>
+                <w:noProof/>
+                <w:webHidden/>
+              </w:rPr>
+              <w:instrText xml:space="preserve"> PAGEREF _Toc436607547 \h </w:instrText>
+            </w:r>
+            <w:r>
+              <w:rPr>
+                <w:noProof/>
+                <w:webHidden/>
+              </w:rPr>
+            </w:r>
+            <w:r>
+              <w:rPr>
+                <w:noProof/>
+                <w:webHidden/>
+              </w:rPr>
+              <w:fldChar w:fldCharType="separate"/>
+            </w:r>
+            <w:r>
+              <w:rPr>
+                <w:noProof/>
+                <w:webHidden/>
+              </w:rPr>
+              <w:t>5</w:t>
+            </w:r>
+            <w:r>
+              <w:rPr>
+                <w:noProof/>
+                <w:webHidden/>
+              </w:rPr>
+              <w:fldChar w:fldCharType="end"/>
+            </w:r>
+          </w:hyperlink>
         </w:p>
         <w:p>
           <w:pPr>
@@ -1237,64 +1303,65 @@
               <w:noProof/>
               <w:sz w:val="24"/>
               <w:szCs w:val="24"/>
-              <w:lang w:val="en-GB" w:eastAsia="ja-JP"/>
             </w:rPr>
           </w:pPr>
-          <w:r>
-            <w:rPr>
-              <w:noProof/>
-              <w:lang w:val="en-GB"/>
-            </w:rPr>
-            <w:t>2.6 Selected architectural styles and patterns</w:t>
-          </w:r>
-          <w:r>
-            <w:rPr>
-              <w:noProof/>
-              <w:lang w:val="en-GB"/>
-            </w:rPr>
-            <w:tab/>
-          </w:r>
-          <w:r>
-            <w:rPr>
-              <w:noProof/>
-              <w:lang w:val="en-GB"/>
-            </w:rPr>
-            <w:fldChar w:fldCharType="begin"/>
-          </w:r>
-          <w:r>
-            <w:rPr>
-              <w:noProof/>
-              <w:lang w:val="en-GB"/>
-            </w:rPr>
-            <w:instrText xml:space="preserve"> PAGEREF _Toc310257305 \h </w:instrText>
-          </w:r>
-          <w:r>
-            <w:rPr>
-              <w:noProof/>
-              <w:lang w:val="en-GB"/>
-            </w:rPr>
-          </w:r>
-          <w:r>
-            <w:rPr>
-              <w:noProof/>
-              <w:lang w:val="en-GB"/>
-            </w:rPr>
-            <w:fldChar w:fldCharType="separate"/>
-          </w:r>
-          <w:r>
-            <w:rPr>
-              <w:noProof/>
-              <w:lang w:val="en-GB"/>
-            </w:rPr>
-            <w:t>5</w:t>
-          </w:r>
-          <w:r>
-            <w:rPr>
-              <w:noProof/>
-              <w:lang w:val="en-GB"/>
-            </w:rPr>
-            <w:fldChar w:fldCharType="end"/>
-          </w:r>
+          <w:hyperlink w:anchor="_Toc436607548" w:history="1">
+            <w:r>
+              <w:rPr>
+                <w:rStyle w:val="Collegamentoipertestuale"/>
+                <w:noProof/>
+              </w:rPr>
+              <w:t>2.6 Selected architectural styles and patterns</w:t>
+            </w:r>
+            <w:r>
+              <w:rPr>
+                <w:noProof/>
+                <w:webHidden/>
+              </w:rPr>
+              <w:tab/>
+            </w:r>
+            <w:r>
+              <w:rPr>
+                <w:noProof/>
+                <w:webHidden/>
+              </w:rPr>
+              <w:fldChar w:fldCharType="begin"/>
+            </w:r>
+            <w:r>
+              <w:rPr>
+                <w:noProof/>
+                <w:webHidden/>
+              </w:rPr>
+              <w:instrText xml:space="preserve"> PAGEREF _Toc436607548 \h </w:instrText>
+            </w:r>
+            <w:r>
+              <w:rPr>
+                <w:noProof/>
+                <w:webHidden/>
+              </w:rPr>
+            </w:r>
+            <w:r>
+              <w:rPr>
+                <w:noProof/>
+                <w:webHidden/>
+              </w:rPr>
+              <w:fldChar w:fldCharType="separate"/>
+            </w:r>
+            <w:r>
+              <w:rPr>
+                <w:noProof/>
+                <w:webHidden/>
+              </w:rPr>
+              <w:t>6</w:t>
+            </w:r>
+            <w:r>
+              <w:rPr>
+                <w:noProof/>
+                <w:webHidden/>
+              </w:rPr>
+              <w:fldChar w:fldCharType="end"/>
+            </w:r>
+          </w:hyperlink>
         </w:p>
         <w:p>
           <w:pPr>
@@ -1326,27 +1393,27 @@
         </w:rPr>
         <w:br w:type="page"/>
       </w:r>
-      <w:bookmarkStart w:id="0" w:name="_Toc310257295"/>
+      <w:bookmarkStart w:id="1" w:name="_Toc436607538"/>
       <w:r>
         <w:rPr>
           <w:lang w:val="en-GB"/>
         </w:rPr>
         <w:t>1. Introduction</w:t>
       </w:r>
-      <w:bookmarkEnd w:id="0"/>
+      <w:bookmarkEnd w:id="1"/>
     </w:p>
     <w:p>
       <w:pPr>
         <w:pStyle w:val="Titolo2"/>
       </w:pPr>
-      <w:bookmarkStart w:id="1" w:name="_Toc310257296"/>
+      <w:bookmarkStart w:id="2" w:name="_Toc436607539"/>
       <w:r>
         <w:t xml:space="preserve">1.1 </w:t>
       </w:r>
       <w:r>
         <w:t>Purpose</w:t>
       </w:r>
-      <w:bookmarkEnd w:id="1"/>
+      <w:bookmarkEnd w:id="2"/>
     </w:p>
     <w:p>
       <w:pPr>
@@ -1652,7 +1719,7 @@
       <w:pPr>
         <w:pStyle w:val="Titolo2"/>
       </w:pPr>
-      <w:bookmarkStart w:id="2" w:name="_Toc310257297"/>
+      <w:bookmarkStart w:id="3" w:name="_Toc436607540"/>
       <w:r>
         <w:t>1.2</w:t>
       </w:r>
@@ -1662,7 +1729,7 @@
       <w:r>
         <w:t>Scope</w:t>
       </w:r>
-      <w:bookmarkEnd w:id="2"/>
+      <w:bookmarkEnd w:id="3"/>
     </w:p>
     <w:p>
       <w:pPr>
@@ -1867,7 +1934,7 @@
           <w:lang w:val="en-GB"/>
         </w:rPr>
       </w:pPr>
-      <w:bookmarkStart w:id="3" w:name="_Toc310257298"/>
+      <w:bookmarkStart w:id="4" w:name="_Toc436607541"/>
       <w:r>
         <w:rPr>
           <w:lang w:val="en-GB"/>
@@ -1891,47 +1958,47 @@
           <w:lang w:val="en-GB"/>
         </w:rPr>
         <w:t>Architectural design</w:t>
-      </w:r>
-      <w:bookmarkEnd w:id="3"/>
-    </w:p>
-    <w:p>
-      <w:pPr>
-        <w:pStyle w:val="Titolo2"/>
-      </w:pPr>
-      <w:bookmarkStart w:id="4" w:name="_Toc310257299"/>
-      <w:r>
-        <w:t xml:space="preserve">2.1 </w:t>
-      </w:r>
-      <w:r>
-        <w:t>Overview</w:t>
       </w:r>
       <w:bookmarkEnd w:id="4"/>
     </w:p>
     <w:p>
       <w:pPr>
-        <w:rPr>
-          <w:lang w:val="en-GB"/>
-        </w:rPr>
-      </w:pPr>
-      <w:r>
-        <w:rPr>
-          <w:lang w:val="en-GB"/>
-        </w:rPr>
-        <w:t>[…]</w:t>
-      </w:r>
+        <w:pStyle w:val="Titolo2"/>
+      </w:pPr>
+      <w:bookmarkStart w:id="5" w:name="_Toc436607542"/>
+      <w:r>
+        <w:t xml:space="preserve">2.1 </w:t>
+      </w:r>
+      <w:r>
+        <w:t>Overview</w:t>
+      </w:r>
+      <w:bookmarkEnd w:id="5"/>
     </w:p>
     <w:p>
       <w:pPr>
+        <w:rPr>
+          <w:lang w:val="en-GB"/>
+        </w:rPr>
+      </w:pPr>
+      <w:r>
+        <w:rPr>
+          <w:lang w:val="en-GB"/>
+        </w:rPr>
+        <w:t>[…]</w:t>
+      </w:r>
+    </w:p>
+    <w:p>
+      <w:pPr>
         <w:pStyle w:val="Titolo2"/>
       </w:pPr>
-      <w:bookmarkStart w:id="5" w:name="_Toc310257300"/>
+      <w:bookmarkStart w:id="6" w:name="_Toc436607543"/>
       <w:r>
         <w:t xml:space="preserve">2.2 </w:t>
       </w:r>
       <w:r>
         <w:t>High level components and their interaction</w:t>
       </w:r>
-      <w:bookmarkEnd w:id="5"/>
+      <w:bookmarkEnd w:id="6"/>
     </w:p>
     <w:p>
       <w:pPr>
@@ -2260,8 +2327,6 @@
         </w:rPr>
         <w:t>s</w:t>
       </w:r>
-      <w:bookmarkStart w:id="6" w:name="_GoBack"/>
-      <w:bookmarkEnd w:id="6"/>
       <w:r>
         <w:rPr>
           <w:rFonts w:cs="SFRM1000"/>
@@ -2439,7 +2504,7 @@
       <w:pPr>
         <w:pStyle w:val="Titolo2"/>
       </w:pPr>
-      <w:bookmarkStart w:id="7" w:name="_Toc310257301"/>
+      <w:bookmarkStart w:id="7" w:name="_Toc436607544"/>
       <w:r>
         <w:t>2.3</w:t>
       </w:r>
@@ -2486,7 +2551,7 @@
       <w:pPr>
         <w:pStyle w:val="Titolo2"/>
       </w:pPr>
-      <w:bookmarkStart w:id="8" w:name="_Toc310257302"/>
+      <w:bookmarkStart w:id="8" w:name="_Toc436607545"/>
       <w:r>
         <w:t>2.4</w:t>
       </w:r>
@@ -2530,7 +2595,7 @@
       <w:pPr>
         <w:pStyle w:val="Titolo2"/>
       </w:pPr>
-      <w:bookmarkStart w:id="9" w:name="_Toc310257303"/>
+      <w:bookmarkStart w:id="9" w:name="_Toc436607546"/>
       <w:r>
         <w:t>2.5 Runtime view</w:t>
       </w:r>
@@ -2571,7 +2636,7 @@
       <w:pPr>
         <w:pStyle w:val="Titolo2"/>
       </w:pPr>
-      <w:bookmarkStart w:id="10" w:name="_Toc310257304"/>
+      <w:bookmarkStart w:id="10" w:name="_Toc436607547"/>
       <w:r>
         <w:t>2.6 Component interfaces</w:t>
       </w:r>
@@ -4077,7 +4142,7 @@
       <w:pPr>
         <w:pStyle w:val="Titolo2"/>
       </w:pPr>
-      <w:bookmarkStart w:id="11" w:name="_Toc310257305"/>
+      <w:bookmarkStart w:id="11" w:name="_Toc436607548"/>
       <w:r>
         <w:t xml:space="preserve">2.6 Selected architectural </w:t>
       </w:r>
@@ -4907,7 +4972,7 @@
         <w:rStyle w:val="Numeropagina"/>
         <w:noProof/>
       </w:rPr>
-      <w:t>4</w:t>
+      <w:t>3</w:t>
     </w:r>
     <w:r>
       <w:rPr>
@@ -10151,7 +10216,7 @@
 </file>
 
 <file path=customXml/itemProps1.xml><?xml version="1.0" encoding="utf-8"?>
-<ds:datastoreItem xmlns:ds="http://schemas.openxmlformats.org/officeDocument/2006/customXml" ds:itemID="{F5FB24C0-413B-224B-BDF1-0BDB9E941455}">
+<ds:datastoreItem xmlns:ds="http://schemas.openxmlformats.org/officeDocument/2006/customXml" ds:itemID="{8F4D25F9-F6EA-CD4B-BF1B-18CE0500E211}">
   <ds:schemaRefs>
     <ds:schemaRef ds:uri="http://schemas.openxmlformats.org/officeDocument/2006/bibliography"/>
   </ds:schemaRefs>

</xml_diff>

<commit_message>
Deployment diagram modified, some changes in DD
***DEPLOYMENT DIAGRAM***
modified according to component diagram changes

***DESIGN DOCUMENT***
1. FRONT PAGE (ok)

2. TABLE OF CONTENT (ok)

3. INTRODUCTION (partial)
A. Purpose - not modified
B. Scope  - not modified
C. Definitions, Acronyms, Abbreviations (todo)
D. Reference Documents (not modified)
E. Document Structure (todo)

4. ARCHITECTURAL DESIGN (partial)
A. Overview (not modified)
B. High level components and their interaction (not modified)
C. Component view (ADDED)
D. Deployment view (ADDED)
E. Runtime view (todo)
F. Component interfaces (not modified)
G. Selected architectural styles and patterns (not modified)
H. Other design decisions (todo)

5. ALGORITHM DESIGN (not modified)

6. USER INTERFACE DESIGN (todo)

7. REQUIREMENTS TRACEABILITY (not modified)
</commit_message>
<xml_diff>
--- a/All/delivery 2/DD.docx
+++ b/All/delivery 2/DD.docx
@@ -1,6 +1,6 @@
 
 <file path=word/document.xml><?xml version="1.0" encoding="utf-8"?>
-<w:document xmlns:wpc="http://schemas.microsoft.com/office/word/2010/wordprocessingCanvas" xmlns:mc="http://schemas.openxmlformats.org/markup-compatibility/2006" xmlns:o="urn:schemas-microsoft-com:office:office" xmlns:r="http://schemas.openxmlformats.org/officeDocument/2006/relationships" xmlns:m="http://schemas.openxmlformats.org/officeDocument/2006/math" xmlns:v="urn:schemas-microsoft-com:vml" xmlns:wp14="http://schemas.microsoft.com/office/word/2010/wordprocessingDrawing" xmlns:wp="http://schemas.openxmlformats.org/drawingml/2006/wordprocessingDrawing" xmlns:w10="urn:schemas-microsoft-com:office:word" xmlns:w="http://schemas.openxmlformats.org/wordprocessingml/2006/main" xmlns:w14="http://schemas.microsoft.com/office/word/2010/wordml" xmlns:w15="http://schemas.microsoft.com/office/word/2012/wordml" xmlns:wpg="http://schemas.microsoft.com/office/word/2010/wordprocessingGroup" xmlns:wpi="http://schemas.microsoft.com/office/word/2010/wordprocessingInk" xmlns:wne="http://schemas.microsoft.com/office/word/2006/wordml" xmlns:wps="http://schemas.microsoft.com/office/word/2010/wordprocessingShape" mc:Ignorable="w14 w15 wp14">
+<w:document xmlns:wpc="http://schemas.microsoft.com/office/word/2010/wordprocessingCanvas" xmlns:mo="http://schemas.microsoft.com/office/mac/office/2008/main" xmlns:mc="http://schemas.openxmlformats.org/markup-compatibility/2006" xmlns:mv="urn:schemas-microsoft-com:mac:vml" xmlns:o="urn:schemas-microsoft-com:office:office" xmlns:r="http://schemas.openxmlformats.org/officeDocument/2006/relationships" xmlns:m="http://schemas.openxmlformats.org/officeDocument/2006/math" xmlns:v="urn:schemas-microsoft-com:vml" xmlns:wp14="http://schemas.microsoft.com/office/word/2010/wordprocessingDrawing" xmlns:wp="http://schemas.openxmlformats.org/drawingml/2006/wordprocessingDrawing" xmlns:w10="urn:schemas-microsoft-com:office:word" xmlns:w="http://schemas.openxmlformats.org/wordprocessingml/2006/main" xmlns:w14="http://schemas.microsoft.com/office/word/2010/wordml" xmlns:w15="http://schemas.microsoft.com/office/word/2012/wordml" xmlns:wpg="http://schemas.microsoft.com/office/word/2010/wordprocessingGroup" xmlns:wpi="http://schemas.microsoft.com/office/word/2010/wordprocessingInk" xmlns:wne="http://schemas.microsoft.com/office/word/2006/wordml" xmlns:wps="http://schemas.microsoft.com/office/word/2010/wordprocessingShape" mc:Ignorable="w14 w15 wp14">
   <w:body>
     <w:sdt>
       <w:sdtPr>
@@ -25,6 +25,7 @@
           <w:r>
             <w:rPr>
               <w:noProof/>
+              <w:lang w:val="en-GB"/>
             </w:rPr>
             <mc:AlternateContent>
               <mc:Choice Requires="wpg">
@@ -82,7 +83,7 @@
                               </a:ln>
                               <a:extLst>
                                 <a:ext uri="{909E8E84-426E-40dd-AFC4-6F175D3DCCD1}">
-                                  <a14:hiddenFill xmlns:mo="http://schemas.microsoft.com/office/mac/office/2008/main" xmlns:mv="urn:schemas-microsoft-com:mac:vml" xmlns:a14="http://schemas.microsoft.com/office/drawing/2010/main" xmlns:w="http://schemas.openxmlformats.org/wordprocessingml/2006/main" xmlns:w10="urn:schemas-microsoft-com:office:word" xmlns:v="urn:schemas-microsoft-com:vml" xmlns:o="urn:schemas-microsoft-com:office:office" xmlns="">
+                                  <a14:hiddenFill xmlns="" xmlns:o="urn:schemas-microsoft-com:office:office" xmlns:v="urn:schemas-microsoft-com:vml" xmlns:w10="urn:schemas-microsoft-com:office:word" xmlns:w="http://schemas.openxmlformats.org/wordprocessingml/2006/main" xmlns:a14="http://schemas.microsoft.com/office/drawing/2010/main">
                                     <a:noFill/>
                                   </a14:hiddenFill>
                                 </a:ext>
@@ -114,7 +115,7 @@
                               </a:ln>
                               <a:extLst>
                                 <a:ext uri="{909E8E84-426E-40dd-AFC4-6F175D3DCCD1}">
-                                  <a14:hiddenFill xmlns:mo="http://schemas.microsoft.com/office/mac/office/2008/main" xmlns:mv="urn:schemas-microsoft-com:mac:vml" xmlns:a14="http://schemas.microsoft.com/office/drawing/2010/main" xmlns:w="http://schemas.openxmlformats.org/wordprocessingml/2006/main" xmlns:w10="urn:schemas-microsoft-com:office:word" xmlns:v="urn:schemas-microsoft-com:vml" xmlns:o="urn:schemas-microsoft-com:office:office" xmlns="">
+                                  <a14:hiddenFill xmlns="" xmlns:o="urn:schemas-microsoft-com:office:office" xmlns:v="urn:schemas-microsoft-com:vml" xmlns:w10="urn:schemas-microsoft-com:office:word" xmlns:w="http://schemas.openxmlformats.org/wordprocessingml/2006/main" xmlns:a14="http://schemas.microsoft.com/office/drawing/2010/main">
                                     <a:noFill/>
                                   </a14:hiddenFill>
                                 </a:ext>
@@ -199,6 +200,7 @@
           <w:r>
             <w:rPr>
               <w:noProof/>
+              <w:lang w:val="en-GB"/>
             </w:rPr>
             <w:drawing>
               <wp:inline distT="0" distB="0" distL="0" distR="0" wp14:anchorId="54A1F12A" wp14:editId="63ADCBDF">
@@ -274,6 +276,7 @@
               <w:rFonts w:cs="SFRM1728"/>
               <w:sz w:val="32"/>
               <w:szCs w:val="32"/>
+              <w:lang w:val="en-GB"/>
             </w:rPr>
           </w:pPr>
           <w:r>
@@ -281,6 +284,7 @@
               <w:rFonts w:cs="SFRM1728"/>
               <w:sz w:val="32"/>
               <w:szCs w:val="32"/>
+              <w:lang w:val="en-GB"/>
             </w:rPr>
             <w:t>Politecnico di Milano</w:t>
           </w:r>
@@ -295,6 +299,7 @@
               <w:rFonts w:cs="SFRM1728"/>
               <w:sz w:val="32"/>
               <w:szCs w:val="32"/>
+              <w:lang w:val="en-GB"/>
             </w:rPr>
           </w:pPr>
           <w:r>
@@ -302,6 +307,7 @@
               <w:rFonts w:cs="SFRM1728"/>
               <w:sz w:val="32"/>
               <w:szCs w:val="32"/>
+              <w:lang w:val="en-GB"/>
             </w:rPr>
             <w:t>A.A. 2015-2016</w:t>
           </w:r>
@@ -316,6 +322,7 @@
               <w:rFonts w:cs="SFRM1728"/>
               <w:sz w:val="32"/>
               <w:szCs w:val="32"/>
+              <w:lang w:val="en-GB"/>
             </w:rPr>
           </w:pPr>
           <w:r>
@@ -323,6 +330,7 @@
               <w:rFonts w:cs="SFRM1728"/>
               <w:sz w:val="32"/>
               <w:szCs w:val="32"/>
+              <w:lang w:val="en-GB"/>
             </w:rPr>
             <w:t>Software Engineering 2: “MyTaxi”</w:t>
           </w:r>
@@ -337,6 +345,7 @@
               <w:rFonts w:cs="SFRM1728"/>
               <w:sz w:val="32"/>
               <w:szCs w:val="32"/>
+              <w:lang w:val="en-GB"/>
             </w:rPr>
           </w:pPr>
           <w:r>
@@ -344,6 +353,7 @@
               <w:rFonts w:cs="SFBX1728"/>
               <w:sz w:val="32"/>
               <w:szCs w:val="32"/>
+              <w:lang w:val="en-GB"/>
             </w:rPr>
             <w:t xml:space="preserve">Design </w:t>
           </w:r>
@@ -352,6 +362,7 @@
               <w:rFonts w:cs="SFBX1728"/>
               <w:sz w:val="32"/>
               <w:szCs w:val="32"/>
+              <w:lang w:val="en-GB"/>
             </w:rPr>
             <w:t>D</w:t>
           </w:r>
@@ -360,6 +371,7 @@
               <w:rFonts w:cs="SFRM1728"/>
               <w:sz w:val="32"/>
               <w:szCs w:val="32"/>
+              <w:lang w:val="en-GB"/>
             </w:rPr>
             <w:t>ocument</w:t>
           </w:r>
@@ -371,6 +383,7 @@
               <w:rFonts w:cs="SFRM1728"/>
               <w:sz w:val="32"/>
               <w:szCs w:val="32"/>
+              <w:lang w:val="en-GB"/>
             </w:rPr>
           </w:pPr>
         </w:p>
@@ -381,6 +394,7 @@
               <w:rFonts w:cs="SFRM1728"/>
               <w:sz w:val="32"/>
               <w:szCs w:val="32"/>
+              <w:lang w:val="en-GB"/>
             </w:rPr>
           </w:pPr>
           <w:r>
@@ -388,6 +402,7 @@
               <w:rFonts w:cs="SFRM1728"/>
               <w:sz w:val="32"/>
               <w:szCs w:val="32"/>
+              <w:lang w:val="en-GB"/>
             </w:rPr>
             <w:t>Manzi Giuseppe</w:t>
           </w:r>
@@ -396,6 +411,7 @@
               <w:rFonts w:cs="SFRM1728"/>
               <w:sz w:val="32"/>
               <w:szCs w:val="32"/>
+              <w:lang w:val="en-GB"/>
             </w:rPr>
             <w:t xml:space="preserve"> (mat. </w:t>
           </w:r>
@@ -404,6 +420,7 @@
               <w:rFonts w:cs="SFRM1728"/>
               <w:sz w:val="32"/>
               <w:szCs w:val="32"/>
+              <w:lang w:val="en-GB"/>
             </w:rPr>
             <w:t xml:space="preserve">854470) </w:t>
           </w:r>
@@ -412,6 +429,7 @@
               <w:rFonts w:cs="SFRM1728"/>
               <w:sz w:val="32"/>
               <w:szCs w:val="32"/>
+              <w:lang w:val="en-GB"/>
             </w:rPr>
             <w:t>&amp;</w:t>
           </w:r>
@@ -423,6 +441,7 @@
               <w:rFonts w:cs="SFRM1728"/>
               <w:sz w:val="32"/>
               <w:szCs w:val="32"/>
+              <w:lang w:val="en-GB"/>
             </w:rPr>
           </w:pPr>
           <w:r>
@@ -430,6 +449,7 @@
               <w:rFonts w:cs="SFRM1728"/>
               <w:sz w:val="32"/>
               <w:szCs w:val="32"/>
+              <w:lang w:val="en-GB"/>
             </w:rPr>
             <w:t>Nicolini Alessandro</w:t>
           </w:r>
@@ -438,6 +458,7 @@
               <w:rFonts w:cs="SFRM1728"/>
               <w:sz w:val="32"/>
               <w:szCs w:val="32"/>
+              <w:lang w:val="en-GB"/>
             </w:rPr>
             <w:t xml:space="preserve"> (mat. 858858)</w:t>
           </w:r>
@@ -450,6 +471,9 @@
             </w:rPr>
           </w:pPr>
           <w:r>
+            <w:rPr>
+              <w:lang w:val="en-GB"/>
+            </w:rPr>
             <w:br w:type="page"/>
           </w:r>
         </w:p>
@@ -520,7 +544,8 @@
             <w:rPr>
               <w:b w:val="0"/>
               <w:caps w:val="0"/>
-              <w:lang w:val="it-IT"/>
+              <w:sz w:val="24"/>
+              <w:szCs w:val="24"/>
             </w:rPr>
           </w:pPr>
           <w:r>
@@ -532,7 +557,7 @@
           <w:r>
             <w:fldChar w:fldCharType="separate"/>
           </w:r>
-          <w:hyperlink w:anchor="_Toc436839100" w:history="1">
+          <w:hyperlink w:anchor="_Toc436860069" w:history="1">
             <w:r>
               <w:rPr>
                 <w:rStyle w:val="Collegamentoipertestuale"/>
@@ -555,7 +580,7 @@
               <w:rPr>
                 <w:webHidden/>
               </w:rPr>
-              <w:instrText xml:space="preserve"> PAGEREF _Toc436839100 \h </w:instrText>
+              <w:instrText xml:space="preserve"> PAGEREF _Toc436860069 \h </w:instrText>
             </w:r>
             <w:r>
               <w:rPr>
@@ -591,13 +616,17 @@
             <w:rPr>
               <w:smallCaps w:val="0"/>
               <w:noProof/>
+              <w:sz w:val="24"/>
+              <w:szCs w:val="24"/>
+              <w:lang w:val="en-GB"/>
             </w:rPr>
           </w:pPr>
-          <w:hyperlink w:anchor="_Toc436839101" w:history="1">
+          <w:hyperlink w:anchor="_Toc436860070" w:history="1">
             <w:r>
               <w:rPr>
                 <w:rStyle w:val="Collegamentoipertestuale"/>
                 <w:noProof/>
+                <w:lang w:val="en-GB"/>
               </w:rPr>
               <w:t>1.1 Purpose</w:t>
             </w:r>
@@ -605,6 +634,7 @@
               <w:rPr>
                 <w:noProof/>
                 <w:webHidden/>
+                <w:lang w:val="en-GB"/>
               </w:rPr>
               <w:tab/>
             </w:r>
@@ -612,6 +642,7 @@
               <w:rPr>
                 <w:noProof/>
                 <w:webHidden/>
+                <w:lang w:val="en-GB"/>
               </w:rPr>
               <w:fldChar w:fldCharType="begin"/>
             </w:r>
@@ -619,19 +650,22 @@
               <w:rPr>
                 <w:noProof/>
                 <w:webHidden/>
-              </w:rPr>
-              <w:instrText xml:space="preserve"> PAGEREF _Toc436839101 \h </w:instrText>
+                <w:lang w:val="en-GB"/>
+              </w:rPr>
+              <w:instrText xml:space="preserve"> PAGEREF _Toc436860070 \h </w:instrText>
             </w:r>
             <w:r>
               <w:rPr>
                 <w:noProof/>
                 <w:webHidden/>
+                <w:lang w:val="en-GB"/>
               </w:rPr>
             </w:r>
             <w:r>
               <w:rPr>
                 <w:noProof/>
                 <w:webHidden/>
+                <w:lang w:val="en-GB"/>
               </w:rPr>
               <w:fldChar w:fldCharType="separate"/>
             </w:r>
@@ -639,6 +673,7 @@
               <w:rPr>
                 <w:noProof/>
                 <w:webHidden/>
+                <w:lang w:val="en-GB"/>
               </w:rPr>
               <w:t>4</w:t>
             </w:r>
@@ -646,6 +681,7 @@
               <w:rPr>
                 <w:noProof/>
                 <w:webHidden/>
+                <w:lang w:val="en-GB"/>
               </w:rPr>
               <w:fldChar w:fldCharType="end"/>
             </w:r>
@@ -660,13 +696,17 @@
             <w:rPr>
               <w:smallCaps w:val="0"/>
               <w:noProof/>
+              <w:sz w:val="24"/>
+              <w:szCs w:val="24"/>
+              <w:lang w:val="en-GB"/>
             </w:rPr>
           </w:pPr>
-          <w:hyperlink w:anchor="_Toc436839102" w:history="1">
+          <w:hyperlink w:anchor="_Toc436860071" w:history="1">
             <w:r>
               <w:rPr>
                 <w:rStyle w:val="Collegamentoipertestuale"/>
                 <w:noProof/>
+                <w:lang w:val="en-GB"/>
               </w:rPr>
               <w:t>1.2 Scope</w:t>
             </w:r>
@@ -674,6 +714,7 @@
               <w:rPr>
                 <w:noProof/>
                 <w:webHidden/>
+                <w:lang w:val="en-GB"/>
               </w:rPr>
               <w:tab/>
             </w:r>
@@ -681,6 +722,7 @@
               <w:rPr>
                 <w:noProof/>
                 <w:webHidden/>
+                <w:lang w:val="en-GB"/>
               </w:rPr>
               <w:fldChar w:fldCharType="begin"/>
             </w:r>
@@ -688,19 +730,22 @@
               <w:rPr>
                 <w:noProof/>
                 <w:webHidden/>
-              </w:rPr>
-              <w:instrText xml:space="preserve"> PAGEREF _Toc436839102 \h </w:instrText>
+                <w:lang w:val="en-GB"/>
+              </w:rPr>
+              <w:instrText xml:space="preserve"> PAGEREF _Toc436860071 \h </w:instrText>
             </w:r>
             <w:r>
               <w:rPr>
                 <w:noProof/>
                 <w:webHidden/>
+                <w:lang w:val="en-GB"/>
               </w:rPr>
             </w:r>
             <w:r>
               <w:rPr>
                 <w:noProof/>
                 <w:webHidden/>
+                <w:lang w:val="en-GB"/>
               </w:rPr>
               <w:fldChar w:fldCharType="separate"/>
             </w:r>
@@ -708,6 +753,7 @@
               <w:rPr>
                 <w:noProof/>
                 <w:webHidden/>
+                <w:lang w:val="en-GB"/>
               </w:rPr>
               <w:t>4</w:t>
             </w:r>
@@ -715,6 +761,7 @@
               <w:rPr>
                 <w:noProof/>
                 <w:webHidden/>
+                <w:lang w:val="en-GB"/>
               </w:rPr>
               <w:fldChar w:fldCharType="end"/>
             </w:r>
@@ -729,13 +776,17 @@
             <w:rPr>
               <w:smallCaps w:val="0"/>
               <w:noProof/>
+              <w:sz w:val="24"/>
+              <w:szCs w:val="24"/>
+              <w:lang w:val="en-GB"/>
             </w:rPr>
           </w:pPr>
-          <w:hyperlink w:anchor="_Toc436839103" w:history="1">
+          <w:hyperlink w:anchor="_Toc436860072" w:history="1">
             <w:r>
               <w:rPr>
                 <w:rStyle w:val="Collegamentoipertestuale"/>
                 <w:noProof/>
+                <w:lang w:val="en-GB"/>
               </w:rPr>
               <w:t>1.3 Definitions</w:t>
             </w:r>
@@ -743,6 +794,7 @@
               <w:rPr>
                 <w:noProof/>
                 <w:webHidden/>
+                <w:lang w:val="en-GB"/>
               </w:rPr>
               <w:tab/>
             </w:r>
@@ -750,6 +802,7 @@
               <w:rPr>
                 <w:noProof/>
                 <w:webHidden/>
+                <w:lang w:val="en-GB"/>
               </w:rPr>
               <w:fldChar w:fldCharType="begin"/>
             </w:r>
@@ -757,19 +810,22 @@
               <w:rPr>
                 <w:noProof/>
                 <w:webHidden/>
-              </w:rPr>
-              <w:instrText xml:space="preserve"> PAGEREF _Toc436839103 \h </w:instrText>
+                <w:lang w:val="en-GB"/>
+              </w:rPr>
+              <w:instrText xml:space="preserve"> PAGEREF _Toc436860072 \h </w:instrText>
             </w:r>
             <w:r>
               <w:rPr>
                 <w:noProof/>
                 <w:webHidden/>
+                <w:lang w:val="en-GB"/>
               </w:rPr>
             </w:r>
             <w:r>
               <w:rPr>
                 <w:noProof/>
                 <w:webHidden/>
+                <w:lang w:val="en-GB"/>
               </w:rPr>
               <w:fldChar w:fldCharType="separate"/>
             </w:r>
@@ -777,6 +833,7 @@
               <w:rPr>
                 <w:noProof/>
                 <w:webHidden/>
+                <w:lang w:val="en-GB"/>
               </w:rPr>
               <w:t>4</w:t>
             </w:r>
@@ -784,6 +841,7 @@
               <w:rPr>
                 <w:noProof/>
                 <w:webHidden/>
+                <w:lang w:val="en-GB"/>
               </w:rPr>
               <w:fldChar w:fldCharType="end"/>
             </w:r>
@@ -798,13 +856,17 @@
             <w:rPr>
               <w:smallCaps w:val="0"/>
               <w:noProof/>
+              <w:sz w:val="24"/>
+              <w:szCs w:val="24"/>
+              <w:lang w:val="en-GB"/>
             </w:rPr>
           </w:pPr>
-          <w:hyperlink w:anchor="_Toc436839104" w:history="1">
+          <w:hyperlink w:anchor="_Toc436860073" w:history="1">
             <w:r>
               <w:rPr>
                 <w:rStyle w:val="Collegamentoipertestuale"/>
                 <w:noProof/>
+                <w:lang w:val="en-GB"/>
               </w:rPr>
               <w:t>1.4 Reference Documents</w:t>
             </w:r>
@@ -812,6 +874,7 @@
               <w:rPr>
                 <w:noProof/>
                 <w:webHidden/>
+                <w:lang w:val="en-GB"/>
               </w:rPr>
               <w:tab/>
             </w:r>
@@ -819,6 +882,7 @@
               <w:rPr>
                 <w:noProof/>
                 <w:webHidden/>
+                <w:lang w:val="en-GB"/>
               </w:rPr>
               <w:fldChar w:fldCharType="begin"/>
             </w:r>
@@ -826,19 +890,22 @@
               <w:rPr>
                 <w:noProof/>
                 <w:webHidden/>
-              </w:rPr>
-              <w:instrText xml:space="preserve"> PAGEREF _Toc436839104 \h </w:instrText>
+                <w:lang w:val="en-GB"/>
+              </w:rPr>
+              <w:instrText xml:space="preserve"> PAGEREF _Toc436860073 \h </w:instrText>
             </w:r>
             <w:r>
               <w:rPr>
                 <w:noProof/>
                 <w:webHidden/>
+                <w:lang w:val="en-GB"/>
               </w:rPr>
             </w:r>
             <w:r>
               <w:rPr>
                 <w:noProof/>
                 <w:webHidden/>
+                <w:lang w:val="en-GB"/>
               </w:rPr>
               <w:fldChar w:fldCharType="separate"/>
             </w:r>
@@ -846,6 +913,7 @@
               <w:rPr>
                 <w:noProof/>
                 <w:webHidden/>
+                <w:lang w:val="en-GB"/>
               </w:rPr>
               <w:t>4</w:t>
             </w:r>
@@ -853,6 +921,7 @@
               <w:rPr>
                 <w:noProof/>
                 <w:webHidden/>
+                <w:lang w:val="en-GB"/>
               </w:rPr>
               <w:fldChar w:fldCharType="end"/>
             </w:r>
@@ -864,10 +933,11 @@
             <w:rPr>
               <w:b w:val="0"/>
               <w:caps w:val="0"/>
-              <w:lang w:val="it-IT"/>
+              <w:sz w:val="24"/>
+              <w:szCs w:val="24"/>
             </w:rPr>
           </w:pPr>
-          <w:hyperlink w:anchor="_Toc436839105" w:history="1">
+          <w:hyperlink w:anchor="_Toc436860074" w:history="1">
             <w:r>
               <w:rPr>
                 <w:rStyle w:val="Collegamentoipertestuale"/>
@@ -890,7 +960,7 @@
               <w:rPr>
                 <w:webHidden/>
               </w:rPr>
-              <w:instrText xml:space="preserve"> PAGEREF _Toc436839105 \h </w:instrText>
+              <w:instrText xml:space="preserve"> PAGEREF _Toc436860074 \h </w:instrText>
             </w:r>
             <w:r>
               <w:rPr>
@@ -926,13 +996,17 @@
             <w:rPr>
               <w:smallCaps w:val="0"/>
               <w:noProof/>
+              <w:sz w:val="24"/>
+              <w:szCs w:val="24"/>
+              <w:lang w:val="en-GB"/>
             </w:rPr>
           </w:pPr>
-          <w:hyperlink w:anchor="_Toc436839106" w:history="1">
+          <w:hyperlink w:anchor="_Toc436860075" w:history="1">
             <w:r>
               <w:rPr>
                 <w:rStyle w:val="Collegamentoipertestuale"/>
                 <w:noProof/>
+                <w:lang w:val="en-GB"/>
               </w:rPr>
               <w:t>2.1 Overview</w:t>
             </w:r>
@@ -940,6 +1014,7 @@
               <w:rPr>
                 <w:noProof/>
                 <w:webHidden/>
+                <w:lang w:val="en-GB"/>
               </w:rPr>
               <w:tab/>
             </w:r>
@@ -947,6 +1022,7 @@
               <w:rPr>
                 <w:noProof/>
                 <w:webHidden/>
+                <w:lang w:val="en-GB"/>
               </w:rPr>
               <w:fldChar w:fldCharType="begin"/>
             </w:r>
@@ -954,19 +1030,22 @@
               <w:rPr>
                 <w:noProof/>
                 <w:webHidden/>
-              </w:rPr>
-              <w:instrText xml:space="preserve"> PAGEREF _Toc436839106 \h </w:instrText>
+                <w:lang w:val="en-GB"/>
+              </w:rPr>
+              <w:instrText xml:space="preserve"> PAGEREF _Toc436860075 \h </w:instrText>
             </w:r>
             <w:r>
               <w:rPr>
                 <w:noProof/>
                 <w:webHidden/>
+                <w:lang w:val="en-GB"/>
               </w:rPr>
             </w:r>
             <w:r>
               <w:rPr>
                 <w:noProof/>
                 <w:webHidden/>
+                <w:lang w:val="en-GB"/>
               </w:rPr>
               <w:fldChar w:fldCharType="separate"/>
             </w:r>
@@ -974,6 +1053,7 @@
               <w:rPr>
                 <w:noProof/>
                 <w:webHidden/>
+                <w:lang w:val="en-GB"/>
               </w:rPr>
               <w:t>5</w:t>
             </w:r>
@@ -981,6 +1061,7 @@
               <w:rPr>
                 <w:noProof/>
                 <w:webHidden/>
+                <w:lang w:val="en-GB"/>
               </w:rPr>
               <w:fldChar w:fldCharType="end"/>
             </w:r>
@@ -995,13 +1076,17 @@
             <w:rPr>
               <w:smallCaps w:val="0"/>
               <w:noProof/>
+              <w:sz w:val="24"/>
+              <w:szCs w:val="24"/>
+              <w:lang w:val="en-GB"/>
             </w:rPr>
           </w:pPr>
-          <w:hyperlink w:anchor="_Toc436839107" w:history="1">
+          <w:hyperlink w:anchor="_Toc436860076" w:history="1">
             <w:r>
               <w:rPr>
                 <w:rStyle w:val="Collegamentoipertestuale"/>
                 <w:noProof/>
+                <w:lang w:val="en-GB"/>
               </w:rPr>
               <w:t>2.2 High level components and their interaction</w:t>
             </w:r>
@@ -1009,6 +1094,7 @@
               <w:rPr>
                 <w:noProof/>
                 <w:webHidden/>
+                <w:lang w:val="en-GB"/>
               </w:rPr>
               <w:tab/>
             </w:r>
@@ -1016,6 +1102,7 @@
               <w:rPr>
                 <w:noProof/>
                 <w:webHidden/>
+                <w:lang w:val="en-GB"/>
               </w:rPr>
               <w:fldChar w:fldCharType="begin"/>
             </w:r>
@@ -1023,19 +1110,22 @@
               <w:rPr>
                 <w:noProof/>
                 <w:webHidden/>
-              </w:rPr>
-              <w:instrText xml:space="preserve"> PAGEREF _Toc436839107 \h </w:instrText>
+                <w:lang w:val="en-GB"/>
+              </w:rPr>
+              <w:instrText xml:space="preserve"> PAGEREF _Toc436860076 \h </w:instrText>
             </w:r>
             <w:r>
               <w:rPr>
                 <w:noProof/>
                 <w:webHidden/>
+                <w:lang w:val="en-GB"/>
               </w:rPr>
             </w:r>
             <w:r>
               <w:rPr>
                 <w:noProof/>
                 <w:webHidden/>
+                <w:lang w:val="en-GB"/>
               </w:rPr>
               <w:fldChar w:fldCharType="separate"/>
             </w:r>
@@ -1043,6 +1133,7 @@
               <w:rPr>
                 <w:noProof/>
                 <w:webHidden/>
+                <w:lang w:val="en-GB"/>
               </w:rPr>
               <w:t>5</w:t>
             </w:r>
@@ -1050,6 +1141,7 @@
               <w:rPr>
                 <w:noProof/>
                 <w:webHidden/>
+                <w:lang w:val="en-GB"/>
               </w:rPr>
               <w:fldChar w:fldCharType="end"/>
             </w:r>
@@ -1064,13 +1156,17 @@
             <w:rPr>
               <w:smallCaps w:val="0"/>
               <w:noProof/>
+              <w:sz w:val="24"/>
+              <w:szCs w:val="24"/>
+              <w:lang w:val="en-GB"/>
             </w:rPr>
           </w:pPr>
-          <w:hyperlink w:anchor="_Toc436839108" w:history="1">
+          <w:hyperlink w:anchor="_Toc436860077" w:history="1">
             <w:r>
               <w:rPr>
                 <w:rStyle w:val="Collegamentoipertestuale"/>
                 <w:noProof/>
+                <w:lang w:val="en-GB"/>
               </w:rPr>
               <w:t>2.3 Component view</w:t>
             </w:r>
@@ -1078,6 +1174,7 @@
               <w:rPr>
                 <w:noProof/>
                 <w:webHidden/>
+                <w:lang w:val="en-GB"/>
               </w:rPr>
               <w:tab/>
             </w:r>
@@ -1085,6 +1182,7 @@
               <w:rPr>
                 <w:noProof/>
                 <w:webHidden/>
+                <w:lang w:val="en-GB"/>
               </w:rPr>
               <w:fldChar w:fldCharType="begin"/>
             </w:r>
@@ -1092,19 +1190,22 @@
               <w:rPr>
                 <w:noProof/>
                 <w:webHidden/>
-              </w:rPr>
-              <w:instrText xml:space="preserve"> PAGEREF _Toc436839108 \h </w:instrText>
+                <w:lang w:val="en-GB"/>
+              </w:rPr>
+              <w:instrText xml:space="preserve"> PAGEREF _Toc436860077 \h </w:instrText>
             </w:r>
             <w:r>
               <w:rPr>
                 <w:noProof/>
                 <w:webHidden/>
+                <w:lang w:val="en-GB"/>
               </w:rPr>
             </w:r>
             <w:r>
               <w:rPr>
                 <w:noProof/>
                 <w:webHidden/>
+                <w:lang w:val="en-GB"/>
               </w:rPr>
               <w:fldChar w:fldCharType="separate"/>
             </w:r>
@@ -1112,6 +1213,7 @@
               <w:rPr>
                 <w:noProof/>
                 <w:webHidden/>
+                <w:lang w:val="en-GB"/>
               </w:rPr>
               <w:t>6</w:t>
             </w:r>
@@ -1119,6 +1221,7 @@
               <w:rPr>
                 <w:noProof/>
                 <w:webHidden/>
+                <w:lang w:val="en-GB"/>
               </w:rPr>
               <w:fldChar w:fldCharType="end"/>
             </w:r>
@@ -1133,13 +1236,17 @@
             <w:rPr>
               <w:smallCaps w:val="0"/>
               <w:noProof/>
+              <w:sz w:val="24"/>
+              <w:szCs w:val="24"/>
+              <w:lang w:val="en-GB"/>
             </w:rPr>
           </w:pPr>
-          <w:hyperlink w:anchor="_Toc436839109" w:history="1">
+          <w:hyperlink w:anchor="_Toc436860078" w:history="1">
             <w:r>
               <w:rPr>
                 <w:rStyle w:val="Collegamentoipertestuale"/>
                 <w:noProof/>
+                <w:lang w:val="en-GB"/>
               </w:rPr>
               <w:t>2.4 Deployment view</w:t>
             </w:r>
@@ -1147,6 +1254,7 @@
               <w:rPr>
                 <w:noProof/>
                 <w:webHidden/>
+                <w:lang w:val="en-GB"/>
               </w:rPr>
               <w:tab/>
             </w:r>
@@ -1154,6 +1262,7 @@
               <w:rPr>
                 <w:noProof/>
                 <w:webHidden/>
+                <w:lang w:val="en-GB"/>
               </w:rPr>
               <w:fldChar w:fldCharType="begin"/>
             </w:r>
@@ -1161,19 +1270,22 @@
               <w:rPr>
                 <w:noProof/>
                 <w:webHidden/>
-              </w:rPr>
-              <w:instrText xml:space="preserve"> PAGEREF _Toc436839109 \h </w:instrText>
+                <w:lang w:val="en-GB"/>
+              </w:rPr>
+              <w:instrText xml:space="preserve"> PAGEREF _Toc436860078 \h </w:instrText>
             </w:r>
             <w:r>
               <w:rPr>
                 <w:noProof/>
                 <w:webHidden/>
+                <w:lang w:val="en-GB"/>
               </w:rPr>
             </w:r>
             <w:r>
               <w:rPr>
                 <w:noProof/>
                 <w:webHidden/>
+                <w:lang w:val="en-GB"/>
               </w:rPr>
               <w:fldChar w:fldCharType="separate"/>
             </w:r>
@@ -1181,6 +1293,7 @@
               <w:rPr>
                 <w:noProof/>
                 <w:webHidden/>
+                <w:lang w:val="en-GB"/>
               </w:rPr>
               <w:t>6</w:t>
             </w:r>
@@ -1188,6 +1301,7 @@
               <w:rPr>
                 <w:noProof/>
                 <w:webHidden/>
+                <w:lang w:val="en-GB"/>
               </w:rPr>
               <w:fldChar w:fldCharType="end"/>
             </w:r>
@@ -1202,13 +1316,17 @@
             <w:rPr>
               <w:smallCaps w:val="0"/>
               <w:noProof/>
+              <w:sz w:val="24"/>
+              <w:szCs w:val="24"/>
+              <w:lang w:val="en-GB"/>
             </w:rPr>
           </w:pPr>
-          <w:hyperlink w:anchor="_Toc436839110" w:history="1">
+          <w:hyperlink w:anchor="_Toc436860079" w:history="1">
             <w:r>
               <w:rPr>
                 <w:rStyle w:val="Collegamentoipertestuale"/>
                 <w:noProof/>
+                <w:lang w:val="en-GB"/>
               </w:rPr>
               <w:t>2.5 Runtime view</w:t>
             </w:r>
@@ -1216,6 +1334,7 @@
               <w:rPr>
                 <w:noProof/>
                 <w:webHidden/>
+                <w:lang w:val="en-GB"/>
               </w:rPr>
               <w:tab/>
             </w:r>
@@ -1223,6 +1342,7 @@
               <w:rPr>
                 <w:noProof/>
                 <w:webHidden/>
+                <w:lang w:val="en-GB"/>
               </w:rPr>
               <w:fldChar w:fldCharType="begin"/>
             </w:r>
@@ -1230,19 +1350,22 @@
               <w:rPr>
                 <w:noProof/>
                 <w:webHidden/>
-              </w:rPr>
-              <w:instrText xml:space="preserve"> PAGEREF _Toc436839110 \h </w:instrText>
+                <w:lang w:val="en-GB"/>
+              </w:rPr>
+              <w:instrText xml:space="preserve"> PAGEREF _Toc436860079 \h </w:instrText>
             </w:r>
             <w:r>
               <w:rPr>
                 <w:noProof/>
                 <w:webHidden/>
+                <w:lang w:val="en-GB"/>
               </w:rPr>
             </w:r>
             <w:r>
               <w:rPr>
                 <w:noProof/>
                 <w:webHidden/>
+                <w:lang w:val="en-GB"/>
               </w:rPr>
               <w:fldChar w:fldCharType="separate"/>
             </w:r>
@@ -1250,6 +1373,7 @@
               <w:rPr>
                 <w:noProof/>
                 <w:webHidden/>
+                <w:lang w:val="en-GB"/>
               </w:rPr>
               <w:t>6</w:t>
             </w:r>
@@ -1257,6 +1381,7 @@
               <w:rPr>
                 <w:noProof/>
                 <w:webHidden/>
+                <w:lang w:val="en-GB"/>
               </w:rPr>
               <w:fldChar w:fldCharType="end"/>
             </w:r>
@@ -1271,13 +1396,17 @@
             <w:rPr>
               <w:smallCaps w:val="0"/>
               <w:noProof/>
+              <w:sz w:val="24"/>
+              <w:szCs w:val="24"/>
+              <w:lang w:val="en-GB"/>
             </w:rPr>
           </w:pPr>
-          <w:hyperlink w:anchor="_Toc436839111" w:history="1">
+          <w:hyperlink w:anchor="_Toc436860080" w:history="1">
             <w:r>
               <w:rPr>
                 <w:rStyle w:val="Collegamentoipertestuale"/>
                 <w:noProof/>
+                <w:lang w:val="en-GB"/>
               </w:rPr>
               <w:t>2.6 Component interfaces</w:t>
             </w:r>
@@ -1285,6 +1414,7 @@
               <w:rPr>
                 <w:noProof/>
                 <w:webHidden/>
+                <w:lang w:val="en-GB"/>
               </w:rPr>
               <w:tab/>
             </w:r>
@@ -1292,6 +1422,7 @@
               <w:rPr>
                 <w:noProof/>
                 <w:webHidden/>
+                <w:lang w:val="en-GB"/>
               </w:rPr>
               <w:fldChar w:fldCharType="begin"/>
             </w:r>
@@ -1299,19 +1430,22 @@
               <w:rPr>
                 <w:noProof/>
                 <w:webHidden/>
-              </w:rPr>
-              <w:instrText xml:space="preserve"> PAGEREF _Toc436839111 \h </w:instrText>
+                <w:lang w:val="en-GB"/>
+              </w:rPr>
+              <w:instrText xml:space="preserve"> PAGEREF _Toc436860080 \h </w:instrText>
             </w:r>
             <w:r>
               <w:rPr>
                 <w:noProof/>
                 <w:webHidden/>
+                <w:lang w:val="en-GB"/>
               </w:rPr>
             </w:r>
             <w:r>
               <w:rPr>
                 <w:noProof/>
                 <w:webHidden/>
+                <w:lang w:val="en-GB"/>
               </w:rPr>
               <w:fldChar w:fldCharType="separate"/>
             </w:r>
@@ -1319,13 +1453,15 @@
               <w:rPr>
                 <w:noProof/>
                 <w:webHidden/>
-              </w:rPr>
-              <w:t>6</w:t>
+                <w:lang w:val="en-GB"/>
+              </w:rPr>
+              <w:t>7</w:t>
             </w:r>
             <w:r>
               <w:rPr>
                 <w:noProof/>
                 <w:webHidden/>
+                <w:lang w:val="en-GB"/>
               </w:rPr>
               <w:fldChar w:fldCharType="end"/>
             </w:r>
@@ -1340,13 +1476,17 @@
             <w:rPr>
               <w:smallCaps w:val="0"/>
               <w:noProof/>
+              <w:sz w:val="24"/>
+              <w:szCs w:val="24"/>
+              <w:lang w:val="en-GB"/>
             </w:rPr>
           </w:pPr>
-          <w:hyperlink w:anchor="_Toc436839112" w:history="1">
+          <w:hyperlink w:anchor="_Toc436860081" w:history="1">
             <w:r>
               <w:rPr>
                 <w:rStyle w:val="Collegamentoipertestuale"/>
                 <w:noProof/>
+                <w:lang w:val="en-GB"/>
               </w:rPr>
               <w:t>2.6 Selected architectural styles and patterns</w:t>
             </w:r>
@@ -1354,6 +1494,7 @@
               <w:rPr>
                 <w:noProof/>
                 <w:webHidden/>
+                <w:lang w:val="en-GB"/>
               </w:rPr>
               <w:tab/>
             </w:r>
@@ -1361,6 +1502,7 @@
               <w:rPr>
                 <w:noProof/>
                 <w:webHidden/>
+                <w:lang w:val="en-GB"/>
               </w:rPr>
               <w:fldChar w:fldCharType="begin"/>
             </w:r>
@@ -1368,19 +1510,22 @@
               <w:rPr>
                 <w:noProof/>
                 <w:webHidden/>
-              </w:rPr>
-              <w:instrText xml:space="preserve"> PAGEREF _Toc436839112 \h </w:instrText>
+                <w:lang w:val="en-GB"/>
+              </w:rPr>
+              <w:instrText xml:space="preserve"> PAGEREF _Toc436860081 \h </w:instrText>
             </w:r>
             <w:r>
               <w:rPr>
                 <w:noProof/>
                 <w:webHidden/>
+                <w:lang w:val="en-GB"/>
               </w:rPr>
             </w:r>
             <w:r>
               <w:rPr>
                 <w:noProof/>
                 <w:webHidden/>
+                <w:lang w:val="en-GB"/>
               </w:rPr>
               <w:fldChar w:fldCharType="separate"/>
             </w:r>
@@ -1388,6 +1533,7 @@
               <w:rPr>
                 <w:noProof/>
                 <w:webHidden/>
+                <w:lang w:val="en-GB"/>
               </w:rPr>
               <w:t>8</w:t>
             </w:r>
@@ -1395,6 +1541,7 @@
               <w:rPr>
                 <w:noProof/>
                 <w:webHidden/>
+                <w:lang w:val="en-GB"/>
               </w:rPr>
               <w:fldChar w:fldCharType="end"/>
             </w:r>
@@ -1406,10 +1553,11 @@
             <w:rPr>
               <w:b w:val="0"/>
               <w:caps w:val="0"/>
-              <w:lang w:val="it-IT"/>
+              <w:sz w:val="24"/>
+              <w:szCs w:val="24"/>
             </w:rPr>
           </w:pPr>
-          <w:hyperlink w:anchor="_Toc436839113" w:history="1">
+          <w:hyperlink w:anchor="_Toc436860082" w:history="1">
             <w:r>
               <w:rPr>
                 <w:rStyle w:val="Collegamentoipertestuale"/>
@@ -1432,7 +1580,7 @@
               <w:rPr>
                 <w:webHidden/>
               </w:rPr>
-              <w:instrText xml:space="preserve"> PAGEREF _Toc436839113 \h </w:instrText>
+              <w:instrText xml:space="preserve"> PAGEREF _Toc436860082 \h </w:instrText>
             </w:r>
             <w:r>
               <w:rPr>
@@ -1468,13 +1616,17 @@
             <w:rPr>
               <w:smallCaps w:val="0"/>
               <w:noProof/>
+              <w:sz w:val="24"/>
+              <w:szCs w:val="24"/>
+              <w:lang w:val="en-GB"/>
             </w:rPr>
           </w:pPr>
-          <w:hyperlink w:anchor="_Toc436839114" w:history="1">
+          <w:hyperlink w:anchor="_Toc436860083" w:history="1">
             <w:r>
               <w:rPr>
                 <w:rStyle w:val="Collegamentoipertestuale"/>
                 <w:noProof/>
+                <w:lang w:val="en-GB"/>
               </w:rPr>
               <w:t>1.1 void enqueueRequest(Request req)</w:t>
             </w:r>
@@ -1482,6 +1634,7 @@
               <w:rPr>
                 <w:noProof/>
                 <w:webHidden/>
+                <w:lang w:val="en-GB"/>
               </w:rPr>
               <w:tab/>
             </w:r>
@@ -1489,6 +1642,7 @@
               <w:rPr>
                 <w:noProof/>
                 <w:webHidden/>
+                <w:lang w:val="en-GB"/>
               </w:rPr>
               <w:fldChar w:fldCharType="begin"/>
             </w:r>
@@ -1496,19 +1650,22 @@
               <w:rPr>
                 <w:noProof/>
                 <w:webHidden/>
-              </w:rPr>
-              <w:instrText xml:space="preserve"> PAGEREF _Toc436839114 \h </w:instrText>
+                <w:lang w:val="en-GB"/>
+              </w:rPr>
+              <w:instrText xml:space="preserve"> PAGEREF _Toc436860083 \h </w:instrText>
             </w:r>
             <w:r>
               <w:rPr>
                 <w:noProof/>
                 <w:webHidden/>
+                <w:lang w:val="en-GB"/>
               </w:rPr>
             </w:r>
             <w:r>
               <w:rPr>
                 <w:noProof/>
                 <w:webHidden/>
+                <w:lang w:val="en-GB"/>
               </w:rPr>
               <w:fldChar w:fldCharType="separate"/>
             </w:r>
@@ -1516,6 +1673,7 @@
               <w:rPr>
                 <w:noProof/>
                 <w:webHidden/>
+                <w:lang w:val="en-GB"/>
               </w:rPr>
               <w:t>9</w:t>
             </w:r>
@@ -1523,6 +1681,7 @@
               <w:rPr>
                 <w:noProof/>
                 <w:webHidden/>
+                <w:lang w:val="en-GB"/>
               </w:rPr>
               <w:fldChar w:fldCharType="end"/>
             </w:r>
@@ -1532,40 +1691,30 @@
           <w:pPr>
             <w:pStyle w:val="Sommario2"/>
             <w:tabs>
-              <w:tab w:val="left" w:pos="960"/>
               <w:tab w:val="right" w:leader="dot" w:pos="9962"/>
             </w:tabs>
             <w:rPr>
               <w:smallCaps w:val="0"/>
               <w:noProof/>
+              <w:sz w:val="24"/>
+              <w:szCs w:val="24"/>
+              <w:lang w:val="en-GB"/>
             </w:rPr>
           </w:pPr>
-          <w:hyperlink w:anchor="_Toc436839115" w:history="1">
+          <w:hyperlink w:anchor="_Toc436860084" w:history="1">
             <w:r>
               <w:rPr>
                 <w:rStyle w:val="Collegamentoipertestuale"/>
                 <w:noProof/>
-              </w:rPr>
-              <w:t>1.2</w:t>
-            </w:r>
-            <w:r>
-              <w:rPr>
-                <w:smallCaps w:val="0"/>
-                <w:noProof/>
-              </w:rPr>
-              <w:tab/>
-            </w:r>
-            <w:r>
-              <w:rPr>
-                <w:rStyle w:val="Collegamentoipertestuale"/>
-                <w:noProof/>
-              </w:rPr>
-              <w:t>void dequeueRequest(Zone z)</w:t>
+                <w:lang w:val="en-GB"/>
+              </w:rPr>
+              <w:t>1.2 void dequeueRequest(Zone z)</w:t>
             </w:r>
             <w:r>
               <w:rPr>
                 <w:noProof/>
                 <w:webHidden/>
+                <w:lang w:val="en-GB"/>
               </w:rPr>
               <w:tab/>
             </w:r>
@@ -1573,6 +1722,7 @@
               <w:rPr>
                 <w:noProof/>
                 <w:webHidden/>
+                <w:lang w:val="en-GB"/>
               </w:rPr>
               <w:fldChar w:fldCharType="begin"/>
             </w:r>
@@ -1580,19 +1730,22 @@
               <w:rPr>
                 <w:noProof/>
                 <w:webHidden/>
-              </w:rPr>
-              <w:instrText xml:space="preserve"> PAGEREF _Toc436839115 \h </w:instrText>
+                <w:lang w:val="en-GB"/>
+              </w:rPr>
+              <w:instrText xml:space="preserve"> PAGEREF _Toc436860084 \h </w:instrText>
             </w:r>
             <w:r>
               <w:rPr>
                 <w:noProof/>
                 <w:webHidden/>
+                <w:lang w:val="en-GB"/>
               </w:rPr>
             </w:r>
             <w:r>
               <w:rPr>
                 <w:noProof/>
                 <w:webHidden/>
+                <w:lang w:val="en-GB"/>
               </w:rPr>
               <w:fldChar w:fldCharType="separate"/>
             </w:r>
@@ -1600,13 +1753,15 @@
               <w:rPr>
                 <w:noProof/>
                 <w:webHidden/>
-              </w:rPr>
-              <w:t>9</w:t>
+                <w:lang w:val="en-GB"/>
+              </w:rPr>
+              <w:t>10</w:t>
             </w:r>
             <w:r>
               <w:rPr>
                 <w:noProof/>
                 <w:webHidden/>
+                <w:lang w:val="en-GB"/>
               </w:rPr>
               <w:fldChar w:fldCharType="end"/>
             </w:r>
@@ -1616,40 +1771,30 @@
           <w:pPr>
             <w:pStyle w:val="Sommario2"/>
             <w:tabs>
-              <w:tab w:val="left" w:pos="960"/>
               <w:tab w:val="right" w:leader="dot" w:pos="9962"/>
             </w:tabs>
             <w:rPr>
               <w:smallCaps w:val="0"/>
               <w:noProof/>
+              <w:sz w:val="24"/>
+              <w:szCs w:val="24"/>
+              <w:lang w:val="en-GB"/>
             </w:rPr>
           </w:pPr>
-          <w:hyperlink w:anchor="_Toc436839116" w:history="1">
+          <w:hyperlink w:anchor="_Toc436860085" w:history="1">
             <w:r>
               <w:rPr>
                 <w:rStyle w:val="Collegamentoipertestuale"/>
                 <w:noProof/>
-              </w:rPr>
-              <w:t>1.3</w:t>
-            </w:r>
-            <w:r>
-              <w:rPr>
-                <w:smallCaps w:val="0"/>
-                <w:noProof/>
-              </w:rPr>
-              <w:tab/>
-            </w:r>
-            <w:r>
-              <w:rPr>
-                <w:rStyle w:val="Collegamentoipertestuale"/>
-                <w:noProof/>
-              </w:rPr>
-              <w:t>void dispatchTaxis()</w:t>
+                <w:lang w:val="en-GB"/>
+              </w:rPr>
+              <w:t>1.3 void dispatchTaxis()</w:t>
             </w:r>
             <w:r>
               <w:rPr>
                 <w:noProof/>
                 <w:webHidden/>
+                <w:lang w:val="en-GB"/>
               </w:rPr>
               <w:tab/>
             </w:r>
@@ -1657,6 +1802,7 @@
               <w:rPr>
                 <w:noProof/>
                 <w:webHidden/>
+                <w:lang w:val="en-GB"/>
               </w:rPr>
               <w:fldChar w:fldCharType="begin"/>
             </w:r>
@@ -1664,19 +1810,22 @@
               <w:rPr>
                 <w:noProof/>
                 <w:webHidden/>
-              </w:rPr>
-              <w:instrText xml:space="preserve"> PAGEREF _Toc436839116 \h </w:instrText>
+                <w:lang w:val="en-GB"/>
+              </w:rPr>
+              <w:instrText xml:space="preserve"> PAGEREF _Toc436860085 \h </w:instrText>
             </w:r>
             <w:r>
               <w:rPr>
                 <w:noProof/>
                 <w:webHidden/>
+                <w:lang w:val="en-GB"/>
               </w:rPr>
             </w:r>
             <w:r>
               <w:rPr>
                 <w:noProof/>
                 <w:webHidden/>
+                <w:lang w:val="en-GB"/>
               </w:rPr>
               <w:fldChar w:fldCharType="separate"/>
             </w:r>
@@ -1684,13 +1833,15 @@
               <w:rPr>
                 <w:noProof/>
                 <w:webHidden/>
-              </w:rPr>
-              <w:t>9</w:t>
+                <w:lang w:val="en-GB"/>
+              </w:rPr>
+              <w:t>10</w:t>
             </w:r>
             <w:r>
               <w:rPr>
                 <w:noProof/>
                 <w:webHidden/>
+                <w:lang w:val="en-GB"/>
               </w:rPr>
               <w:fldChar w:fldCharType="end"/>
             </w:r>
@@ -1702,10 +1853,11 @@
             <w:rPr>
               <w:b w:val="0"/>
               <w:caps w:val="0"/>
-              <w:lang w:val="it-IT"/>
+              <w:sz w:val="24"/>
+              <w:szCs w:val="24"/>
             </w:rPr>
           </w:pPr>
-          <w:hyperlink w:anchor="_Toc436839117" w:history="1">
+          <w:hyperlink w:anchor="_Toc436860086" w:history="1">
             <w:r>
               <w:rPr>
                 <w:rStyle w:val="Collegamentoipertestuale"/>
@@ -1728,7 +1880,7 @@
               <w:rPr>
                 <w:webHidden/>
               </w:rPr>
-              <w:instrText xml:space="preserve"> PAGEREF _Toc436839117 \h </w:instrText>
+              <w:instrText xml:space="preserve"> PAGEREF _Toc436860086 \h </w:instrText>
             </w:r>
             <w:r>
               <w:rPr>
@@ -1761,10 +1913,11 @@
             <w:rPr>
               <w:b w:val="0"/>
               <w:caps w:val="0"/>
-              <w:lang w:val="it-IT"/>
+              <w:sz w:val="24"/>
+              <w:szCs w:val="24"/>
             </w:rPr>
           </w:pPr>
-          <w:hyperlink w:anchor="_Toc436839118" w:history="1">
+          <w:hyperlink w:anchor="_Toc436860087" w:history="1">
             <w:r>
               <w:rPr>
                 <w:rStyle w:val="Collegamentoipertestuale"/>
@@ -1787,7 +1940,7 @@
               <w:rPr>
                 <w:webHidden/>
               </w:rPr>
-              <w:instrText xml:space="preserve"> PAGEREF _Toc436839118 \h </w:instrText>
+              <w:instrText xml:space="preserve"> PAGEREF _Toc436860087 \h </w:instrText>
             </w:r>
             <w:r>
               <w:rPr>
@@ -1804,7 +1957,7 @@
               <w:rPr>
                 <w:webHidden/>
               </w:rPr>
-              <w:t>10</w:t>
+              <w:t>11</w:t>
             </w:r>
             <w:r>
               <w:rPr>
@@ -1844,7 +1997,7 @@
         </w:rPr>
         <w:br w:type="page"/>
       </w:r>
-      <w:bookmarkStart w:id="0" w:name="_Toc436839100"/>
+      <w:bookmarkStart w:id="0" w:name="_Toc436860069"/>
       <w:r>
         <w:rPr>
           <w:lang w:val="en-GB"/>
@@ -1858,7 +2011,7 @@
       <w:pPr>
         <w:pStyle w:val="Titolo2"/>
       </w:pPr>
-      <w:bookmarkStart w:id="1" w:name="_Toc436839101"/>
+      <w:bookmarkStart w:id="1" w:name="_Toc436860070"/>
       <w:r>
         <w:t xml:space="preserve">1.1 </w:t>
       </w:r>
@@ -2011,6 +2164,67 @@
           <w:lang w:val="en-GB"/>
         </w:rPr>
         <w:t>ed to guide its implementation.</w:t>
+      </w:r>
+    </w:p>
+    <w:p>
+      <w:pPr>
+        <w:widowControl w:val="0"/>
+        <w:autoSpaceDE w:val="0"/>
+        <w:autoSpaceDN w:val="0"/>
+        <w:adjustRightInd w:val="0"/>
+        <w:spacing w:line="320" w:lineRule="atLeast"/>
+        <w:jc w:val="both"/>
+        <w:rPr>
+          <w:rFonts w:ascii="Times New Roman" w:hAnsi="Times New Roman" w:cs="Times New Roman"/>
+          <w:sz w:val="26"/>
+          <w:szCs w:val="26"/>
+          <w:lang w:val="en-GB"/>
+        </w:rPr>
+      </w:pPr>
+      <w:r>
+        <w:rPr>
+          <w:rFonts w:ascii="Times New Roman" w:hAnsi="Times New Roman" w:cs="Times New Roman"/>
+          <w:sz w:val="26"/>
+          <w:szCs w:val="26"/>
+          <w:lang w:val="en-GB"/>
+        </w:rPr>
+        <w:t xml:space="preserve">This document also shows the architecture of the system we are implementing, so its </w:t>
+      </w:r>
+      <w:r>
+        <w:rPr>
+          <w:rFonts w:ascii="Times New Roman" w:hAnsi="Times New Roman" w:cs="Times New Roman"/>
+          <w:sz w:val="26"/>
+          <w:szCs w:val="26"/>
+          <w:lang w:val="en-GB"/>
+        </w:rPr>
+        <w:t>fundamental co</w:t>
+      </w:r>
+      <w:r>
+        <w:rPr>
+          <w:rFonts w:ascii="Times New Roman" w:hAnsi="Times New Roman" w:cs="Times New Roman"/>
+          <w:sz w:val="26"/>
+          <w:szCs w:val="26"/>
+          <w:lang w:val="en-GB"/>
+        </w:rPr>
+        <w:t>ncepts and properties</w:t>
+      </w:r>
+      <w:r>
+        <w:rPr>
+          <w:rFonts w:ascii="Times New Roman" w:hAnsi="Times New Roman" w:cs="Times New Roman"/>
+          <w:sz w:val="26"/>
+          <w:szCs w:val="26"/>
+          <w:lang w:val="en-GB"/>
+        </w:rPr>
+        <w:t xml:space="preserve"> in its environment embodied in its elements, relationships, and in the princip</w:t>
+      </w:r>
+      <w:r>
+        <w:rPr>
+          <w:rFonts w:ascii="Times New Roman" w:hAnsi="Times New Roman" w:cs="Times New Roman"/>
+          <w:sz w:val="26"/>
+          <w:szCs w:val="26"/>
+          <w:lang w:val="en-GB"/>
+        </w:rPr>
+        <w:t>les of its design and evolution.</w:t>
       </w:r>
     </w:p>
     <w:p>
@@ -2020,6 +2234,7 @@
         <w:autoSpaceDN w:val="0"/>
         <w:adjustRightInd w:val="0"/>
         <w:spacing w:after="240" w:line="320" w:lineRule="atLeast"/>
+        <w:jc w:val="both"/>
         <w:rPr>
           <w:rFonts w:ascii="Times New Roman" w:hAnsi="Times New Roman" w:cs="Times New Roman"/>
           <w:sz w:val="26"/>
@@ -2034,7 +2249,7 @@
           <w:szCs w:val="26"/>
           <w:lang w:val="en-GB"/>
         </w:rPr>
-        <w:t xml:space="preserve">This document also shows the architecture of the system we are implementing, so its </w:t>
+        <w:t xml:space="preserve">The document is intended for </w:t>
       </w:r>
       <w:r>
         <w:rPr>
@@ -2043,7 +2258,7 @@
           <w:szCs w:val="26"/>
           <w:lang w:val="en-GB"/>
         </w:rPr>
-        <w:t>fundamental co</w:t>
+        <w:t xml:space="preserve">both </w:t>
       </w:r>
       <w:r>
         <w:rPr>
@@ -2052,7 +2267,7 @@
           <w:szCs w:val="26"/>
           <w:lang w:val="en-GB"/>
         </w:rPr>
-        <w:t>ncepts and properties</w:t>
+        <w:t>developers</w:t>
       </w:r>
       <w:r>
         <w:rPr>
@@ -2061,7 +2276,7 @@
           <w:szCs w:val="26"/>
           <w:lang w:val="en-GB"/>
         </w:rPr>
-        <w:t xml:space="preserve"> in its environment embodied in its elements, relationships, and in the princip</w:t>
+        <w:t>,</w:t>
       </w:r>
       <w:r>
         <w:rPr>
@@ -2070,7 +2285,7 @@
           <w:szCs w:val="26"/>
           <w:lang w:val="en-GB"/>
         </w:rPr>
-        <w:t>les of its design and evolution.</w:t>
+        <w:t xml:space="preserve"> who will</w:t>
       </w:r>
       <w:r>
         <w:rPr>
@@ -2079,8 +2294,7 @@
           <w:szCs w:val="26"/>
           <w:lang w:val="en-GB"/>
         </w:rPr>
-        <w:br/>
-        <w:t xml:space="preserve">The document is intended for </w:t>
+        <w:t xml:space="preserve"> implement the software, and manager, who need understand the high-level structure of the system.</w:t>
       </w:r>
       <w:r>
         <w:rPr>
@@ -2089,51 +2303,6 @@
           <w:szCs w:val="26"/>
           <w:lang w:val="en-GB"/>
         </w:rPr>
-        <w:t xml:space="preserve">both </w:t>
-      </w:r>
-      <w:r>
-        <w:rPr>
-          <w:rFonts w:ascii="Times New Roman" w:hAnsi="Times New Roman" w:cs="Times New Roman"/>
-          <w:sz w:val="26"/>
-          <w:szCs w:val="26"/>
-          <w:lang w:val="en-GB"/>
-        </w:rPr>
-        <w:t>developers</w:t>
-      </w:r>
-      <w:r>
-        <w:rPr>
-          <w:rFonts w:ascii="Times New Roman" w:hAnsi="Times New Roman" w:cs="Times New Roman"/>
-          <w:sz w:val="26"/>
-          <w:szCs w:val="26"/>
-          <w:lang w:val="en-GB"/>
-        </w:rPr>
-        <w:t>,</w:t>
-      </w:r>
-      <w:r>
-        <w:rPr>
-          <w:rFonts w:ascii="Times New Roman" w:hAnsi="Times New Roman" w:cs="Times New Roman"/>
-          <w:sz w:val="26"/>
-          <w:szCs w:val="26"/>
-          <w:lang w:val="en-GB"/>
-        </w:rPr>
-        <w:t xml:space="preserve"> who will</w:t>
-      </w:r>
-      <w:r>
-        <w:rPr>
-          <w:rFonts w:ascii="Times New Roman" w:hAnsi="Times New Roman" w:cs="Times New Roman"/>
-          <w:sz w:val="26"/>
-          <w:szCs w:val="26"/>
-          <w:lang w:val="en-GB"/>
-        </w:rPr>
-        <w:t xml:space="preserve"> implement the software, and manager, who need understand the high-level structure of the system.</w:t>
-      </w:r>
-      <w:r>
-        <w:rPr>
-          <w:rFonts w:ascii="Times New Roman" w:hAnsi="Times New Roman" w:cs="Times New Roman"/>
-          <w:sz w:val="26"/>
-          <w:szCs w:val="26"/>
-          <w:lang w:val="en-GB"/>
-        </w:rPr>
         <w:t xml:space="preserve"> </w:t>
       </w:r>
     </w:p>
@@ -2141,7 +2310,7 @@
       <w:pPr>
         <w:pStyle w:val="Titolo2"/>
       </w:pPr>
-      <w:bookmarkStart w:id="2" w:name="_Toc436839102"/>
+      <w:bookmarkStart w:id="2" w:name="_Toc436860071"/>
       <w:r>
         <w:t>1.2</w:t>
       </w:r>
@@ -2321,7 +2490,7 @@
       <w:pPr>
         <w:pStyle w:val="Titolo2"/>
       </w:pPr>
-      <w:bookmarkStart w:id="3" w:name="_Toc436839103"/>
+      <w:bookmarkStart w:id="3" w:name="_Toc436860072"/>
       <w:r>
         <w:t>1.3 Definitions</w:t>
       </w:r>
@@ -2331,7 +2500,7 @@
       <w:pPr>
         <w:pStyle w:val="Titolo2"/>
       </w:pPr>
-      <w:bookmarkStart w:id="4" w:name="_Toc436839104"/>
+      <w:bookmarkStart w:id="4" w:name="_Toc436860073"/>
       <w:r>
         <w:t>1.4 Reference Documents</w:t>
       </w:r>
@@ -2589,14 +2758,7 @@
           <w:i/>
           <w:lang w:val="en-GB"/>
         </w:rPr>
-        <w:t>IEEE Standard for Information Technology-System Design-Software</w:t>
-      </w:r>
-      <w:r>
-        <w:rPr>
-          <w:i/>
-          <w:lang w:val="en-GB"/>
-        </w:rPr>
-        <w:t xml:space="preserve"> Design Descriptions</w:t>
+        <w:t>IEEE Standard for Information Technology-System Design-Software Design Descriptions</w:t>
       </w:r>
     </w:p>
     <w:p>
@@ -2616,14 +2778,7 @@
           <w:i/>
           <w:lang w:val="en-GB"/>
         </w:rPr>
-        <w:t xml:space="preserve">Author: </w:t>
-      </w:r>
-      <w:r>
-        <w:rPr>
-          <w:i/>
-          <w:lang w:val="en-GB"/>
-        </w:rPr>
-        <w:t>IEEE Computer Society</w:t>
+        <w:t>Author: IEEE Computer Society</w:t>
       </w:r>
     </w:p>
     <w:p>
@@ -2643,14 +2798,7 @@
           <w:i/>
           <w:lang w:val="en-GB"/>
         </w:rPr>
-        <w:t>IEEE Standard for System and software engineering-</w:t>
-      </w:r>
-      <w:r>
-        <w:rPr>
-          <w:i/>
-          <w:lang w:val="en-GB"/>
-        </w:rPr>
-        <w:t>Architecture description</w:t>
+        <w:t>IEEE Standard for System and software engineering-Architecture description</w:t>
       </w:r>
     </w:p>
     <w:p>
@@ -2662,19 +2810,15 @@
         </w:numPr>
         <w:rPr>
           <w:i/>
+          <w:lang w:val="en-GB"/>
         </w:rPr>
       </w:pPr>
       <w:r>
         <w:rPr>
           <w:i/>
-        </w:rPr>
-        <w:t xml:space="preserve">Author: </w:t>
-      </w:r>
-      <w:r>
-        <w:rPr>
-          <w:i/>
-        </w:rPr>
-        <w:t>IEEE Computer Society</w:t>
+          <w:lang w:val="en-GB"/>
+        </w:rPr>
+        <w:t>Author: IEEE Computer Society</w:t>
       </w:r>
     </w:p>
     <w:p>
@@ -2686,13 +2830,22 @@
         </w:numPr>
         <w:rPr>
           <w:i/>
+          <w:lang w:val="en-GB"/>
         </w:rPr>
       </w:pPr>
       <w:r>
         <w:rPr>
           <w:i/>
-        </w:rPr>
-        <w:t>RASD pdf</w:t>
+          <w:lang w:val="en-GB"/>
+        </w:rPr>
+        <w:t>RASD.</w:t>
+      </w:r>
+      <w:r>
+        <w:rPr>
+          <w:i/>
+          <w:lang w:val="en-GB"/>
+        </w:rPr>
+        <w:t>pdf</w:t>
       </w:r>
     </w:p>
     <w:p>
@@ -2704,109 +2857,90 @@
         </w:numPr>
         <w:rPr>
           <w:i/>
+          <w:lang w:val="en-GB"/>
         </w:rPr>
       </w:pPr>
       <w:r>
         <w:rPr>
           <w:i/>
-        </w:rPr>
-        <w:t>Author: Nic</w:t>
-      </w:r>
-      <w:r>
+          <w:lang w:val="en-GB"/>
+        </w:rPr>
+        <w:t>Author: Nicolini Alessandro, Manzi Giuseppe</w:t>
+      </w:r>
+    </w:p>
+    <w:p>
+      <w:pPr>
+        <w:pStyle w:val="Paragrafoelenco"/>
+        <w:numPr>
+          <w:ilvl w:val="0"/>
+          <w:numId w:val="41"/>
+        </w:numPr>
         <w:rPr>
           <w:i/>
-        </w:rPr>
-        <w:t>olini Alessandro, Manzi Giuseppe</w:t>
-      </w:r>
-    </w:p>
-    <w:p>
-      <w:pPr>
-        <w:ind w:left="720"/>
-        <w:rPr>
-          <w:b/>
+          <w:lang w:val="en-GB"/>
+        </w:rPr>
+      </w:pPr>
+      <w:r>
+        <w:rPr>
           <w:i/>
-        </w:rPr>
-      </w:pPr>
-    </w:p>
-    <w:p>
-      <w:pPr>
-        <w:rPr>
-          <w:b/>
-          <w:i/>
-        </w:rPr>
-      </w:pPr>
-      <w:r>
-        <w:rPr>
-          <w:b/>
-          <w:i/>
-        </w:rPr>
-        <w:lastRenderedPageBreak/>
-        <w:t>Web Sources</w:t>
-      </w:r>
-    </w:p>
-    <w:p>
-      <w:pPr>
-        <w:rPr>
-          <w:i/>
-        </w:rPr>
-      </w:pPr>
-    </w:p>
-    <w:p>
-      <w:pPr>
-        <w:autoSpaceDE w:val="0"/>
-        <w:autoSpaceDN w:val="0"/>
-        <w:adjustRightInd w:val="0"/>
-        <w:rPr>
-          <w:rFonts w:ascii="Calibri" w:hAnsi="Calibri" w:cs="Calibri"/>
-        </w:rPr>
-      </w:pPr>
-      <w:r>
-        <w:rPr>
-          <w:rFonts w:ascii="Calibri" w:hAnsi="Calibri" w:cs="Calibri"/>
-        </w:rPr>
-        <w:t>https://doc</w:t>
-      </w:r>
-      <w:r>
-        <w:rPr>
-          <w:rFonts w:ascii="Calibri" w:hAnsi="Calibri" w:cs="Calibri"/>
-        </w:rPr>
-        <w:t>s.oracle.com/javaee/7/tutorial/</w:t>
-      </w:r>
-    </w:p>
-    <w:p>
-      <w:pPr>
-        <w:autoSpaceDE w:val="0"/>
-        <w:autoSpaceDN w:val="0"/>
-        <w:adjustRightInd w:val="0"/>
-        <w:rPr>
-          <w:rFonts w:ascii="Calibri" w:hAnsi="Calibri" w:cs="Calibri"/>
-        </w:rPr>
-      </w:pPr>
-      <w:r>
-        <w:rPr>
-          <w:rFonts w:ascii="Calibri" w:hAnsi="Calibri" w:cs="Calibri"/>
-        </w:rPr>
-        <w:t>http://www.oracle.com/technetwork/</w:t>
-      </w:r>
-      <w:r>
-        <w:rPr>
-          <w:rFonts w:ascii="Calibri" w:hAnsi="Calibri" w:cs="Calibri"/>
-        </w:rPr>
-        <w:t>java/javaee/overview/index.html</w:t>
-      </w:r>
-    </w:p>
-    <w:p>
+          <w:lang w:val="en-GB"/>
+        </w:rPr>
+        <w:t>Web resources:</w:t>
+      </w:r>
+    </w:p>
+    <w:p>
+      <w:pPr>
+        <w:pStyle w:val="Paragrafoelenco"/>
+        <w:numPr>
+          <w:ilvl w:val="1"/>
+          <w:numId w:val="41"/>
+        </w:numPr>
+        <w:rPr>
+          <w:lang w:val="en-GB"/>
+        </w:rPr>
+      </w:pPr>
       <w:hyperlink r:id="rId11" w:history="1">
         <w:r>
           <w:rPr>
             <w:rStyle w:val="Collegamentoipertestuale"/>
             <w:rFonts w:ascii="Calibri" w:hAnsi="Calibri" w:cs="Calibri"/>
+            <w:lang w:val="en-GB"/>
+          </w:rPr>
+          <w:t>http://www.oracle.com/technetwork/java/javaee/overview/index.html</w:t>
+        </w:r>
+      </w:hyperlink>
+    </w:p>
+    <w:p>
+      <w:pPr>
+        <w:pStyle w:val="Paragrafoelenco"/>
+        <w:numPr>
+          <w:ilvl w:val="1"/>
+          <w:numId w:val="41"/>
+        </w:numPr>
+        <w:rPr>
+          <w:lang w:val="en-GB"/>
+        </w:rPr>
+      </w:pPr>
+      <w:hyperlink r:id="rId12" w:history="1">
+        <w:r>
+          <w:rPr>
+            <w:rStyle w:val="Collegamentoipertestuale"/>
+            <w:rFonts w:ascii="Calibri" w:hAnsi="Calibri" w:cs="Calibri"/>
+            <w:lang w:val="en-GB"/>
           </w:rPr>
           <w:t>https://docs.oracle.com/javaee/7/api/toc.htm</w:t>
         </w:r>
       </w:hyperlink>
     </w:p>
-    <w:p/>
+    <w:p>
+      <w:pPr>
+        <w:rPr>
+          <w:lang w:val="en-GB"/>
+        </w:rPr>
+      </w:pPr>
+      <w:bookmarkStart w:id="5" w:name="_GoBack"/>
+      <w:bookmarkEnd w:id="5"/>
+    </w:p>
     <w:p>
       <w:pPr>
         <w:pStyle w:val="Titolo1"/>
@@ -2815,7 +2949,7 @@
           <w:lang w:val="en-GB"/>
         </w:rPr>
       </w:pPr>
-      <w:bookmarkStart w:id="5" w:name="_Toc436839105"/>
+      <w:bookmarkStart w:id="6" w:name="_Toc436860074"/>
       <w:r>
         <w:rPr>
           <w:lang w:val="en-GB"/>
@@ -2840,39 +2974,59 @@
         </w:rPr>
         <w:t>Architectural design</w:t>
       </w:r>
-      <w:bookmarkEnd w:id="5"/>
+      <w:bookmarkEnd w:id="6"/>
     </w:p>
     <w:p>
       <w:pPr>
         <w:pStyle w:val="Titolo2"/>
       </w:pPr>
-      <w:bookmarkStart w:id="6" w:name="_Toc436839106"/>
+      <w:bookmarkStart w:id="7" w:name="_Toc436860075"/>
       <w:r>
         <w:t xml:space="preserve">2.1 </w:t>
       </w:r>
       <w:r>
         <w:t>Overview</w:t>
       </w:r>
-      <w:bookmarkEnd w:id="6"/>
-    </w:p>
-    <w:p>
-      <w:pPr>
-        <w:rPr>
-          <w:lang w:val="en-GB"/>
-        </w:rPr>
-      </w:pPr>
-      <w:r>
-        <w:rPr>
-          <w:lang w:val="en-GB"/>
-        </w:rPr>
-        <w:t xml:space="preserve">For our Application we choose the MVC Pattern because we need to have a </w:t>
+      <w:bookmarkEnd w:id="7"/>
+    </w:p>
+    <w:p>
+      <w:pPr>
+        <w:jc w:val="both"/>
+        <w:rPr>
+          <w:lang w:val="en-GB"/>
+        </w:rPr>
+      </w:pPr>
+      <w:r>
+        <w:rPr>
+          <w:lang w:val="en-GB"/>
+        </w:rPr>
+        <w:t>For our a</w:t>
+      </w:r>
+      <w:r>
+        <w:rPr>
+          <w:lang w:val="en-GB"/>
+        </w:rPr>
+        <w:t>pplication we cho</w:t>
+      </w:r>
+      <w:r>
+        <w:rPr>
+          <w:lang w:val="en-GB"/>
+        </w:rPr>
+        <w:t xml:space="preserve">se the MVC Pattern because we need a </w:t>
       </w:r>
       <w:r>
         <w:rPr>
           <w:rFonts w:cs="Times New Roman"/>
           <w:lang w:val="en-GB"/>
         </w:rPr>
-        <w:t>way of handling the triggering of synchronization between screen state and session state</w:t>
+        <w:t>way to handle</w:t>
+      </w:r>
+      <w:r>
+        <w:rPr>
+          <w:rFonts w:cs="Times New Roman"/>
+          <w:lang w:val="en-GB"/>
+        </w:rPr>
+        <w:t xml:space="preserve"> the triggering of synchronization between screen state and session state</w:t>
       </w:r>
       <w:r>
         <w:rPr>
@@ -2896,19 +3050,33 @@
     </w:p>
     <w:p>
       <w:pPr>
-        <w:rPr>
-          <w:lang w:val="en-GB"/>
-        </w:rPr>
-      </w:pPr>
-      <w:r>
-        <w:rPr>
-          <w:lang w:val="en-GB"/>
-        </w:rPr>
-        <w:t>We choose the 3-Tier style because of the need to separate the Client from the Server, to store and protect sensible data in a DBMS and for the high system performances that we want to reach.</w:t>
-      </w:r>
-    </w:p>
-    <w:p>
-      <w:pPr>
+        <w:jc w:val="both"/>
+        <w:rPr>
+          <w:lang w:val="en-GB"/>
+        </w:rPr>
+      </w:pPr>
+      <w:r>
+        <w:rPr>
+          <w:lang w:val="en-GB"/>
+        </w:rPr>
+        <w:t>We choose the 3-Tier style because of the need to sepa</w:t>
+      </w:r>
+      <w:r>
+        <w:rPr>
+          <w:lang w:val="en-GB"/>
+        </w:rPr>
+        <w:t>rate the Client from the Server and</w:t>
+      </w:r>
+      <w:r>
+        <w:rPr>
+          <w:lang w:val="en-GB"/>
+        </w:rPr>
+        <w:t xml:space="preserve"> to store and protect sensible data in a DBMS and for the high system performances that we want to reach.</w:t>
+      </w:r>
+    </w:p>
+    <w:p>
+      <w:pPr>
+        <w:jc w:val="both"/>
         <w:rPr>
           <w:lang w:val="en-GB"/>
         </w:rPr>
@@ -2919,12 +3087,37 @@
         </w:rPr>
         <w:t>We will provide an objected oriented design, which is based on entities and on their interaction, consistent with the past object oriented analysis of the RASD.</w:t>
       </w:r>
-      <w:r>
-        <w:rPr>
-          <w:lang w:val="en-GB"/>
-        </w:rPr>
-        <w:br/>
-        <w:t>We use also an event based architecture simpler than the classic version.</w:t>
+    </w:p>
+    <w:p>
+      <w:pPr>
+        <w:jc w:val="both"/>
+        <w:rPr>
+          <w:lang w:val="en-GB"/>
+        </w:rPr>
+      </w:pPr>
+      <w:r>
+        <w:rPr>
+          <w:lang w:val="en-GB"/>
+        </w:rPr>
+        <w:t xml:space="preserve">We use also a simplified </w:t>
+      </w:r>
+      <w:r>
+        <w:rPr>
+          <w:lang w:val="en-GB"/>
+        </w:rPr>
+        <w:t xml:space="preserve">event based architecture </w:t>
+      </w:r>
+      <w:r>
+        <w:rPr>
+          <w:lang w:val="en-GB"/>
+        </w:rPr>
+        <w:t>that does not make use of the event dispatcher</w:t>
+      </w:r>
+      <w:r>
+        <w:rPr>
+          <w:lang w:val="en-GB"/>
+        </w:rPr>
+        <w:t>.</w:t>
       </w:r>
     </w:p>
     <w:p>
@@ -2938,14 +3131,14 @@
       <w:pPr>
         <w:pStyle w:val="Titolo2"/>
       </w:pPr>
-      <w:bookmarkStart w:id="7" w:name="_Toc436839107"/>
+      <w:bookmarkStart w:id="8" w:name="_Toc436860076"/>
       <w:r>
         <w:t xml:space="preserve">2.2 </w:t>
       </w:r>
       <w:r>
         <w:t>High level components and their interaction</w:t>
       </w:r>
-      <w:bookmarkEnd w:id="7"/>
+      <w:bookmarkEnd w:id="8"/>
     </w:p>
     <w:p>
       <w:pPr>
@@ -3333,7 +3526,6 @@
           <w:b/>
           <w:lang w:val="en-GB"/>
         </w:rPr>
-        <w:lastRenderedPageBreak/>
         <w:t>Accounting</w:t>
       </w:r>
       <w:r>
@@ -3380,14 +3572,53 @@
       <w:pPr>
         <w:pStyle w:val="Titolo2"/>
       </w:pPr>
-      <w:bookmarkStart w:id="8" w:name="_Toc436839108"/>
-      <w:r>
+      <w:bookmarkStart w:id="9" w:name="_Toc436860077"/>
+      <w:r>
+        <w:lastRenderedPageBreak/>
         <w:t>2.3</w:t>
       </w:r>
       <w:r>
         <w:t xml:space="preserve"> Component view</w:t>
       </w:r>
-      <w:bookmarkEnd w:id="8"/>
+      <w:bookmarkEnd w:id="9"/>
+    </w:p>
+    <w:p>
+      <w:pPr>
+        <w:rPr>
+          <w:lang w:val="en-GB"/>
+        </w:rPr>
+      </w:pPr>
+      <w:r>
+        <w:rPr>
+          <w:lang w:val="en-GB"/>
+        </w:rPr>
+        <w:t xml:space="preserve">The following diagram shows how components interact. We grouped </w:t>
+      </w:r>
+      <w:r>
+        <w:rPr>
+          <w:lang w:val="en-GB"/>
+        </w:rPr>
+        <w:t>compo</w:t>
+      </w:r>
+      <w:r>
+        <w:rPr>
+          <w:lang w:val="en-GB"/>
+        </w:rPr>
+        <w:t xml:space="preserve">nents into four subsystems according to their role in the MVC patter. QueuesManager and Accounting can be considered as two different kind of Model, that differ for the fact that the data modelled by Accounting are stored permanently while the ones modelled by QueuesManager are </w:t>
+      </w:r>
+      <w:r>
+        <w:rPr>
+          <w:lang w:val="en-GB"/>
+        </w:rPr>
+        <w:t>temporary data.</w:t>
+      </w:r>
+    </w:p>
+    <w:p>
+      <w:pPr>
+        <w:rPr>
+          <w:lang w:val="en-GB"/>
+        </w:rPr>
+      </w:pPr>
     </w:p>
     <w:p>
       <w:pPr>
@@ -3403,10 +3634,91 @@
       <w:r>
         <w:rPr>
           <w:rFonts w:cs="SFRM1000"/>
-          <w:lang w:val="en-GB"/>
-        </w:rPr>
-        <w:t>[…]</w:t>
-      </w:r>
+          <w:noProof/>
+          <w:lang w:val="en-GB"/>
+        </w:rPr>
+        <w:drawing>
+          <wp:inline distT="0" distB="0" distL="0" distR="0" wp14:anchorId="1370B63C" wp14:editId="4FA3059B">
+            <wp:extent cx="6332220" cy="2466975"/>
+            <wp:effectExtent l="0" t="0" r="0" b="0"/>
+            <wp:docPr id="1" name="Immagine 1"/>
+            <wp:cNvGraphicFramePr>
+              <a:graphicFrameLocks xmlns:a="http://schemas.openxmlformats.org/drawingml/2006/main" noChangeAspect="1"/>
+            </wp:cNvGraphicFramePr>
+            <a:graphic xmlns:a="http://schemas.openxmlformats.org/drawingml/2006/main">
+              <a:graphicData uri="http://schemas.openxmlformats.org/drawingml/2006/picture">
+                <pic:pic xmlns:pic="http://schemas.openxmlformats.org/drawingml/2006/picture">
+                  <pic:nvPicPr>
+                    <pic:cNvPr id="1" name="Component-alt.png"/>
+                    <pic:cNvPicPr/>
+                  </pic:nvPicPr>
+                  <pic:blipFill>
+                    <a:blip r:embed="rId13">
+                      <a:extLst>
+                        <a:ext uri="{28A0092B-C50C-407E-A947-70E740481C1C}">
+                          <a14:useLocalDpi xmlns:a14="http://schemas.microsoft.com/office/drawing/2010/main" val="0"/>
+                        </a:ext>
+                      </a:extLst>
+                    </a:blip>
+                    <a:stretch>
+                      <a:fillRect/>
+                    </a:stretch>
+                  </pic:blipFill>
+                  <pic:spPr>
+                    <a:xfrm>
+                      <a:off x="0" y="0"/>
+                      <a:ext cx="6332220" cy="2466975"/>
+                    </a:xfrm>
+                    <a:prstGeom prst="rect">
+                      <a:avLst/>
+                    </a:prstGeom>
+                  </pic:spPr>
+                </pic:pic>
+              </a:graphicData>
+            </a:graphic>
+          </wp:inline>
+        </w:drawing>
+      </w:r>
+    </w:p>
+    <w:p>
+      <w:pPr>
+        <w:pStyle w:val="Titolo2"/>
+      </w:pPr>
+      <w:bookmarkStart w:id="10" w:name="_Toc436860078"/>
+      <w:r>
+        <w:t>2.4</w:t>
+      </w:r>
+      <w:r>
+        <w:t xml:space="preserve"> Deployment view</w:t>
+      </w:r>
+      <w:bookmarkEnd w:id="10"/>
+    </w:p>
+    <w:p>
+      <w:pPr>
+        <w:rPr>
+          <w:lang w:val="en-GB"/>
+        </w:rPr>
+      </w:pPr>
+      <w:r>
+        <w:rPr>
+          <w:lang w:val="en-GB"/>
+        </w:rPr>
+        <w:t xml:space="preserve">The following diagram shows how components </w:t>
+      </w:r>
+      <w:r>
+        <w:rPr>
+          <w:lang w:val="en-GB"/>
+        </w:rPr>
+        <w:t>are deployed on physical devices. This mapping is developed on the base of the MVC pattern.</w:t>
+      </w:r>
+    </w:p>
+    <w:p>
+      <w:pPr>
+        <w:rPr>
+          <w:rFonts w:cs="SFRM1000"/>
+          <w:lang w:val="en-GB"/>
+        </w:rPr>
+      </w:pPr>
     </w:p>
     <w:p>
       <w:pPr>
@@ -3416,25 +3728,57 @@
         <w:jc w:val="both"/>
         <w:rPr>
           <w:rFonts w:cs="SFRM1000"/>
-          <w:sz w:val="20"/>
-          <w:szCs w:val="20"/>
-          <w:highlight w:val="yellow"/>
-          <w:lang w:val="en-GB"/>
-        </w:rPr>
-      </w:pPr>
-    </w:p>
-    <w:p>
-      <w:pPr>
-        <w:pStyle w:val="Titolo2"/>
-      </w:pPr>
-      <w:bookmarkStart w:id="9" w:name="_Toc436839109"/>
-      <w:r>
-        <w:t>2.4</w:t>
-      </w:r>
-      <w:r>
-        <w:t xml:space="preserve"> Deployment view</w:t>
-      </w:r>
-      <w:bookmarkEnd w:id="9"/>
+          <w:lang w:val="en-GB"/>
+        </w:rPr>
+      </w:pPr>
+      <w:r>
+        <w:rPr>
+          <w:rFonts w:cs="SFRM1000"/>
+          <w:noProof/>
+          <w:lang w:val="en-GB"/>
+        </w:rPr>
+        <w:drawing>
+          <wp:inline distT="0" distB="0" distL="0" distR="0" wp14:anchorId="7E5C6EB4" wp14:editId="7BD302EE">
+            <wp:extent cx="6331871" cy="3241040"/>
+            <wp:effectExtent l="0" t="0" r="0" b="10160"/>
+            <wp:docPr id="2" name="Immagine 2"/>
+            <wp:cNvGraphicFramePr>
+              <a:graphicFrameLocks xmlns:a="http://schemas.openxmlformats.org/drawingml/2006/main" noChangeAspect="1"/>
+            </wp:cNvGraphicFramePr>
+            <a:graphic xmlns:a="http://schemas.openxmlformats.org/drawingml/2006/main">
+              <a:graphicData uri="http://schemas.openxmlformats.org/drawingml/2006/picture">
+                <pic:pic xmlns:pic="http://schemas.openxmlformats.org/drawingml/2006/picture">
+                  <pic:nvPicPr>
+                    <pic:cNvPr id="2" name="deployment.png"/>
+                    <pic:cNvPicPr/>
+                  </pic:nvPicPr>
+                  <pic:blipFill>
+                    <a:blip r:embed="rId14">
+                      <a:extLst>
+                        <a:ext uri="{28A0092B-C50C-407E-A947-70E740481C1C}">
+                          <a14:useLocalDpi xmlns:a14="http://schemas.microsoft.com/office/drawing/2010/main" val="0"/>
+                        </a:ext>
+                      </a:extLst>
+                    </a:blip>
+                    <a:stretch>
+                      <a:fillRect/>
+                    </a:stretch>
+                  </pic:blipFill>
+                  <pic:spPr>
+                    <a:xfrm>
+                      <a:off x="0" y="0"/>
+                      <a:ext cx="6331871" cy="3241040"/>
+                    </a:xfrm>
+                    <a:prstGeom prst="rect">
+                      <a:avLst/>
+                    </a:prstGeom>
+                  </pic:spPr>
+                </pic:pic>
+              </a:graphicData>
+            </a:graphic>
+          </wp:inline>
+        </w:drawing>
+      </w:r>
     </w:p>
     <w:p>
       <w:pPr>
@@ -3447,13 +3791,6 @@
           <w:lang w:val="en-GB"/>
         </w:rPr>
       </w:pPr>
-      <w:r>
-        <w:rPr>
-          <w:rFonts w:cs="SFRM1000"/>
-          <w:lang w:val="en-GB"/>
-        </w:rPr>
-        <w:t>[…]</w:t>
-      </w:r>
     </w:p>
     <w:p>
       <w:pPr>
@@ -3471,11 +3808,12 @@
       <w:pPr>
         <w:pStyle w:val="Titolo2"/>
       </w:pPr>
-      <w:bookmarkStart w:id="10" w:name="_Toc436839110"/>
-      <w:r>
+      <w:bookmarkStart w:id="11" w:name="_Toc436860079"/>
+      <w:r>
+        <w:lastRenderedPageBreak/>
         <w:t>2.5 Runtime view</w:t>
       </w:r>
-      <w:bookmarkEnd w:id="10"/>
+      <w:bookmarkEnd w:id="11"/>
     </w:p>
     <w:p>
       <w:pPr>
@@ -3512,11 +3850,11 @@
       <w:pPr>
         <w:pStyle w:val="Titolo2"/>
       </w:pPr>
-      <w:bookmarkStart w:id="11" w:name="_Toc436839111"/>
+      <w:bookmarkStart w:id="12" w:name="_Toc436860080"/>
       <w:r>
         <w:t>2.6 Component interfaces</w:t>
       </w:r>
-      <w:bookmarkEnd w:id="11"/>
+      <w:bookmarkEnd w:id="12"/>
     </w:p>
     <w:p>
       <w:pPr>
@@ -3540,7 +3878,19 @@
         <w:rPr>
           <w:lang w:val="en-GB"/>
         </w:rPr>
-        <w:t xml:space="preserve"> description and a list of possible java-like methods (to be intended as a </w:t>
+        <w:t xml:space="preserve"> description and a list of possible java-like methods (to be </w:t>
+      </w:r>
+      <w:r>
+        <w:rPr>
+          <w:lang w:val="en-GB"/>
+        </w:rPr>
+        <w:t>considered</w:t>
+      </w:r>
+      <w:r>
+        <w:rPr>
+          <w:lang w:val="en-GB"/>
+        </w:rPr>
+        <w:t xml:space="preserve"> as a </w:t>
       </w:r>
       <w:r>
         <w:rPr>
@@ -4110,7 +4460,6 @@
           <w:color w:val="95B3D7" w:themeColor="accent1" w:themeTint="99"/>
           <w:lang w:val="en-GB"/>
         </w:rPr>
-        <w:lastRenderedPageBreak/>
         <w:t>2.6.2.2 Possible methods</w:t>
       </w:r>
     </w:p>
@@ -4288,6 +4637,7 @@
           <w:rFonts w:cs="SFRM1000"/>
           <w:lang w:val="en-GB"/>
         </w:rPr>
+        <w:lastRenderedPageBreak/>
         <w:t>look for an account in the DB</w:t>
       </w:r>
       <w:r>
@@ -4938,7 +5288,6 @@
           <w:rFonts w:cs="SFRM1000"/>
           <w:lang w:val="en-GB"/>
         </w:rPr>
-        <w:lastRenderedPageBreak/>
         <w:t>void createWaitingPage()</w:t>
       </w:r>
     </w:p>
@@ -5051,8 +5400,6 @@
         </w:rPr>
         <w:t>void createSuccessfulPage ()</w:t>
       </w:r>
-      <w:bookmarkStart w:id="12" w:name="_GoBack"/>
-      <w:bookmarkEnd w:id="12"/>
     </w:p>
     <w:p>
       <w:pPr>
@@ -5070,7 +5417,7 @@
       <w:pPr>
         <w:pStyle w:val="Titolo2"/>
       </w:pPr>
-      <w:bookmarkStart w:id="13" w:name="_Toc436839112"/>
+      <w:bookmarkStart w:id="13" w:name="_Toc436860081"/>
       <w:r>
         <w:t xml:space="preserve">2.6 Selected architectural </w:t>
       </w:r>
@@ -5151,6 +5498,7 @@
           <w:b/>
           <w:lang w:val="en-GB"/>
         </w:rPr>
+        <w:lastRenderedPageBreak/>
         <w:t>Performance</w:t>
       </w:r>
       <w:r>
@@ -5772,12 +6120,11 @@
           <w:lang w:val="en-GB"/>
         </w:rPr>
       </w:pPr>
-      <w:bookmarkStart w:id="14" w:name="_Toc436839113"/>
-      <w:r>
-        <w:rPr>
-          <w:lang w:val="en-GB"/>
-        </w:rPr>
-        <w:lastRenderedPageBreak/>
+      <w:bookmarkStart w:id="14" w:name="_Toc436860082"/>
+      <w:r>
+        <w:rPr>
+          <w:lang w:val="en-GB"/>
+        </w:rPr>
         <w:t>3. Algorithm design</w:t>
       </w:r>
       <w:bookmarkEnd w:id="14"/>
@@ -5786,7 +6133,7 @@
       <w:pPr>
         <w:pStyle w:val="Titolo2"/>
       </w:pPr>
-      <w:bookmarkStart w:id="15" w:name="_Toc436839114"/>
+      <w:bookmarkStart w:id="15" w:name="_Toc436860083"/>
       <w:r>
         <w:t>1.1 void enqueueRequest(Request req)</w:t>
       </w:r>
@@ -5978,6 +6325,7 @@
         <w:rPr>
           <w:lang w:val="en-GB"/>
         </w:rPr>
+        <w:lastRenderedPageBreak/>
         <w:tab/>
       </w:r>
       <w:r>
@@ -6029,17 +6377,13 @@
     <w:p>
       <w:pPr>
         <w:pStyle w:val="Titolo2"/>
-        <w:numPr>
-          <w:ilvl w:val="1"/>
-          <w:numId w:val="39"/>
-        </w:numPr>
-      </w:pPr>
-      <w:r>
-        <w:t xml:space="preserve"> </w:t>
-      </w:r>
-      <w:bookmarkStart w:id="16" w:name="_Toc436839115"/>
-      <w:r>
-        <w:t>void dequeueRequest(</w:t>
+      </w:pPr>
+      <w:bookmarkStart w:id="16" w:name="_Toc436860084"/>
+      <w:r>
+        <w:t>1.2</w:t>
+      </w:r>
+      <w:r>
+        <w:t xml:space="preserve"> void dequeueRequest(</w:t>
       </w:r>
       <w:r>
         <w:t>Zone</w:t>
@@ -6194,13 +6538,14 @@
     <w:p>
       <w:pPr>
         <w:pStyle w:val="Titolo2"/>
-        <w:numPr>
-          <w:ilvl w:val="1"/>
-          <w:numId w:val="39"/>
-        </w:numPr>
-        <w:ind w:left="426" w:hanging="426"/>
-      </w:pPr>
-      <w:bookmarkStart w:id="17" w:name="_Toc436839116"/>
+      </w:pPr>
+      <w:bookmarkStart w:id="17" w:name="_Toc436860085"/>
+      <w:r>
+        <w:t>1.3</w:t>
+      </w:r>
+      <w:r>
+        <w:t xml:space="preserve"> </w:t>
+      </w:r>
       <w:r>
         <w:t>void dispatchTaxis()</w:t>
       </w:r>
@@ -6663,7 +7008,6 @@
         <w:rPr>
           <w:lang w:val="en-GB"/>
         </w:rPr>
-        <w:lastRenderedPageBreak/>
         <w:tab/>
       </w:r>
       <w:r>
@@ -6773,7 +7117,7 @@
           <w:lang w:val="en-GB"/>
         </w:rPr>
       </w:pPr>
-      <w:bookmarkStart w:id="18" w:name="_Toc436839117"/>
+      <w:bookmarkStart w:id="18" w:name="_Toc436860086"/>
       <w:r>
         <w:rPr>
           <w:lang w:val="en-GB"/>
@@ -6784,16 +7128,30 @@
     </w:p>
     <w:p>
       <w:pPr>
+        <w:rPr>
+          <w:lang w:val="en-GB"/>
+        </w:rPr>
+      </w:pPr>
+    </w:p>
+    <w:p>
+      <w:pPr>
         <w:pStyle w:val="Titolo1"/>
         <w:rPr>
           <w:lang w:val="en-GB"/>
         </w:rPr>
       </w:pPr>
-      <w:bookmarkStart w:id="19" w:name="_Toc436839118"/>
-      <w:r>
-        <w:rPr>
-          <w:lang w:val="en-GB"/>
-        </w:rPr>
+      <w:r>
+        <w:rPr>
+          <w:lang w:val="en-GB"/>
+        </w:rPr>
+        <w:br w:type="page"/>
+      </w:r>
+      <w:bookmarkStart w:id="19" w:name="_Toc436860087"/>
+      <w:r>
+        <w:rPr>
+          <w:lang w:val="en-GB"/>
+        </w:rPr>
+        <w:lastRenderedPageBreak/>
         <w:t>5. Requirement Traceability</w:t>
       </w:r>
       <w:bookmarkEnd w:id="19"/>
@@ -6806,13 +7164,8 @@
     </w:p>
     <w:tbl>
       <w:tblPr>
-        <w:tblStyle w:val="Tabellasemplice-3"/>
+        <w:tblStyle w:val="Tabellagriglia4-colore1"/>
         <w:tblW w:w="0" w:type="auto"/>
-        <w:tblBorders>
-          <w:bottom w:val="single" w:sz="4" w:space="0" w:color="auto"/>
-          <w:insideH w:val="single" w:sz="4" w:space="0" w:color="auto"/>
-          <w:insideV w:val="single" w:sz="4" w:space="0" w:color="auto"/>
-        </w:tblBorders>
         <w:tblLook w:val="04A0" w:firstRow="1" w:lastRow="0" w:firstColumn="1" w:lastColumn="0" w:noHBand="0" w:noVBand="1"/>
       </w:tblPr>
       <w:tblGrid>
@@ -6826,11 +7179,10 @@
         </w:trPr>
         <w:tc>
           <w:tcPr>
-            <w:cnfStyle w:val="001000000100" w:firstRow="0" w:lastRow="0" w:firstColumn="1" w:lastColumn="0" w:oddVBand="0" w:evenVBand="0" w:oddHBand="0" w:evenHBand="0" w:firstRowFirstColumn="1" w:firstRowLastColumn="0" w:lastRowFirstColumn="0" w:lastRowLastColumn="0"/>
+            <w:cnfStyle w:val="001000000000" w:firstRow="0" w:lastRow="0" w:firstColumn="1" w:lastColumn="0" w:oddVBand="0" w:evenVBand="0" w:oddHBand="0" w:evenHBand="0" w:firstRowFirstColumn="0" w:firstRowLastColumn="0" w:lastRowFirstColumn="0" w:lastRowLastColumn="0"/>
             <w:tcW w:w="2518" w:type="dxa"/>
             <w:tcBorders>
-              <w:bottom w:val="none" w:sz="0" w:space="0" w:color="auto"/>
-              <w:right w:val="none" w:sz="0" w:space="0" w:color="auto"/>
+              <w:right w:val="single" w:sz="4" w:space="0" w:color="FFFFFF" w:themeColor="background1"/>
             </w:tcBorders>
           </w:tcPr>
           <w:p>
@@ -6852,7 +7204,8 @@
           <w:tcPr>
             <w:tcW w:w="3544" w:type="dxa"/>
             <w:tcBorders>
-              <w:bottom w:val="none" w:sz="0" w:space="0" w:color="auto"/>
+              <w:left w:val="single" w:sz="4" w:space="0" w:color="FFFFFF" w:themeColor="background1"/>
+              <w:right w:val="single" w:sz="4" w:space="0" w:color="FFFFFF" w:themeColor="background1"/>
             </w:tcBorders>
           </w:tcPr>
           <w:p>
@@ -6875,7 +7228,7 @@
           <w:tcPr>
             <w:tcW w:w="4050" w:type="dxa"/>
             <w:tcBorders>
-              <w:bottom w:val="none" w:sz="0" w:space="0" w:color="auto"/>
+              <w:left w:val="single" w:sz="4" w:space="0" w:color="FFFFFF" w:themeColor="background1"/>
             </w:tcBorders>
           </w:tcPr>
           <w:p>
@@ -6904,9 +7257,6 @@
           <w:tcPr>
             <w:cnfStyle w:val="001000000000" w:firstRow="0" w:lastRow="0" w:firstColumn="1" w:lastColumn="0" w:oddVBand="0" w:evenVBand="0" w:oddHBand="0" w:evenHBand="0" w:firstRowFirstColumn="0" w:firstRowLastColumn="0" w:lastRowFirstColumn="0" w:lastRowLastColumn="0"/>
             <w:tcW w:w="2518" w:type="dxa"/>
-            <w:tcBorders>
-              <w:right w:val="none" w:sz="0" w:space="0" w:color="auto"/>
-            </w:tcBorders>
           </w:tcPr>
           <w:p>
             <w:pPr>
@@ -6987,9 +7337,6 @@
           <w:tcPr>
             <w:cnfStyle w:val="001000000000" w:firstRow="0" w:lastRow="0" w:firstColumn="1" w:lastColumn="0" w:oddVBand="0" w:evenVBand="0" w:oddHBand="0" w:evenHBand="0" w:firstRowFirstColumn="0" w:firstRowLastColumn="0" w:lastRowFirstColumn="0" w:lastRowLastColumn="0"/>
             <w:tcW w:w="2518" w:type="dxa"/>
-            <w:tcBorders>
-              <w:right w:val="none" w:sz="0" w:space="0" w:color="auto"/>
-            </w:tcBorders>
           </w:tcPr>
           <w:p>
             <w:pPr>
@@ -7056,9 +7403,6 @@
           <w:tcPr>
             <w:cnfStyle w:val="001000000000" w:firstRow="0" w:lastRow="0" w:firstColumn="1" w:lastColumn="0" w:oddVBand="0" w:evenVBand="0" w:oddHBand="0" w:evenHBand="0" w:firstRowFirstColumn="0" w:firstRowLastColumn="0" w:lastRowFirstColumn="0" w:lastRowLastColumn="0"/>
             <w:tcW w:w="2518" w:type="dxa"/>
-            <w:tcBorders>
-              <w:right w:val="none" w:sz="0" w:space="0" w:color="auto"/>
-            </w:tcBorders>
           </w:tcPr>
           <w:p>
             <w:pPr>
@@ -7124,9 +7468,6 @@
           <w:tcPr>
             <w:cnfStyle w:val="001000000000" w:firstRow="0" w:lastRow="0" w:firstColumn="1" w:lastColumn="0" w:oddVBand="0" w:evenVBand="0" w:oddHBand="0" w:evenHBand="0" w:firstRowFirstColumn="0" w:firstRowLastColumn="0" w:lastRowFirstColumn="0" w:lastRowLastColumn="0"/>
             <w:tcW w:w="2518" w:type="dxa"/>
-            <w:tcBorders>
-              <w:right w:val="none" w:sz="0" w:space="0" w:color="auto"/>
-            </w:tcBorders>
           </w:tcPr>
           <w:p>
             <w:pPr>
@@ -7192,9 +7533,6 @@
           <w:tcPr>
             <w:cnfStyle w:val="001000000000" w:firstRow="0" w:lastRow="0" w:firstColumn="1" w:lastColumn="0" w:oddVBand="0" w:evenVBand="0" w:oddHBand="0" w:evenHBand="0" w:firstRowFirstColumn="0" w:firstRowLastColumn="0" w:lastRowFirstColumn="0" w:lastRowLastColumn="0"/>
             <w:tcW w:w="2518" w:type="dxa"/>
-            <w:tcBorders>
-              <w:right w:val="none" w:sz="0" w:space="0" w:color="auto"/>
-            </w:tcBorders>
           </w:tcPr>
           <w:p>
             <w:pPr>
@@ -7257,9 +7595,6 @@
           <w:tcPr>
             <w:cnfStyle w:val="001000000000" w:firstRow="0" w:lastRow="0" w:firstColumn="1" w:lastColumn="0" w:oddVBand="0" w:evenVBand="0" w:oddHBand="0" w:evenHBand="0" w:firstRowFirstColumn="0" w:firstRowLastColumn="0" w:lastRowFirstColumn="0" w:lastRowLastColumn="0"/>
             <w:tcW w:w="2518" w:type="dxa"/>
-            <w:tcBorders>
-              <w:right w:val="none" w:sz="0" w:space="0" w:color="auto"/>
-            </w:tcBorders>
           </w:tcPr>
           <w:p>
             <w:pPr>
@@ -7325,9 +7660,6 @@
           <w:tcPr>
             <w:cnfStyle w:val="001000000000" w:firstRow="0" w:lastRow="0" w:firstColumn="1" w:lastColumn="0" w:oddVBand="0" w:evenVBand="0" w:oddHBand="0" w:evenHBand="0" w:firstRowFirstColumn="0" w:firstRowLastColumn="0" w:lastRowFirstColumn="0" w:lastRowLastColumn="0"/>
             <w:tcW w:w="2518" w:type="dxa"/>
-            <w:tcBorders>
-              <w:right w:val="none" w:sz="0" w:space="0" w:color="auto"/>
-            </w:tcBorders>
           </w:tcPr>
           <w:p>
             <w:pPr>
@@ -7390,9 +7722,6 @@
           <w:tcPr>
             <w:cnfStyle w:val="001000000000" w:firstRow="0" w:lastRow="0" w:firstColumn="1" w:lastColumn="0" w:oddVBand="0" w:evenVBand="0" w:oddHBand="0" w:evenHBand="0" w:firstRowFirstColumn="0" w:firstRowLastColumn="0" w:lastRowFirstColumn="0" w:lastRowLastColumn="0"/>
             <w:tcW w:w="2518" w:type="dxa"/>
-            <w:tcBorders>
-              <w:right w:val="none" w:sz="0" w:space="0" w:color="auto"/>
-            </w:tcBorders>
           </w:tcPr>
           <w:p>
             <w:pPr>
@@ -7459,9 +7788,6 @@
           <w:tcPr>
             <w:cnfStyle w:val="001000000000" w:firstRow="0" w:lastRow="0" w:firstColumn="1" w:lastColumn="0" w:oddVBand="0" w:evenVBand="0" w:oddHBand="0" w:evenHBand="0" w:firstRowFirstColumn="0" w:firstRowLastColumn="0" w:lastRowFirstColumn="0" w:lastRowLastColumn="0"/>
             <w:tcW w:w="2518" w:type="dxa"/>
-            <w:tcBorders>
-              <w:right w:val="none" w:sz="0" w:space="0" w:color="auto"/>
-            </w:tcBorders>
           </w:tcPr>
           <w:p>
             <w:pPr>
@@ -7527,9 +7853,6 @@
           <w:tcPr>
             <w:cnfStyle w:val="001000000000" w:firstRow="0" w:lastRow="0" w:firstColumn="1" w:lastColumn="0" w:oddVBand="0" w:evenVBand="0" w:oddHBand="0" w:evenHBand="0" w:firstRowFirstColumn="0" w:firstRowLastColumn="0" w:lastRowFirstColumn="0" w:lastRowLastColumn="0"/>
             <w:tcW w:w="2518" w:type="dxa"/>
-            <w:tcBorders>
-              <w:right w:val="none" w:sz="0" w:space="0" w:color="auto"/>
-            </w:tcBorders>
           </w:tcPr>
           <w:p>
             <w:pPr>
@@ -7596,8 +7919,8 @@
       </w:pPr>
     </w:p>
     <w:sectPr>
-      <w:footerReference w:type="even" r:id="rId12"/>
-      <w:footerReference w:type="default" r:id="rId13"/>
+      <w:footerReference w:type="even" r:id="rId15"/>
+      <w:footerReference w:type="default" r:id="rId16"/>
       <w:pgSz w:w="12240" w:h="15840"/>
       <w:pgMar w:top="1417" w:right="1134" w:bottom="1134" w:left="1134" w:header="720" w:footer="720" w:gutter="0"/>
       <w:cols w:space="720"/>
@@ -7609,7 +7932,7 @@
 </file>
 
 <file path=word/endnotes.xml><?xml version="1.0" encoding="utf-8"?>
-<w:endnotes xmlns:wpc="http://schemas.microsoft.com/office/word/2010/wordprocessingCanvas" xmlns:mc="http://schemas.openxmlformats.org/markup-compatibility/2006" xmlns:o="urn:schemas-microsoft-com:office:office" xmlns:r="http://schemas.openxmlformats.org/officeDocument/2006/relationships" xmlns:m="http://schemas.openxmlformats.org/officeDocument/2006/math" xmlns:v="urn:schemas-microsoft-com:vml" xmlns:wp14="http://schemas.microsoft.com/office/word/2010/wordprocessingDrawing" xmlns:wp="http://schemas.openxmlformats.org/drawingml/2006/wordprocessingDrawing" xmlns:w10="urn:schemas-microsoft-com:office:word" xmlns:w="http://schemas.openxmlformats.org/wordprocessingml/2006/main" xmlns:w14="http://schemas.microsoft.com/office/word/2010/wordml" xmlns:w15="http://schemas.microsoft.com/office/word/2012/wordml" xmlns:wpg="http://schemas.microsoft.com/office/word/2010/wordprocessingGroup" xmlns:wpi="http://schemas.microsoft.com/office/word/2010/wordprocessingInk" xmlns:wne="http://schemas.microsoft.com/office/word/2006/wordml" xmlns:wps="http://schemas.microsoft.com/office/word/2010/wordprocessingShape" mc:Ignorable="w14 w15 wp14">
+<w:endnotes xmlns:wpc="http://schemas.microsoft.com/office/word/2010/wordprocessingCanvas" xmlns:mo="http://schemas.microsoft.com/office/mac/office/2008/main" xmlns:mc="http://schemas.openxmlformats.org/markup-compatibility/2006" xmlns:mv="urn:schemas-microsoft-com:mac:vml" xmlns:o="urn:schemas-microsoft-com:office:office" xmlns:r="http://schemas.openxmlformats.org/officeDocument/2006/relationships" xmlns:m="http://schemas.openxmlformats.org/officeDocument/2006/math" xmlns:v="urn:schemas-microsoft-com:vml" xmlns:wp14="http://schemas.microsoft.com/office/word/2010/wordprocessingDrawing" xmlns:wp="http://schemas.openxmlformats.org/drawingml/2006/wordprocessingDrawing" xmlns:w10="urn:schemas-microsoft-com:office:word" xmlns:w="http://schemas.openxmlformats.org/wordprocessingml/2006/main" xmlns:w14="http://schemas.microsoft.com/office/word/2010/wordml" xmlns:w15="http://schemas.microsoft.com/office/word/2012/wordml" xmlns:wpg="http://schemas.microsoft.com/office/word/2010/wordprocessingGroup" xmlns:wpi="http://schemas.microsoft.com/office/word/2010/wordprocessingInk" xmlns:wne="http://schemas.microsoft.com/office/word/2006/wordml" xmlns:wps="http://schemas.microsoft.com/office/word/2010/wordprocessingShape" mc:Ignorable="w14 w15 wp14">
   <w:endnote w:type="separator" w:id="-1">
     <w:p>
       <w:r>
@@ -7628,7 +7951,7 @@
 </file>
 
 <file path=word/footer1.xml><?xml version="1.0" encoding="utf-8"?>
-<w:ftr xmlns:wpc="http://schemas.microsoft.com/office/word/2010/wordprocessingCanvas" xmlns:mc="http://schemas.openxmlformats.org/markup-compatibility/2006" xmlns:o="urn:schemas-microsoft-com:office:office" xmlns:r="http://schemas.openxmlformats.org/officeDocument/2006/relationships" xmlns:m="http://schemas.openxmlformats.org/officeDocument/2006/math" xmlns:v="urn:schemas-microsoft-com:vml" xmlns:wp14="http://schemas.microsoft.com/office/word/2010/wordprocessingDrawing" xmlns:wp="http://schemas.openxmlformats.org/drawingml/2006/wordprocessingDrawing" xmlns:w10="urn:schemas-microsoft-com:office:word" xmlns:w="http://schemas.openxmlformats.org/wordprocessingml/2006/main" xmlns:w14="http://schemas.microsoft.com/office/word/2010/wordml" xmlns:w15="http://schemas.microsoft.com/office/word/2012/wordml" xmlns:wpg="http://schemas.microsoft.com/office/word/2010/wordprocessingGroup" xmlns:wpi="http://schemas.microsoft.com/office/word/2010/wordprocessingInk" xmlns:wne="http://schemas.microsoft.com/office/word/2006/wordml" xmlns:wps="http://schemas.microsoft.com/office/word/2010/wordprocessingShape" mc:Ignorable="w14 w15 wp14">
+<w:ftr xmlns:wpc="http://schemas.microsoft.com/office/word/2010/wordprocessingCanvas" xmlns:mo="http://schemas.microsoft.com/office/mac/office/2008/main" xmlns:mc="http://schemas.openxmlformats.org/markup-compatibility/2006" xmlns:mv="urn:schemas-microsoft-com:mac:vml" xmlns:o="urn:schemas-microsoft-com:office:office" xmlns:r="http://schemas.openxmlformats.org/officeDocument/2006/relationships" xmlns:m="http://schemas.openxmlformats.org/officeDocument/2006/math" xmlns:v="urn:schemas-microsoft-com:vml" xmlns:wp14="http://schemas.microsoft.com/office/word/2010/wordprocessingDrawing" xmlns:wp="http://schemas.openxmlformats.org/drawingml/2006/wordprocessingDrawing" xmlns:w10="urn:schemas-microsoft-com:office:word" xmlns:w="http://schemas.openxmlformats.org/wordprocessingml/2006/main" xmlns:w14="http://schemas.microsoft.com/office/word/2010/wordml" xmlns:w15="http://schemas.microsoft.com/office/word/2012/wordml" xmlns:wpg="http://schemas.microsoft.com/office/word/2010/wordprocessingGroup" xmlns:wpi="http://schemas.microsoft.com/office/word/2010/wordprocessingInk" xmlns:wne="http://schemas.microsoft.com/office/word/2006/wordml" xmlns:wps="http://schemas.microsoft.com/office/word/2010/wordprocessingShape" mc:Ignorable="w14 w15 wp14">
   <w:p>
     <w:pPr>
       <w:pStyle w:val="Pidipagina"/>
@@ -7666,7 +7989,7 @@
 </file>
 
 <file path=word/footer2.xml><?xml version="1.0" encoding="utf-8"?>
-<w:ftr xmlns:wpc="http://schemas.microsoft.com/office/word/2010/wordprocessingCanvas" xmlns:mc="http://schemas.openxmlformats.org/markup-compatibility/2006" xmlns:o="urn:schemas-microsoft-com:office:office" xmlns:r="http://schemas.openxmlformats.org/officeDocument/2006/relationships" xmlns:m="http://schemas.openxmlformats.org/officeDocument/2006/math" xmlns:v="urn:schemas-microsoft-com:vml" xmlns:wp14="http://schemas.microsoft.com/office/word/2010/wordprocessingDrawing" xmlns:wp="http://schemas.openxmlformats.org/drawingml/2006/wordprocessingDrawing" xmlns:w10="urn:schemas-microsoft-com:office:word" xmlns:w="http://schemas.openxmlformats.org/wordprocessingml/2006/main" xmlns:w14="http://schemas.microsoft.com/office/word/2010/wordml" xmlns:w15="http://schemas.microsoft.com/office/word/2012/wordml" xmlns:wpg="http://schemas.microsoft.com/office/word/2010/wordprocessingGroup" xmlns:wpi="http://schemas.microsoft.com/office/word/2010/wordprocessingInk" xmlns:wne="http://schemas.microsoft.com/office/word/2006/wordml" xmlns:wps="http://schemas.microsoft.com/office/word/2010/wordprocessingShape" mc:Ignorable="w14 w15 wp14">
+<w:ftr xmlns:wpc="http://schemas.microsoft.com/office/word/2010/wordprocessingCanvas" xmlns:mo="http://schemas.microsoft.com/office/mac/office/2008/main" xmlns:mc="http://schemas.openxmlformats.org/markup-compatibility/2006" xmlns:mv="urn:schemas-microsoft-com:mac:vml" xmlns:o="urn:schemas-microsoft-com:office:office" xmlns:r="http://schemas.openxmlformats.org/officeDocument/2006/relationships" xmlns:m="http://schemas.openxmlformats.org/officeDocument/2006/math" xmlns:v="urn:schemas-microsoft-com:vml" xmlns:wp14="http://schemas.microsoft.com/office/word/2010/wordprocessingDrawing" xmlns:wp="http://schemas.openxmlformats.org/drawingml/2006/wordprocessingDrawing" xmlns:w10="urn:schemas-microsoft-com:office:word" xmlns:w="http://schemas.openxmlformats.org/wordprocessingml/2006/main" xmlns:w14="http://schemas.microsoft.com/office/word/2010/wordml" xmlns:w15="http://schemas.microsoft.com/office/word/2012/wordml" xmlns:wpg="http://schemas.microsoft.com/office/word/2010/wordprocessingGroup" xmlns:wpi="http://schemas.microsoft.com/office/word/2010/wordprocessingInk" xmlns:wne="http://schemas.microsoft.com/office/word/2006/wordml" xmlns:wps="http://schemas.microsoft.com/office/word/2010/wordprocessingShape" mc:Ignorable="w14 w15 wp14">
   <w:p>
     <w:pPr>
       <w:pStyle w:val="Pidipagina"/>
@@ -7698,7 +8021,7 @@
         <w:rStyle w:val="Numeropagina"/>
         <w:noProof/>
       </w:rPr>
-      <w:t>7</w:t>
+      <w:t>9</w:t>
     </w:r>
     <w:r>
       <w:rPr>
@@ -7717,7 +8040,7 @@
 </file>
 
 <file path=word/footnotes.xml><?xml version="1.0" encoding="utf-8"?>
-<w:footnotes xmlns:wpc="http://schemas.microsoft.com/office/word/2010/wordprocessingCanvas" xmlns:mc="http://schemas.openxmlformats.org/markup-compatibility/2006" xmlns:o="urn:schemas-microsoft-com:office:office" xmlns:r="http://schemas.openxmlformats.org/officeDocument/2006/relationships" xmlns:m="http://schemas.openxmlformats.org/officeDocument/2006/math" xmlns:v="urn:schemas-microsoft-com:vml" xmlns:wp14="http://schemas.microsoft.com/office/word/2010/wordprocessingDrawing" xmlns:wp="http://schemas.openxmlformats.org/drawingml/2006/wordprocessingDrawing" xmlns:w10="urn:schemas-microsoft-com:office:word" xmlns:w="http://schemas.openxmlformats.org/wordprocessingml/2006/main" xmlns:w14="http://schemas.microsoft.com/office/word/2010/wordml" xmlns:w15="http://schemas.microsoft.com/office/word/2012/wordml" xmlns:wpg="http://schemas.microsoft.com/office/word/2010/wordprocessingGroup" xmlns:wpi="http://schemas.microsoft.com/office/word/2010/wordprocessingInk" xmlns:wne="http://schemas.microsoft.com/office/word/2006/wordml" xmlns:wps="http://schemas.microsoft.com/office/word/2010/wordprocessingShape" mc:Ignorable="w14 w15 wp14">
+<w:footnotes xmlns:wpc="http://schemas.microsoft.com/office/word/2010/wordprocessingCanvas" xmlns:mo="http://schemas.microsoft.com/office/mac/office/2008/main" xmlns:mc="http://schemas.openxmlformats.org/markup-compatibility/2006" xmlns:mv="urn:schemas-microsoft-com:mac:vml" xmlns:o="urn:schemas-microsoft-com:office:office" xmlns:r="http://schemas.openxmlformats.org/officeDocument/2006/relationships" xmlns:m="http://schemas.openxmlformats.org/officeDocument/2006/math" xmlns:v="urn:schemas-microsoft-com:vml" xmlns:wp14="http://schemas.microsoft.com/office/word/2010/wordprocessingDrawing" xmlns:wp="http://schemas.openxmlformats.org/drawingml/2006/wordprocessingDrawing" xmlns:w10="urn:schemas-microsoft-com:office:word" xmlns:w="http://schemas.openxmlformats.org/wordprocessingml/2006/main" xmlns:w14="http://schemas.microsoft.com/office/word/2010/wordml" xmlns:w15="http://schemas.microsoft.com/office/word/2012/wordml" xmlns:wpg="http://schemas.microsoft.com/office/word/2010/wordprocessingGroup" xmlns:wpi="http://schemas.microsoft.com/office/word/2010/wordprocessingInk" xmlns:wne="http://schemas.microsoft.com/office/word/2006/wordml" xmlns:wps="http://schemas.microsoft.com/office/word/2010/wordprocessingShape" mc:Ignorable="w14 w15 wp14">
   <w:footnote w:type="separator" w:id="-1">
     <w:p>
       <w:r>
@@ -7736,8 +8059,8 @@
 </file>
 
 <file path=word/numbering.xml><?xml version="1.0" encoding="utf-8"?>
-<w:numbering xmlns:wpc="http://schemas.microsoft.com/office/word/2010/wordprocessingCanvas" xmlns:mc="http://schemas.openxmlformats.org/markup-compatibility/2006" xmlns:o="urn:schemas-microsoft-com:office:office" xmlns:r="http://schemas.openxmlformats.org/officeDocument/2006/relationships" xmlns:m="http://schemas.openxmlformats.org/officeDocument/2006/math" xmlns:v="urn:schemas-microsoft-com:vml" xmlns:wp14="http://schemas.microsoft.com/office/word/2010/wordprocessingDrawing" xmlns:wp="http://schemas.openxmlformats.org/drawingml/2006/wordprocessingDrawing" xmlns:w10="urn:schemas-microsoft-com:office:word" xmlns:w="http://schemas.openxmlformats.org/wordprocessingml/2006/main" xmlns:w14="http://schemas.microsoft.com/office/word/2010/wordml" xmlns:w15="http://schemas.microsoft.com/office/word/2012/wordml" xmlns:wpg="http://schemas.microsoft.com/office/word/2010/wordprocessingGroup" xmlns:wpi="http://schemas.microsoft.com/office/word/2010/wordprocessingInk" xmlns:wne="http://schemas.microsoft.com/office/word/2006/wordml" xmlns:wps="http://schemas.microsoft.com/office/word/2010/wordprocessingShape" mc:Ignorable="w14 w15 wp14">
-  <w:abstractNum w:abstractNumId="0" w15:restartNumberingAfterBreak="0">
+<w:numbering xmlns:wpc="http://schemas.microsoft.com/office/word/2010/wordprocessingCanvas" xmlns:mo="http://schemas.microsoft.com/office/mac/office/2008/main" xmlns:mc="http://schemas.openxmlformats.org/markup-compatibility/2006" xmlns:mv="urn:schemas-microsoft-com:mac:vml" xmlns:o="urn:schemas-microsoft-com:office:office" xmlns:r="http://schemas.openxmlformats.org/officeDocument/2006/relationships" xmlns:m="http://schemas.openxmlformats.org/officeDocument/2006/math" xmlns:v="urn:schemas-microsoft-com:vml" xmlns:wp14="http://schemas.microsoft.com/office/word/2010/wordprocessingDrawing" xmlns:wp="http://schemas.openxmlformats.org/drawingml/2006/wordprocessingDrawing" xmlns:w10="urn:schemas-microsoft-com:office:word" xmlns:w="http://schemas.openxmlformats.org/wordprocessingml/2006/main" xmlns:w14="http://schemas.microsoft.com/office/word/2010/wordml" xmlns:w15="http://schemas.microsoft.com/office/word/2012/wordml" xmlns:wpg="http://schemas.microsoft.com/office/word/2010/wordprocessingGroup" xmlns:wpi="http://schemas.microsoft.com/office/word/2010/wordprocessingInk" xmlns:wne="http://schemas.microsoft.com/office/word/2006/wordml" xmlns:wps="http://schemas.microsoft.com/office/word/2010/wordprocessingShape" mc:Ignorable="w14 w15 wp14">
+  <w:abstractNum w:abstractNumId="0">
     <w:nsid w:val="00000001"/>
     <w:multiLevelType w:val="hybridMultilevel"/>
     <w:tmpl w:val="00000001"/>
@@ -7791,7 +8114,7 @@
       <w:lvlJc w:val="left"/>
     </w:lvl>
   </w:abstractNum>
-  <w:abstractNum w:abstractNumId="1" w15:restartNumberingAfterBreak="0">
+  <w:abstractNum w:abstractNumId="1">
     <w:nsid w:val="00000002"/>
     <w:multiLevelType w:val="hybridMultilevel"/>
     <w:tmpl w:val="00000002"/>
@@ -7845,7 +8168,7 @@
       <w:lvlJc w:val="left"/>
     </w:lvl>
   </w:abstractNum>
-  <w:abstractNum w:abstractNumId="2" w15:restartNumberingAfterBreak="0">
+  <w:abstractNum w:abstractNumId="2">
     <w:nsid w:val="00000003"/>
     <w:multiLevelType w:val="hybridMultilevel"/>
     <w:tmpl w:val="00000003"/>
@@ -7899,7 +8222,7 @@
       <w:lvlJc w:val="left"/>
     </w:lvl>
   </w:abstractNum>
-  <w:abstractNum w:abstractNumId="3" w15:restartNumberingAfterBreak="0">
+  <w:abstractNum w:abstractNumId="3">
     <w:nsid w:val="043810D4"/>
     <w:multiLevelType w:val="hybridMultilevel"/>
     <w:tmpl w:val="6FCE8F1A"/>
@@ -8012,7 +8335,7 @@
       </w:rPr>
     </w:lvl>
   </w:abstractNum>
-  <w:abstractNum w:abstractNumId="4" w15:restartNumberingAfterBreak="0">
+  <w:abstractNum w:abstractNumId="4">
     <w:nsid w:val="0A324E25"/>
     <w:multiLevelType w:val="hybridMultilevel"/>
     <w:tmpl w:val="30745A12"/>
@@ -8125,7 +8448,7 @@
       </w:rPr>
     </w:lvl>
   </w:abstractNum>
-  <w:abstractNum w:abstractNumId="5" w15:restartNumberingAfterBreak="0">
+  <w:abstractNum w:abstractNumId="5">
     <w:nsid w:val="0ADE2241"/>
     <w:multiLevelType w:val="multilevel"/>
     <w:tmpl w:val="AC941824"/>
@@ -8246,7 +8569,7 @@
       </w:rPr>
     </w:lvl>
   </w:abstractNum>
-  <w:abstractNum w:abstractNumId="6" w15:restartNumberingAfterBreak="0">
+  <w:abstractNum w:abstractNumId="6">
     <w:nsid w:val="0B6427D7"/>
     <w:multiLevelType w:val="hybridMultilevel"/>
     <w:tmpl w:val="4FF025EA"/>
@@ -8359,7 +8682,7 @@
       </w:rPr>
     </w:lvl>
   </w:abstractNum>
-  <w:abstractNum w:abstractNumId="7" w15:restartNumberingAfterBreak="0">
+  <w:abstractNum w:abstractNumId="7">
     <w:nsid w:val="0E657045"/>
     <w:multiLevelType w:val="multilevel"/>
     <w:tmpl w:val="8CBA2E24"/>
@@ -8472,7 +8795,7 @@
       </w:rPr>
     </w:lvl>
   </w:abstractNum>
-  <w:abstractNum w:abstractNumId="8" w15:restartNumberingAfterBreak="0">
+  <w:abstractNum w:abstractNumId="8">
     <w:nsid w:val="10D73502"/>
     <w:multiLevelType w:val="hybridMultilevel"/>
     <w:tmpl w:val="7570B046"/>
@@ -8585,7 +8908,7 @@
       </w:rPr>
     </w:lvl>
   </w:abstractNum>
-  <w:abstractNum w:abstractNumId="9" w15:restartNumberingAfterBreak="0">
+  <w:abstractNum w:abstractNumId="9">
     <w:nsid w:val="10E13097"/>
     <w:multiLevelType w:val="hybridMultilevel"/>
     <w:tmpl w:val="35B6E1C8"/>
@@ -8699,7 +9022,7 @@
       </w:rPr>
     </w:lvl>
   </w:abstractNum>
-  <w:abstractNum w:abstractNumId="10" w15:restartNumberingAfterBreak="0">
+  <w:abstractNum w:abstractNumId="10">
     <w:nsid w:val="122244E4"/>
     <w:multiLevelType w:val="hybridMultilevel"/>
     <w:tmpl w:val="3C308726"/>
@@ -8812,7 +9135,7 @@
       </w:rPr>
     </w:lvl>
   </w:abstractNum>
-  <w:abstractNum w:abstractNumId="11" w15:restartNumberingAfterBreak="0">
+  <w:abstractNum w:abstractNumId="11">
     <w:nsid w:val="13BB2DB4"/>
     <w:multiLevelType w:val="multilevel"/>
     <w:tmpl w:val="7CE01D76"/>
@@ -8933,7 +9256,7 @@
       </w:rPr>
     </w:lvl>
   </w:abstractNum>
-  <w:abstractNum w:abstractNumId="12" w15:restartNumberingAfterBreak="0">
+  <w:abstractNum w:abstractNumId="12">
     <w:nsid w:val="1BA95403"/>
     <w:multiLevelType w:val="multilevel"/>
     <w:tmpl w:val="9724A794"/>
@@ -9046,7 +9369,7 @@
       </w:rPr>
     </w:lvl>
   </w:abstractNum>
-  <w:abstractNum w:abstractNumId="13" w15:restartNumberingAfterBreak="0">
+  <w:abstractNum w:abstractNumId="13">
     <w:nsid w:val="1BC33EEA"/>
     <w:multiLevelType w:val="hybridMultilevel"/>
     <w:tmpl w:val="8CD2F28C"/>
@@ -9159,7 +9482,7 @@
       </w:rPr>
     </w:lvl>
   </w:abstractNum>
-  <w:abstractNum w:abstractNumId="14" w15:restartNumberingAfterBreak="0">
+  <w:abstractNum w:abstractNumId="14">
     <w:nsid w:val="1DF85A60"/>
     <w:multiLevelType w:val="hybridMultilevel"/>
     <w:tmpl w:val="AB36A282"/>
@@ -9272,7 +9595,7 @@
       </w:rPr>
     </w:lvl>
   </w:abstractNum>
-  <w:abstractNum w:abstractNumId="15" w15:restartNumberingAfterBreak="0">
+  <w:abstractNum w:abstractNumId="15">
     <w:nsid w:val="220E3272"/>
     <w:multiLevelType w:val="multilevel"/>
     <w:tmpl w:val="187825A0"/>
@@ -9385,7 +9708,7 @@
       </w:rPr>
     </w:lvl>
   </w:abstractNum>
-  <w:abstractNum w:abstractNumId="16" w15:restartNumberingAfterBreak="0">
+  <w:abstractNum w:abstractNumId="16">
     <w:nsid w:val="225B2B15"/>
     <w:multiLevelType w:val="hybridMultilevel"/>
     <w:tmpl w:val="03484B16"/>
@@ -9498,7 +9821,7 @@
       </w:rPr>
     </w:lvl>
   </w:abstractNum>
-  <w:abstractNum w:abstractNumId="17" w15:restartNumberingAfterBreak="0">
+  <w:abstractNum w:abstractNumId="17">
     <w:nsid w:val="22FC4785"/>
     <w:multiLevelType w:val="hybridMultilevel"/>
     <w:tmpl w:val="F2983F7A"/>
@@ -9611,7 +9934,7 @@
       </w:rPr>
     </w:lvl>
   </w:abstractNum>
-  <w:abstractNum w:abstractNumId="18" w15:restartNumberingAfterBreak="0">
+  <w:abstractNum w:abstractNumId="18">
     <w:nsid w:val="28A04E6A"/>
     <w:multiLevelType w:val="hybridMultilevel"/>
     <w:tmpl w:val="E0387996"/>
@@ -9724,7 +10047,7 @@
       </w:rPr>
     </w:lvl>
   </w:abstractNum>
-  <w:abstractNum w:abstractNumId="19" w15:restartNumberingAfterBreak="0">
+  <w:abstractNum w:abstractNumId="19">
     <w:nsid w:val="299F60E7"/>
     <w:multiLevelType w:val="hybridMultilevel"/>
     <w:tmpl w:val="BE88119E"/>
@@ -9837,7 +10160,120 @@
       </w:rPr>
     </w:lvl>
   </w:abstractNum>
-  <w:abstractNum w:abstractNumId="20" w15:restartNumberingAfterBreak="0">
+  <w:abstractNum w:abstractNumId="20">
+    <w:nsid w:val="2F797EFE"/>
+    <w:multiLevelType w:val="multilevel"/>
+    <w:tmpl w:val="43162964"/>
+    <w:lvl w:ilvl="0">
+      <w:start w:val="1"/>
+      <w:numFmt w:val="decimal"/>
+      <w:lvlText w:val="%1"/>
+      <w:lvlJc w:val="left"/>
+      <w:pPr>
+        <w:ind w:left="360" w:hanging="360"/>
+      </w:pPr>
+      <w:rPr>
+        <w:rFonts w:hint="default"/>
+      </w:rPr>
+    </w:lvl>
+    <w:lvl w:ilvl="1">
+      <w:start w:val="3"/>
+      <w:numFmt w:val="decimal"/>
+      <w:lvlText w:val="%1.%2"/>
+      <w:lvlJc w:val="left"/>
+      <w:pPr>
+        <w:ind w:left="360" w:hanging="360"/>
+      </w:pPr>
+      <w:rPr>
+        <w:rFonts w:hint="default"/>
+      </w:rPr>
+    </w:lvl>
+    <w:lvl w:ilvl="2">
+      <w:start w:val="1"/>
+      <w:numFmt w:val="decimal"/>
+      <w:lvlText w:val="%1.%2.%3"/>
+      <w:lvlJc w:val="left"/>
+      <w:pPr>
+        <w:ind w:left="720" w:hanging="720"/>
+      </w:pPr>
+      <w:rPr>
+        <w:rFonts w:hint="default"/>
+      </w:rPr>
+    </w:lvl>
+    <w:lvl w:ilvl="3">
+      <w:start w:val="1"/>
+      <w:numFmt w:val="decimal"/>
+      <w:lvlText w:val="%1.%2.%3.%4"/>
+      <w:lvlJc w:val="left"/>
+      <w:pPr>
+        <w:ind w:left="1080" w:hanging="1080"/>
+      </w:pPr>
+      <w:rPr>
+        <w:rFonts w:hint="default"/>
+      </w:rPr>
+    </w:lvl>
+    <w:lvl w:ilvl="4">
+      <w:start w:val="1"/>
+      <w:numFmt w:val="decimal"/>
+      <w:lvlText w:val="%1.%2.%3.%4.%5"/>
+      <w:lvlJc w:val="left"/>
+      <w:pPr>
+        <w:ind w:left="1080" w:hanging="1080"/>
+      </w:pPr>
+      <w:rPr>
+        <w:rFonts w:hint="default"/>
+      </w:rPr>
+    </w:lvl>
+    <w:lvl w:ilvl="5">
+      <w:start w:val="1"/>
+      <w:numFmt w:val="decimal"/>
+      <w:lvlText w:val="%1.%2.%3.%4.%5.%6"/>
+      <w:lvlJc w:val="left"/>
+      <w:pPr>
+        <w:ind w:left="1440" w:hanging="1440"/>
+      </w:pPr>
+      <w:rPr>
+        <w:rFonts w:hint="default"/>
+      </w:rPr>
+    </w:lvl>
+    <w:lvl w:ilvl="6">
+      <w:start w:val="1"/>
+      <w:numFmt w:val="decimal"/>
+      <w:lvlText w:val="%1.%2.%3.%4.%5.%6.%7"/>
+      <w:lvlJc w:val="left"/>
+      <w:pPr>
+        <w:ind w:left="1440" w:hanging="1440"/>
+      </w:pPr>
+      <w:rPr>
+        <w:rFonts w:hint="default"/>
+      </w:rPr>
+    </w:lvl>
+    <w:lvl w:ilvl="7">
+      <w:start w:val="1"/>
+      <w:numFmt w:val="decimal"/>
+      <w:lvlText w:val="%1.%2.%3.%4.%5.%6.%7.%8"/>
+      <w:lvlJc w:val="left"/>
+      <w:pPr>
+        <w:ind w:left="1800" w:hanging="1800"/>
+      </w:pPr>
+      <w:rPr>
+        <w:rFonts w:hint="default"/>
+      </w:rPr>
+    </w:lvl>
+    <w:lvl w:ilvl="8">
+      <w:start w:val="1"/>
+      <w:numFmt w:val="decimal"/>
+      <w:lvlText w:val="%1.%2.%3.%4.%5.%6.%7.%8.%9"/>
+      <w:lvlJc w:val="left"/>
+      <w:pPr>
+        <w:ind w:left="2160" w:hanging="2160"/>
+      </w:pPr>
+      <w:rPr>
+        <w:rFonts w:hint="default"/>
+      </w:rPr>
+    </w:lvl>
+  </w:abstractNum>
+  <w:abstractNum w:abstractNumId="21">
     <w:nsid w:val="34C2367D"/>
     <w:multiLevelType w:val="hybridMultilevel"/>
     <w:tmpl w:val="11E849C4"/>
@@ -9950,7 +10386,7 @@
       </w:rPr>
     </w:lvl>
   </w:abstractNum>
-  <w:abstractNum w:abstractNumId="21" w15:restartNumberingAfterBreak="0">
+  <w:abstractNum w:abstractNumId="22">
     <w:nsid w:val="34CB1698"/>
     <w:multiLevelType w:val="hybridMultilevel"/>
     <w:tmpl w:val="6EB48CE8"/>
@@ -10039,7 +10475,7 @@
       </w:pPr>
     </w:lvl>
   </w:abstractNum>
-  <w:abstractNum w:abstractNumId="22" w15:restartNumberingAfterBreak="0">
+  <w:abstractNum w:abstractNumId="23">
     <w:nsid w:val="376851D0"/>
     <w:multiLevelType w:val="hybridMultilevel"/>
     <w:tmpl w:val="B372BF82"/>
@@ -10152,7 +10588,7 @@
       </w:rPr>
     </w:lvl>
   </w:abstractNum>
-  <w:abstractNum w:abstractNumId="23" w15:restartNumberingAfterBreak="0">
+  <w:abstractNum w:abstractNumId="24">
     <w:nsid w:val="3B6712D0"/>
     <w:multiLevelType w:val="hybridMultilevel"/>
     <w:tmpl w:val="E8C2057E"/>
@@ -10265,7 +10701,7 @@
       </w:rPr>
     </w:lvl>
   </w:abstractNum>
-  <w:abstractNum w:abstractNumId="24" w15:restartNumberingAfterBreak="0">
+  <w:abstractNum w:abstractNumId="25">
     <w:nsid w:val="3BB54309"/>
     <w:multiLevelType w:val="hybridMultilevel"/>
     <w:tmpl w:val="41363D08"/>
@@ -10354,7 +10790,7 @@
       </w:pPr>
     </w:lvl>
   </w:abstractNum>
-  <w:abstractNum w:abstractNumId="25" w15:restartNumberingAfterBreak="0">
+  <w:abstractNum w:abstractNumId="26">
     <w:nsid w:val="3D7E3E13"/>
     <w:multiLevelType w:val="hybridMultilevel"/>
     <w:tmpl w:val="59F0C2A0"/>
@@ -10467,7 +10903,7 @@
       </w:rPr>
     </w:lvl>
   </w:abstractNum>
-  <w:abstractNum w:abstractNumId="26" w15:restartNumberingAfterBreak="0">
+  <w:abstractNum w:abstractNumId="27">
     <w:nsid w:val="3DA050BC"/>
     <w:multiLevelType w:val="hybridMultilevel"/>
     <w:tmpl w:val="16C4BEE0"/>
@@ -10580,7 +11016,7 @@
       </w:rPr>
     </w:lvl>
   </w:abstractNum>
-  <w:abstractNum w:abstractNumId="27" w15:restartNumberingAfterBreak="0">
+  <w:abstractNum w:abstractNumId="28">
     <w:nsid w:val="3ECD042B"/>
     <w:multiLevelType w:val="multilevel"/>
     <w:tmpl w:val="AC98CB72"/>
@@ -10693,7 +11129,7 @@
       </w:rPr>
     </w:lvl>
   </w:abstractNum>
-  <w:abstractNum w:abstractNumId="28" w15:restartNumberingAfterBreak="0">
+  <w:abstractNum w:abstractNumId="29">
     <w:nsid w:val="4AAD0F00"/>
     <w:multiLevelType w:val="hybridMultilevel"/>
     <w:tmpl w:val="F648D0B8"/>
@@ -10806,7 +11242,7 @@
       </w:rPr>
     </w:lvl>
   </w:abstractNum>
-  <w:abstractNum w:abstractNumId="29" w15:restartNumberingAfterBreak="0">
+  <w:abstractNum w:abstractNumId="30">
     <w:nsid w:val="50AB094C"/>
     <w:multiLevelType w:val="hybridMultilevel"/>
     <w:tmpl w:val="11EA8C82"/>
@@ -10919,7 +11355,7 @@
       </w:rPr>
     </w:lvl>
   </w:abstractNum>
-  <w:abstractNum w:abstractNumId="30" w15:restartNumberingAfterBreak="0">
+  <w:abstractNum w:abstractNumId="31">
     <w:nsid w:val="55957D36"/>
     <w:multiLevelType w:val="multilevel"/>
     <w:tmpl w:val="0410001F"/>
@@ -11006,7 +11442,7 @@
       </w:pPr>
     </w:lvl>
   </w:abstractNum>
-  <w:abstractNum w:abstractNumId="31" w15:restartNumberingAfterBreak="0">
+  <w:abstractNum w:abstractNumId="32">
     <w:nsid w:val="55FD0E69"/>
     <w:multiLevelType w:val="hybridMultilevel"/>
     <w:tmpl w:val="229C1B7C"/>
@@ -11119,7 +11555,7 @@
       </w:rPr>
     </w:lvl>
   </w:abstractNum>
-  <w:abstractNum w:abstractNumId="32" w15:restartNumberingAfterBreak="0">
+  <w:abstractNum w:abstractNumId="33">
     <w:nsid w:val="5AD13B14"/>
     <w:multiLevelType w:val="hybridMultilevel"/>
     <w:tmpl w:val="6ED2E5F4"/>
@@ -11208,7 +11644,7 @@
       </w:pPr>
     </w:lvl>
   </w:abstractNum>
-  <w:abstractNum w:abstractNumId="33" w15:restartNumberingAfterBreak="0">
+  <w:abstractNum w:abstractNumId="34">
     <w:nsid w:val="601128A9"/>
     <w:multiLevelType w:val="hybridMultilevel"/>
     <w:tmpl w:val="F648D0B8"/>
@@ -11321,7 +11757,7 @@
       </w:rPr>
     </w:lvl>
   </w:abstractNum>
-  <w:abstractNum w:abstractNumId="34" w15:restartNumberingAfterBreak="0">
+  <w:abstractNum w:abstractNumId="35">
     <w:nsid w:val="65D603BE"/>
     <w:multiLevelType w:val="multilevel"/>
     <w:tmpl w:val="0410001D"/>
@@ -11408,7 +11844,7 @@
       </w:pPr>
     </w:lvl>
   </w:abstractNum>
-  <w:abstractNum w:abstractNumId="35" w15:restartNumberingAfterBreak="0">
+  <w:abstractNum w:abstractNumId="36">
     <w:nsid w:val="66742CF0"/>
     <w:multiLevelType w:val="hybridMultilevel"/>
     <w:tmpl w:val="6024A89A"/>
@@ -11521,7 +11957,7 @@
       </w:rPr>
     </w:lvl>
   </w:abstractNum>
-  <w:abstractNum w:abstractNumId="36" w15:restartNumberingAfterBreak="0">
+  <w:abstractNum w:abstractNumId="37">
     <w:nsid w:val="68320A0B"/>
     <w:multiLevelType w:val="hybridMultilevel"/>
     <w:tmpl w:val="0B3C38FE"/>
@@ -11634,7 +12070,7 @@
       </w:rPr>
     </w:lvl>
   </w:abstractNum>
-  <w:abstractNum w:abstractNumId="37" w15:restartNumberingAfterBreak="0">
+  <w:abstractNum w:abstractNumId="38">
     <w:nsid w:val="6A546D56"/>
     <w:multiLevelType w:val="hybridMultilevel"/>
     <w:tmpl w:val="C21E99AA"/>
@@ -11747,7 +12183,7 @@
       </w:rPr>
     </w:lvl>
   </w:abstractNum>
-  <w:abstractNum w:abstractNumId="38" w15:restartNumberingAfterBreak="0">
+  <w:abstractNum w:abstractNumId="39">
     <w:nsid w:val="6E992ED1"/>
     <w:multiLevelType w:val="hybridMultilevel"/>
     <w:tmpl w:val="6A221544"/>
@@ -11860,7 +12296,7 @@
       </w:rPr>
     </w:lvl>
   </w:abstractNum>
-  <w:abstractNum w:abstractNumId="39" w15:restartNumberingAfterBreak="0">
+  <w:abstractNum w:abstractNumId="40">
     <w:nsid w:val="704675B3"/>
     <w:multiLevelType w:val="hybridMultilevel"/>
     <w:tmpl w:val="4F8AB90A"/>
@@ -11973,7 +12409,7 @@
       </w:rPr>
     </w:lvl>
   </w:abstractNum>
-  <w:abstractNum w:abstractNumId="40" w15:restartNumberingAfterBreak="0">
+  <w:abstractNum w:abstractNumId="41">
     <w:nsid w:val="714816A4"/>
     <w:multiLevelType w:val="hybridMultilevel"/>
     <w:tmpl w:val="AD226A0A"/>
@@ -12087,58 +12523,58 @@
     </w:lvl>
   </w:abstractNum>
   <w:num w:numId="1">
-    <w:abstractNumId w:val="20"/>
+    <w:abstractNumId w:val="21"/>
   </w:num>
   <w:num w:numId="2">
-    <w:abstractNumId w:val="25"/>
+    <w:abstractNumId w:val="26"/>
   </w:num>
   <w:num w:numId="3">
     <w:abstractNumId w:val="14"/>
   </w:num>
   <w:num w:numId="4">
-    <w:abstractNumId w:val="22"/>
+    <w:abstractNumId w:val="23"/>
   </w:num>
   <w:num w:numId="5">
     <w:abstractNumId w:val="19"/>
   </w:num>
   <w:num w:numId="6">
-    <w:abstractNumId w:val="23"/>
+    <w:abstractNumId w:val="24"/>
   </w:num>
   <w:num w:numId="7">
     <w:abstractNumId w:val="10"/>
   </w:num>
   <w:num w:numId="8">
-    <w:abstractNumId w:val="35"/>
+    <w:abstractNumId w:val="36"/>
   </w:num>
   <w:num w:numId="9">
     <w:abstractNumId w:val="18"/>
   </w:num>
   <w:num w:numId="10">
-    <w:abstractNumId w:val="38"/>
+    <w:abstractNumId w:val="39"/>
   </w:num>
   <w:num w:numId="11">
     <w:abstractNumId w:val="17"/>
   </w:num>
   <w:num w:numId="12">
-    <w:abstractNumId w:val="28"/>
+    <w:abstractNumId w:val="29"/>
   </w:num>
   <w:num w:numId="13">
-    <w:abstractNumId w:val="30"/>
+    <w:abstractNumId w:val="31"/>
   </w:num>
   <w:num w:numId="14">
-    <w:abstractNumId w:val="34"/>
+    <w:abstractNumId w:val="35"/>
   </w:num>
   <w:num w:numId="15">
-    <w:abstractNumId w:val="40"/>
+    <w:abstractNumId w:val="41"/>
   </w:num>
   <w:num w:numId="16">
-    <w:abstractNumId w:val="33"/>
+    <w:abstractNumId w:val="34"/>
   </w:num>
   <w:num w:numId="17">
     <w:abstractNumId w:val="11"/>
   </w:num>
   <w:num w:numId="18">
-    <w:abstractNumId w:val="37"/>
+    <w:abstractNumId w:val="38"/>
   </w:num>
   <w:num w:numId="19">
     <w:abstractNumId w:val="5"/>
@@ -12171,43 +12607,46 @@
     <w:abstractNumId w:val="2"/>
   </w:num>
   <w:num w:numId="29">
-    <w:abstractNumId w:val="36"/>
+    <w:abstractNumId w:val="37"/>
   </w:num>
   <w:num w:numId="30">
-    <w:abstractNumId w:val="29"/>
+    <w:abstractNumId w:val="30"/>
   </w:num>
   <w:num w:numId="31">
-    <w:abstractNumId w:val="26"/>
+    <w:abstractNumId w:val="27"/>
   </w:num>
   <w:num w:numId="32">
-    <w:abstractNumId w:val="39"/>
+    <w:abstractNumId w:val="40"/>
   </w:num>
   <w:num w:numId="33">
     <w:abstractNumId w:val="13"/>
   </w:num>
   <w:num w:numId="34">
-    <w:abstractNumId w:val="31"/>
+    <w:abstractNumId w:val="32"/>
   </w:num>
   <w:num w:numId="35">
-    <w:abstractNumId w:val="21"/>
+    <w:abstractNumId w:val="22"/>
   </w:num>
   <w:num w:numId="36">
-    <w:abstractNumId w:val="24"/>
+    <w:abstractNumId w:val="25"/>
   </w:num>
   <w:num w:numId="37">
-    <w:abstractNumId w:val="32"/>
+    <w:abstractNumId w:val="33"/>
   </w:num>
   <w:num w:numId="38">
     <w:abstractNumId w:val="7"/>
   </w:num>
   <w:num w:numId="39">
-    <w:abstractNumId w:val="27"/>
+    <w:abstractNumId w:val="28"/>
   </w:num>
   <w:num w:numId="40">
     <w:abstractNumId w:val="4"/>
   </w:num>
   <w:num w:numId="41">
     <w:abstractNumId w:val="12"/>
+  </w:num>
+  <w:num w:numId="42">
+    <w:abstractNumId w:val="20"/>
   </w:num>
   <w:numIdMacAtCleanup w:val="24"/>
 </w:numbering>
@@ -12226,7 +12665,7 @@
     </w:rPrDefault>
     <w:pPrDefault/>
   </w:docDefaults>
-  <w:latentStyles w:defLockedState="0" w:defUIPriority="99" w:defSemiHidden="0" w:defUnhideWhenUsed="0" w:defQFormat="0" w:count="371">
+  <w:latentStyles w:defLockedState="0" w:defUIPriority="99" w:defSemiHidden="0" w:defUnhideWhenUsed="0" w:defQFormat="0" w:count="380">
     <w:lsdException w:name="Normal" w:uiPriority="0" w:qFormat="1"/>
     <w:lsdException w:name="heading 1" w:uiPriority="9" w:qFormat="1"/>
     <w:lsdException w:name="heading 2" w:semiHidden="1" w:uiPriority="9" w:unhideWhenUsed="1" w:qFormat="1"/>
@@ -13174,6 +13613,7 @@
     <w:uiPriority w:val="59"/>
     <w:rsid w:val="00DD0496"/>
     <w:tblPr>
+      <w:tblInd w:w="0" w:type="dxa"/>
       <w:tblBorders>
         <w:top w:val="single" w:sz="4" w:space="0" w:color="auto"/>
         <w:left w:val="single" w:sz="4" w:space="0" w:color="auto"/>
@@ -13182,6 +13622,12 @@
         <w:insideH w:val="single" w:sz="4" w:space="0" w:color="auto"/>
         <w:insideV w:val="single" w:sz="4" w:space="0" w:color="auto"/>
       </w:tblBorders>
+      <w:tblCellMar>
+        <w:top w:w="0" w:type="dxa"/>
+        <w:left w:w="108" w:type="dxa"/>
+        <w:bottom w:w="0" w:type="dxa"/>
+        <w:right w:w="108" w:type="dxa"/>
+      </w:tblCellMar>
     </w:tblPr>
   </w:style>
   <w:style w:type="table" w:styleId="Sfondochiaro-Colore1">
@@ -13195,10 +13641,17 @@
     <w:tblPr>
       <w:tblStyleRowBandSize w:val="1"/>
       <w:tblStyleColBandSize w:val="1"/>
+      <w:tblInd w:w="0" w:type="dxa"/>
       <w:tblBorders>
         <w:top w:val="single" w:sz="8" w:space="0" w:color="4F81BD" w:themeColor="accent1"/>
         <w:bottom w:val="single" w:sz="8" w:space="0" w:color="4F81BD" w:themeColor="accent1"/>
       </w:tblBorders>
+      <w:tblCellMar>
+        <w:top w:w="0" w:type="dxa"/>
+        <w:left w:w="108" w:type="dxa"/>
+        <w:bottom w:w="0" w:type="dxa"/>
+        <w:right w:w="108" w:type="dxa"/>
+      </w:tblCellMar>
     </w:tblPr>
     <w:tblStylePr w:type="firstRow">
       <w:pPr>
@@ -13353,6 +13806,7 @@
     <w:tblPr>
       <w:tblStyleRowBandSize w:val="1"/>
       <w:tblStyleColBandSize w:val="1"/>
+      <w:tblInd w:w="0" w:type="dxa"/>
       <w:tblBorders>
         <w:top w:val="single" w:sz="4" w:space="0" w:color="E5B8B7" w:themeColor="accent2" w:themeTint="66"/>
         <w:left w:val="single" w:sz="4" w:space="0" w:color="E5B8B7" w:themeColor="accent2" w:themeTint="66"/>
@@ -13361,6 +13815,12 @@
         <w:insideH w:val="single" w:sz="4" w:space="0" w:color="E5B8B7" w:themeColor="accent2" w:themeTint="66"/>
         <w:insideV w:val="single" w:sz="4" w:space="0" w:color="E5B8B7" w:themeColor="accent2" w:themeTint="66"/>
       </w:tblBorders>
+      <w:tblCellMar>
+        <w:top w:w="0" w:type="dxa"/>
+        <w:left w:w="108" w:type="dxa"/>
+        <w:bottom w:w="0" w:type="dxa"/>
+        <w:right w:w="108" w:type="dxa"/>
+      </w:tblCellMar>
     </w:tblPr>
     <w:tblStylePr w:type="firstRow">
       <w:rPr>
@@ -13403,12 +13863,13 @@
       </w:rPr>
     </w:tblStylePr>
   </w:style>
-  <w:style w:type="table" w:styleId="Grigliatabellachiara">
+  <w:style w:type="table" w:styleId="Tabellagrigliachiara">
     <w:name w:val="Grid Table Light"/>
     <w:basedOn w:val="Tabellanormale"/>
     <w:uiPriority w:val="40"/>
     <w:rsid w:val="00937BF4"/>
     <w:tblPr>
+      <w:tblInd w:w="0" w:type="dxa"/>
       <w:tblBorders>
         <w:top w:val="single" w:sz="4" w:space="0" w:color="BFBFBF" w:themeColor="background1" w:themeShade="BF"/>
         <w:left w:val="single" w:sz="4" w:space="0" w:color="BFBFBF" w:themeColor="background1" w:themeShade="BF"/>
@@ -13417,16 +13878,29 @@
         <w:insideH w:val="single" w:sz="4" w:space="0" w:color="BFBFBF" w:themeColor="background1" w:themeShade="BF"/>
         <w:insideV w:val="single" w:sz="4" w:space="0" w:color="BFBFBF" w:themeColor="background1" w:themeShade="BF"/>
       </w:tblBorders>
+      <w:tblCellMar>
+        <w:top w:w="0" w:type="dxa"/>
+        <w:left w:w="108" w:type="dxa"/>
+        <w:bottom w:w="0" w:type="dxa"/>
+        <w:right w:w="108" w:type="dxa"/>
+      </w:tblCellMar>
     </w:tblPr>
   </w:style>
-  <w:style w:type="table" w:styleId="Tabellasemplice-3">
-    <w:name w:val="Plain Table 3"/>
+  <w:style w:type="table" w:styleId="Tabellasemplice3">
+    <w:name w:val="Table Simple 3"/>
     <w:basedOn w:val="Tabellanormale"/>
     <w:uiPriority w:val="43"/>
     <w:rsid w:val="00937BF4"/>
     <w:tblPr>
       <w:tblStyleRowBandSize w:val="1"/>
       <w:tblStyleColBandSize w:val="1"/>
+      <w:tblInd w:w="0" w:type="dxa"/>
+      <w:tblCellMar>
+        <w:top w:w="0" w:type="dxa"/>
+        <w:left w:w="108" w:type="dxa"/>
+        <w:bottom w:w="0" w:type="dxa"/>
+        <w:right w:w="108" w:type="dxa"/>
+      </w:tblCellMar>
     </w:tblPr>
     <w:tblStylePr w:type="firstRow">
       <w:rPr>
@@ -13506,6 +13980,86 @@
         <w:tcBorders>
           <w:right w:val="nil"/>
         </w:tcBorders>
+      </w:tcPr>
+    </w:tblStylePr>
+  </w:style>
+  <w:style w:type="table" w:styleId="Tabellagriglia4-colore1">
+    <w:name w:val="Grid Table 4 Accent 1"/>
+    <w:basedOn w:val="Tabellanormale"/>
+    <w:uiPriority w:val="49"/>
+    <w:rsid w:val="00512D7D"/>
+    <w:tblPr>
+      <w:tblStyleRowBandSize w:val="1"/>
+      <w:tblStyleColBandSize w:val="1"/>
+      <w:tblInd w:w="0" w:type="dxa"/>
+      <w:tblBorders>
+        <w:top w:val="single" w:sz="4" w:space="0" w:color="95B3D7" w:themeColor="accent1" w:themeTint="99"/>
+        <w:left w:val="single" w:sz="4" w:space="0" w:color="95B3D7" w:themeColor="accent1" w:themeTint="99"/>
+        <w:bottom w:val="single" w:sz="4" w:space="0" w:color="95B3D7" w:themeColor="accent1" w:themeTint="99"/>
+        <w:right w:val="single" w:sz="4" w:space="0" w:color="95B3D7" w:themeColor="accent1" w:themeTint="99"/>
+        <w:insideH w:val="single" w:sz="4" w:space="0" w:color="95B3D7" w:themeColor="accent1" w:themeTint="99"/>
+        <w:insideV w:val="single" w:sz="4" w:space="0" w:color="95B3D7" w:themeColor="accent1" w:themeTint="99"/>
+      </w:tblBorders>
+      <w:tblCellMar>
+        <w:top w:w="0" w:type="dxa"/>
+        <w:left w:w="108" w:type="dxa"/>
+        <w:bottom w:w="0" w:type="dxa"/>
+        <w:right w:w="108" w:type="dxa"/>
+      </w:tblCellMar>
+    </w:tblPr>
+    <w:tblStylePr w:type="firstRow">
+      <w:rPr>
+        <w:b/>
+        <w:bCs/>
+        <w:color w:val="FFFFFF" w:themeColor="background1"/>
+      </w:rPr>
+      <w:tblPr/>
+      <w:tcPr>
+        <w:tcBorders>
+          <w:top w:val="single" w:sz="4" w:space="0" w:color="4F81BD" w:themeColor="accent1"/>
+          <w:left w:val="single" w:sz="4" w:space="0" w:color="4F81BD" w:themeColor="accent1"/>
+          <w:bottom w:val="single" w:sz="4" w:space="0" w:color="4F81BD" w:themeColor="accent1"/>
+          <w:right w:val="single" w:sz="4" w:space="0" w:color="4F81BD" w:themeColor="accent1"/>
+          <w:insideH w:val="nil"/>
+          <w:insideV w:val="nil"/>
+        </w:tcBorders>
+        <w:shd w:val="clear" w:color="auto" w:fill="4F81BD" w:themeFill="accent1"/>
+      </w:tcPr>
+    </w:tblStylePr>
+    <w:tblStylePr w:type="lastRow">
+      <w:rPr>
+        <w:b/>
+        <w:bCs/>
+      </w:rPr>
+      <w:tblPr/>
+      <w:tcPr>
+        <w:tcBorders>
+          <w:top w:val="double" w:sz="4" w:space="0" w:color="4F81BD" w:themeColor="accent1"/>
+        </w:tcBorders>
+      </w:tcPr>
+    </w:tblStylePr>
+    <w:tblStylePr w:type="firstCol">
+      <w:rPr>
+        <w:b/>
+        <w:bCs/>
+      </w:rPr>
+    </w:tblStylePr>
+    <w:tblStylePr w:type="lastCol">
+      <w:rPr>
+        <w:b/>
+        <w:bCs/>
+      </w:rPr>
+    </w:tblStylePr>
+    <w:tblStylePr w:type="band1Vert">
+      <w:tblPr/>
+      <w:tcPr>
+        <w:shd w:val="clear" w:color="auto" w:fill="DBE5F1" w:themeFill="accent1" w:themeFillTint="33"/>
+      </w:tcPr>
+    </w:tblStylePr>
+    <w:tblStylePr w:type="band1Horz">
+      <w:tblPr/>
+      <w:tcPr>
+        <w:shd w:val="clear" w:color="auto" w:fill="DBE5F1" w:themeFill="accent1" w:themeFillTint="33"/>
       </w:tcPr>
     </w:tblStylePr>
   </w:style>
@@ -13837,7 +14391,7 @@
 </file>
 
 <file path=customXml/itemProps1.xml><?xml version="1.0" encoding="utf-8"?>
-<ds:datastoreItem xmlns:ds="http://schemas.openxmlformats.org/officeDocument/2006/customXml" ds:itemID="{109766D6-B3BD-4BA6-AEEA-7F3535B00856}">
+<ds:datastoreItem xmlns:ds="http://schemas.openxmlformats.org/officeDocument/2006/customXml" ds:itemID="{AF10073F-662F-B74F-8B7F-8886BF40BC89}">
   <ds:schemaRefs>
     <ds:schemaRef ds:uri="http://schemas.openxmlformats.org/officeDocument/2006/bibliography"/>
   </ds:schemaRefs>

</xml_diff>

<commit_message>
ERRATA parag numeration Design document+presentati
</commit_message>
<xml_diff>
--- a/All/delivery 2/DD.docx
+++ b/All/delivery 2/DD.docx
@@ -1,6 +1,6 @@
 
 <file path=word/document.xml><?xml version="1.0" encoding="utf-8"?>
-<w:document xmlns:wpc="http://schemas.microsoft.com/office/word/2010/wordprocessingCanvas" xmlns:mo="http://schemas.microsoft.com/office/mac/office/2008/main" xmlns:mc="http://schemas.openxmlformats.org/markup-compatibility/2006" xmlns:mv="urn:schemas-microsoft-com:mac:vml" xmlns:o="urn:schemas-microsoft-com:office:office" xmlns:r="http://schemas.openxmlformats.org/officeDocument/2006/relationships" xmlns:m="http://schemas.openxmlformats.org/officeDocument/2006/math" xmlns:v="urn:schemas-microsoft-com:vml" xmlns:wp14="http://schemas.microsoft.com/office/word/2010/wordprocessingDrawing" xmlns:wp="http://schemas.openxmlformats.org/drawingml/2006/wordprocessingDrawing" xmlns:w10="urn:schemas-microsoft-com:office:word" xmlns:w="http://schemas.openxmlformats.org/wordprocessingml/2006/main" xmlns:w14="http://schemas.microsoft.com/office/word/2010/wordml" xmlns:w15="http://schemas.microsoft.com/office/word/2012/wordml" xmlns:wpg="http://schemas.microsoft.com/office/word/2010/wordprocessingGroup" xmlns:wpi="http://schemas.microsoft.com/office/word/2010/wordprocessingInk" xmlns:wne="http://schemas.microsoft.com/office/word/2006/wordml" xmlns:wps="http://schemas.microsoft.com/office/word/2010/wordprocessingShape" mc:Ignorable="w14 w15 wp14">
+<w:document xmlns:wpc="http://schemas.microsoft.com/office/word/2010/wordprocessingCanvas" xmlns:mc="http://schemas.openxmlformats.org/markup-compatibility/2006" xmlns:o="urn:schemas-microsoft-com:office:office" xmlns:r="http://schemas.openxmlformats.org/officeDocument/2006/relationships" xmlns:m="http://schemas.openxmlformats.org/officeDocument/2006/math" xmlns:v="urn:schemas-microsoft-com:vml" xmlns:wp14="http://schemas.microsoft.com/office/word/2010/wordprocessingDrawing" xmlns:wp="http://schemas.openxmlformats.org/drawingml/2006/wordprocessingDrawing" xmlns:w10="urn:schemas-microsoft-com:office:word" xmlns:w="http://schemas.openxmlformats.org/wordprocessingml/2006/main" xmlns:w14="http://schemas.microsoft.com/office/word/2010/wordml" xmlns:w15="http://schemas.microsoft.com/office/word/2012/wordml" xmlns:wpg="http://schemas.microsoft.com/office/word/2010/wordprocessingGroup" xmlns:wpi="http://schemas.microsoft.com/office/word/2010/wordprocessingInk" xmlns:wne="http://schemas.microsoft.com/office/word/2006/wordml" xmlns:wps="http://schemas.microsoft.com/office/word/2010/wordprocessingShape" mc:Ignorable="w14 w15 wp14">
   <w:body>
     <w:sdt>
       <w:sdtPr>
@@ -13,6 +13,7 @@
           <w:docPartUnique/>
         </w:docPartObj>
       </w:sdtPr>
+      <w:sdtEndPr/>
       <w:sdtContent>
         <w:p>
           <w:pPr>
@@ -81,7 +82,7 @@
                               </a:ln>
                               <a:extLst>
                                 <a:ext uri="{909E8E84-426E-40dd-AFC4-6F175D3DCCD1}">
-                                  <a14:hiddenFill xmlns="" xmlns:o="urn:schemas-microsoft-com:office:office" xmlns:v="urn:schemas-microsoft-com:vml" xmlns:w10="urn:schemas-microsoft-com:office:word" xmlns:w="http://schemas.openxmlformats.org/wordprocessingml/2006/main" xmlns:a14="http://schemas.microsoft.com/office/drawing/2010/main">
+                                  <a14:hiddenFill xmlns:a14="http://schemas.microsoft.com/office/drawing/2010/main" xmlns:w="http://schemas.openxmlformats.org/wordprocessingml/2006/main" xmlns:w10="urn:schemas-microsoft-com:office:word" xmlns:v="urn:schemas-microsoft-com:vml" xmlns:o="urn:schemas-microsoft-com:office:office" xmlns="" xmlns:mv="urn:schemas-microsoft-com:mac:vml" xmlns:mo="http://schemas.microsoft.com/office/mac/office/2008/main">
                                     <a:noFill/>
                                   </a14:hiddenFill>
                                 </a:ext>
@@ -113,7 +114,7 @@
                               </a:ln>
                               <a:extLst>
                                 <a:ext uri="{909E8E84-426E-40dd-AFC4-6F175D3DCCD1}">
-                                  <a14:hiddenFill xmlns="" xmlns:o="urn:schemas-microsoft-com:office:office" xmlns:v="urn:schemas-microsoft-com:vml" xmlns:w10="urn:schemas-microsoft-com:office:word" xmlns:w="http://schemas.openxmlformats.org/wordprocessingml/2006/main" xmlns:a14="http://schemas.microsoft.com/office/drawing/2010/main">
+                                  <a14:hiddenFill xmlns:a14="http://schemas.microsoft.com/office/drawing/2010/main" xmlns:w="http://schemas.openxmlformats.org/wordprocessingml/2006/main" xmlns:w10="urn:schemas-microsoft-com:office:word" xmlns:v="urn:schemas-microsoft-com:vml" xmlns:o="urn:schemas-microsoft-com:office:office" xmlns="" xmlns:mv="urn:schemas-microsoft-com:mac:vml" xmlns:mo="http://schemas.microsoft.com/office/mac/office/2008/main">
                                     <a:noFill/>
                                   </a14:hiddenFill>
                                 </a:ext>
@@ -135,7 +136,7 @@
               </mc:Choice>
               <mc:Fallback>
                 <w:pict>
-                  <v:group w14:anchorId="0FBBC3DE" id="Group 9" o:spid="_x0000_s1026" style="position:absolute;margin-left:21.75pt;margin-top:751.5pt;width:552.25pt;height:54pt;z-index:-251660800;mso-position-horizontal-relative:page;mso-position-vertical-relative:page" coordorigin="432,13608" coordsize="11376,1081" o:gfxdata="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" o:allowincell="f">
+                  <v:group w14:anchorId="308E2A28" id="Group 9" o:spid="_x0000_s1026" style="position:absolute;margin-left:21.75pt;margin-top:751.5pt;width:552.25pt;height:54pt;z-index:-251660800;mso-position-horizontal-relative:page;mso-position-vertical-relative:page" coordorigin="432,13608" coordsize="11376,1081" o:gfxdata="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" o:allowincell="f">
                     <v:shapetype id="_x0000_t32" coordsize="21600,21600" o:spt="32" o:oned="t" path="m,l21600,21600e" filled="f">
                       <v:path arrowok="t" fillok="f" o:connecttype="none"/>
                       <o:lock v:ext="edit" shapetype="t"/>
@@ -543,6 +544,7 @@
           <w:docPartUnique/>
         </w:docPartObj>
       </w:sdtPr>
+      <w:sdtEndPr/>
       <w:sdtContent>
         <w:p>
           <w:pPr>
@@ -4821,6 +4823,9 @@
     </w:p>
     <w:p>
       <w:r>
+        <w:rPr>
+          <w:noProof/>
+        </w:rPr>
         <w:drawing>
           <wp:inline distT="0" distB="0" distL="0" distR="0" wp14:anchorId="689E9A9E" wp14:editId="79B1E61D">
             <wp:extent cx="6601518" cy="4079240"/>
@@ -5862,7 +5867,19 @@
           <w:szCs w:val="26"/>
           <w:lang w:val="en-GB"/>
         </w:rPr>
-        <w:t>2.6.2 UserAccountingInterface</w:t>
+        <w:t>2.6.3</w:t>
+      </w:r>
+      <w:r>
+        <w:rPr>
+          <w:rFonts w:asciiTheme="majorHAnsi" w:eastAsiaTheme="majorEastAsia" w:hAnsiTheme="majorHAnsi" w:cstheme="majorBidi"/>
+          <w:b/>
+          <w:bCs/>
+          <w:color w:val="4F81BD" w:themeColor="accent1"/>
+          <w:sz w:val="26"/>
+          <w:szCs w:val="26"/>
+          <w:lang w:val="en-GB"/>
+        </w:rPr>
+        <w:t xml:space="preserve"> UserAccountingInterface</w:t>
       </w:r>
     </w:p>
     <w:p>
@@ -5879,7 +5896,14 @@
           <w:color w:val="95B3D7" w:themeColor="accent1" w:themeTint="99"/>
           <w:lang w:val="en-GB"/>
         </w:rPr>
-        <w:t>2.6.2.1 High level description</w:t>
+        <w:t>2.6.3</w:t>
+      </w:r>
+      <w:r>
+        <w:rPr>
+          <w:color w:val="95B3D7" w:themeColor="accent1" w:themeTint="99"/>
+          <w:lang w:val="en-GB"/>
+        </w:rPr>
+        <w:t>.1 High level description</w:t>
       </w:r>
     </w:p>
     <w:p>
@@ -5993,7 +6017,14 @@
           <w:lang w:val="en-GB"/>
         </w:rPr>
         <w:lastRenderedPageBreak/>
-        <w:t>2.6.2.2 Possible methods</w:t>
+        <w:t>2.6.3</w:t>
+      </w:r>
+      <w:r>
+        <w:rPr>
+          <w:color w:val="95B3D7" w:themeColor="accent1" w:themeTint="99"/>
+          <w:lang w:val="en-GB"/>
+        </w:rPr>
+        <w:t>.2 Possible methods</w:t>
       </w:r>
     </w:p>
     <w:p>
@@ -6078,7 +6109,19 @@
           <w:szCs w:val="26"/>
           <w:lang w:val="en-GB"/>
         </w:rPr>
-        <w:t>2.6.2 PastRequestsInterface</w:t>
+        <w:t>2.6.4</w:t>
+      </w:r>
+      <w:r>
+        <w:rPr>
+          <w:rFonts w:asciiTheme="majorHAnsi" w:eastAsiaTheme="majorEastAsia" w:hAnsiTheme="majorHAnsi" w:cstheme="majorBidi"/>
+          <w:b/>
+          <w:bCs/>
+          <w:color w:val="4F81BD" w:themeColor="accent1"/>
+          <w:sz w:val="26"/>
+          <w:szCs w:val="26"/>
+          <w:lang w:val="en-GB"/>
+        </w:rPr>
+        <w:t xml:space="preserve"> PastRequestsInterface</w:t>
       </w:r>
     </w:p>
     <w:p>
@@ -6095,7 +6138,14 @@
           <w:color w:val="95B3D7" w:themeColor="accent1" w:themeTint="99"/>
           <w:lang w:val="en-GB"/>
         </w:rPr>
-        <w:t>2.6.2.1 High level description</w:t>
+        <w:t>2.6.4</w:t>
+      </w:r>
+      <w:r>
+        <w:rPr>
+          <w:color w:val="95B3D7" w:themeColor="accent1" w:themeTint="99"/>
+          <w:lang w:val="en-GB"/>
+        </w:rPr>
+        <w:t>.1 High level description</w:t>
       </w:r>
     </w:p>
     <w:p>
@@ -6218,7 +6268,14 @@
           <w:color w:val="95B3D7" w:themeColor="accent1" w:themeTint="99"/>
           <w:lang w:val="en-GB"/>
         </w:rPr>
-        <w:t>2.6.2.2 Possible methods</w:t>
+        <w:t>2.6.4</w:t>
+      </w:r>
+      <w:r>
+        <w:rPr>
+          <w:color w:val="95B3D7" w:themeColor="accent1" w:themeTint="99"/>
+          <w:lang w:val="en-GB"/>
+        </w:rPr>
+        <w:t>.2 Possible methods</w:t>
       </w:r>
     </w:p>
     <w:p>
@@ -6334,7 +6391,19 @@
           <w:szCs w:val="26"/>
           <w:lang w:val="en-GB"/>
         </w:rPr>
-        <w:t>2.6.2 ViewInterface</w:t>
+        <w:t>2.6.5</w:t>
+      </w:r>
+      <w:r>
+        <w:rPr>
+          <w:rFonts w:asciiTheme="majorHAnsi" w:eastAsiaTheme="majorEastAsia" w:hAnsiTheme="majorHAnsi" w:cstheme="majorBidi"/>
+          <w:b/>
+          <w:bCs/>
+          <w:color w:val="4F81BD" w:themeColor="accent1"/>
+          <w:sz w:val="26"/>
+          <w:szCs w:val="26"/>
+          <w:lang w:val="en-GB"/>
+        </w:rPr>
+        <w:t xml:space="preserve"> ViewInterface</w:t>
       </w:r>
     </w:p>
     <w:p>
@@ -6351,7 +6420,14 @@
           <w:color w:val="95B3D7" w:themeColor="accent1" w:themeTint="99"/>
           <w:lang w:val="en-GB"/>
         </w:rPr>
-        <w:t>2.6.2.1 High level description</w:t>
+        <w:t>2.6.5</w:t>
+      </w:r>
+      <w:r>
+        <w:rPr>
+          <w:color w:val="95B3D7" w:themeColor="accent1" w:themeTint="99"/>
+          <w:lang w:val="en-GB"/>
+        </w:rPr>
+        <w:t>.1 High level description</w:t>
       </w:r>
     </w:p>
     <w:p>
@@ -6446,7 +6522,14 @@
           <w:color w:val="95B3D7" w:themeColor="accent1" w:themeTint="99"/>
           <w:lang w:val="en-GB"/>
         </w:rPr>
-        <w:t xml:space="preserve">2.6.2.2 </w:t>
+        <w:t>2.6.5</w:t>
+      </w:r>
+      <w:r>
+        <w:rPr>
+          <w:color w:val="95B3D7" w:themeColor="accent1" w:themeTint="99"/>
+          <w:lang w:val="en-GB"/>
+        </w:rPr>
+        <w:t xml:space="preserve">.2 </w:t>
       </w:r>
       <w:r>
         <w:rPr>
@@ -6728,11 +6811,26 @@
     </w:p>
     <w:p>
       <w:pPr>
+        <w:autoSpaceDE w:val="0"/>
+        <w:autoSpaceDN w:val="0"/>
+        <w:adjustRightInd w:val="0"/>
+        <w:jc w:val="both"/>
+        <w:rPr>
+          <w:rFonts w:cs="SFRM1000"/>
+          <w:lang w:val="en-GB"/>
+        </w:rPr>
+      </w:pPr>
+    </w:p>
+    <w:p>
+      <w:pPr>
         <w:pStyle w:val="Titolo2"/>
       </w:pPr>
       <w:bookmarkStart w:id="16" w:name="_Toc437007629"/>
       <w:r>
-        <w:t xml:space="preserve">2.6 Selected architectural </w:t>
+        <w:t>2.7</w:t>
+      </w:r>
+      <w:r>
+        <w:t xml:space="preserve"> Selected architectural </w:t>
       </w:r>
       <w:r>
         <w:t xml:space="preserve">styles </w:t>
@@ -6893,6 +6991,7 @@
           <w:b/>
           <w:lang w:val="en-GB"/>
         </w:rPr>
+        <w:lastRenderedPageBreak/>
         <w:t xml:space="preserve">Requests Queue Manager: </w:t>
       </w:r>
       <w:r>
@@ -6924,7 +7023,6 @@
           <w:b/>
           <w:lang w:val="en-GB"/>
         </w:rPr>
-        <w:lastRenderedPageBreak/>
         <w:t xml:space="preserve">Controller: </w:t>
       </w:r>
       <w:r>
@@ -7028,6 +7126,7 @@
           <w:lang w:val="en-GB"/>
         </w:rPr>
       </w:pPr>
+      <w:bookmarkStart w:id="17" w:name="_GoBack"/>
       <w:r>
         <w:rPr>
           <w:rFonts w:cs="SFRM1000"/>
@@ -7075,6 +7174,7 @@
           </wp:inline>
         </w:drawing>
       </w:r>
+      <w:bookmarkEnd w:id="17"/>
     </w:p>
     <w:p>
       <w:pPr>
@@ -7359,6 +7459,7 @@
           <w:b/>
           <w:lang w:val="en-GB"/>
         </w:rPr>
+        <w:lastRenderedPageBreak/>
         <w:t>Reusability</w:t>
       </w:r>
       <w:r>
@@ -7391,7 +7492,6 @@
           <w:b/>
           <w:lang w:val="en-GB"/>
         </w:rPr>
-        <w:lastRenderedPageBreak/>
         <w:t>Decoupling</w:t>
       </w:r>
       <w:r>
@@ -7476,8 +7576,6 @@
         </w:rPr>
         <w:t xml:space="preserve"> approach, in keeping with </w:t>
       </w:r>
-      <w:bookmarkStart w:id="17" w:name="_GoBack"/>
-      <w:bookmarkEnd w:id="17"/>
       <w:r>
         <w:rPr>
           <w:rFonts w:cs="SFRM1000"/>
@@ -9651,7 +9749,7 @@
 </file>
 
 <file path=word/endnotes.xml><?xml version="1.0" encoding="utf-8"?>
-<w:endnotes xmlns:wpc="http://schemas.microsoft.com/office/word/2010/wordprocessingCanvas" xmlns:mo="http://schemas.microsoft.com/office/mac/office/2008/main" xmlns:mc="http://schemas.openxmlformats.org/markup-compatibility/2006" xmlns:mv="urn:schemas-microsoft-com:mac:vml" xmlns:o="urn:schemas-microsoft-com:office:office" xmlns:r="http://schemas.openxmlformats.org/officeDocument/2006/relationships" xmlns:m="http://schemas.openxmlformats.org/officeDocument/2006/math" xmlns:v="urn:schemas-microsoft-com:vml" xmlns:wp14="http://schemas.microsoft.com/office/word/2010/wordprocessingDrawing" xmlns:wp="http://schemas.openxmlformats.org/drawingml/2006/wordprocessingDrawing" xmlns:w10="urn:schemas-microsoft-com:office:word" xmlns:w="http://schemas.openxmlformats.org/wordprocessingml/2006/main" xmlns:w14="http://schemas.microsoft.com/office/word/2010/wordml" xmlns:w15="http://schemas.microsoft.com/office/word/2012/wordml" xmlns:wpg="http://schemas.microsoft.com/office/word/2010/wordprocessingGroup" xmlns:wpi="http://schemas.microsoft.com/office/word/2010/wordprocessingInk" xmlns:wne="http://schemas.microsoft.com/office/word/2006/wordml" xmlns:wps="http://schemas.microsoft.com/office/word/2010/wordprocessingShape" mc:Ignorable="w14 w15 wp14">
+<w:endnotes xmlns:wpc="http://schemas.microsoft.com/office/word/2010/wordprocessingCanvas" xmlns:mc="http://schemas.openxmlformats.org/markup-compatibility/2006" xmlns:o="urn:schemas-microsoft-com:office:office" xmlns:r="http://schemas.openxmlformats.org/officeDocument/2006/relationships" xmlns:m="http://schemas.openxmlformats.org/officeDocument/2006/math" xmlns:v="urn:schemas-microsoft-com:vml" xmlns:wp14="http://schemas.microsoft.com/office/word/2010/wordprocessingDrawing" xmlns:wp="http://schemas.openxmlformats.org/drawingml/2006/wordprocessingDrawing" xmlns:w10="urn:schemas-microsoft-com:office:word" xmlns:w="http://schemas.openxmlformats.org/wordprocessingml/2006/main" xmlns:w14="http://schemas.microsoft.com/office/word/2010/wordml" xmlns:w15="http://schemas.microsoft.com/office/word/2012/wordml" xmlns:wpg="http://schemas.microsoft.com/office/word/2010/wordprocessingGroup" xmlns:wpi="http://schemas.microsoft.com/office/word/2010/wordprocessingInk" xmlns:wne="http://schemas.microsoft.com/office/word/2006/wordml" xmlns:wps="http://schemas.microsoft.com/office/word/2010/wordprocessingShape" mc:Ignorable="w14 w15 wp14">
   <w:endnote w:type="separator" w:id="-1">
     <w:p>
       <w:r>
@@ -9670,7 +9768,7 @@
 </file>
 
 <file path=word/footer1.xml><?xml version="1.0" encoding="utf-8"?>
-<w:ftr xmlns:wpc="http://schemas.microsoft.com/office/word/2010/wordprocessingCanvas" xmlns:mo="http://schemas.microsoft.com/office/mac/office/2008/main" xmlns:mc="http://schemas.openxmlformats.org/markup-compatibility/2006" xmlns:mv="urn:schemas-microsoft-com:mac:vml" xmlns:o="urn:schemas-microsoft-com:office:office" xmlns:r="http://schemas.openxmlformats.org/officeDocument/2006/relationships" xmlns:m="http://schemas.openxmlformats.org/officeDocument/2006/math" xmlns:v="urn:schemas-microsoft-com:vml" xmlns:wp14="http://schemas.microsoft.com/office/word/2010/wordprocessingDrawing" xmlns:wp="http://schemas.openxmlformats.org/drawingml/2006/wordprocessingDrawing" xmlns:w10="urn:schemas-microsoft-com:office:word" xmlns:w="http://schemas.openxmlformats.org/wordprocessingml/2006/main" xmlns:w14="http://schemas.microsoft.com/office/word/2010/wordml" xmlns:w15="http://schemas.microsoft.com/office/word/2012/wordml" xmlns:wpg="http://schemas.microsoft.com/office/word/2010/wordprocessingGroup" xmlns:wpi="http://schemas.microsoft.com/office/word/2010/wordprocessingInk" xmlns:wne="http://schemas.microsoft.com/office/word/2006/wordml" xmlns:wps="http://schemas.microsoft.com/office/word/2010/wordprocessingShape" mc:Ignorable="w14 w15 wp14">
+<w:ftr xmlns:wpc="http://schemas.microsoft.com/office/word/2010/wordprocessingCanvas" xmlns:mc="http://schemas.openxmlformats.org/markup-compatibility/2006" xmlns:o="urn:schemas-microsoft-com:office:office" xmlns:r="http://schemas.openxmlformats.org/officeDocument/2006/relationships" xmlns:m="http://schemas.openxmlformats.org/officeDocument/2006/math" xmlns:v="urn:schemas-microsoft-com:vml" xmlns:wp14="http://schemas.microsoft.com/office/word/2010/wordprocessingDrawing" xmlns:wp="http://schemas.openxmlformats.org/drawingml/2006/wordprocessingDrawing" xmlns:w10="urn:schemas-microsoft-com:office:word" xmlns:w="http://schemas.openxmlformats.org/wordprocessingml/2006/main" xmlns:w14="http://schemas.microsoft.com/office/word/2010/wordml" xmlns:w15="http://schemas.microsoft.com/office/word/2012/wordml" xmlns:wpg="http://schemas.microsoft.com/office/word/2010/wordprocessingGroup" xmlns:wpi="http://schemas.microsoft.com/office/word/2010/wordprocessingInk" xmlns:wne="http://schemas.microsoft.com/office/word/2006/wordml" xmlns:wps="http://schemas.microsoft.com/office/word/2010/wordprocessingShape" mc:Ignorable="w14 w15 wp14">
   <w:p>
     <w:pPr>
       <w:pStyle w:val="Pidipagina"/>
@@ -9708,7 +9806,7 @@
 </file>
 
 <file path=word/footer2.xml><?xml version="1.0" encoding="utf-8"?>
-<w:ftr xmlns:wpc="http://schemas.microsoft.com/office/word/2010/wordprocessingCanvas" xmlns:mo="http://schemas.microsoft.com/office/mac/office/2008/main" xmlns:mc="http://schemas.openxmlformats.org/markup-compatibility/2006" xmlns:mv="urn:schemas-microsoft-com:mac:vml" xmlns:o="urn:schemas-microsoft-com:office:office" xmlns:r="http://schemas.openxmlformats.org/officeDocument/2006/relationships" xmlns:m="http://schemas.openxmlformats.org/officeDocument/2006/math" xmlns:v="urn:schemas-microsoft-com:vml" xmlns:wp14="http://schemas.microsoft.com/office/word/2010/wordprocessingDrawing" xmlns:wp="http://schemas.openxmlformats.org/drawingml/2006/wordprocessingDrawing" xmlns:w10="urn:schemas-microsoft-com:office:word" xmlns:w="http://schemas.openxmlformats.org/wordprocessingml/2006/main" xmlns:w14="http://schemas.microsoft.com/office/word/2010/wordml" xmlns:w15="http://schemas.microsoft.com/office/word/2012/wordml" xmlns:wpg="http://schemas.microsoft.com/office/word/2010/wordprocessingGroup" xmlns:wpi="http://schemas.microsoft.com/office/word/2010/wordprocessingInk" xmlns:wne="http://schemas.microsoft.com/office/word/2006/wordml" xmlns:wps="http://schemas.microsoft.com/office/word/2010/wordprocessingShape" mc:Ignorable="w14 w15 wp14">
+<w:ftr xmlns:wpc="http://schemas.microsoft.com/office/word/2010/wordprocessingCanvas" xmlns:mc="http://schemas.openxmlformats.org/markup-compatibility/2006" xmlns:o="urn:schemas-microsoft-com:office:office" xmlns:r="http://schemas.openxmlformats.org/officeDocument/2006/relationships" xmlns:m="http://schemas.openxmlformats.org/officeDocument/2006/math" xmlns:v="urn:schemas-microsoft-com:vml" xmlns:wp14="http://schemas.microsoft.com/office/word/2010/wordprocessingDrawing" xmlns:wp="http://schemas.openxmlformats.org/drawingml/2006/wordprocessingDrawing" xmlns:w10="urn:schemas-microsoft-com:office:word" xmlns:w="http://schemas.openxmlformats.org/wordprocessingml/2006/main" xmlns:w14="http://schemas.microsoft.com/office/word/2010/wordml" xmlns:w15="http://schemas.microsoft.com/office/word/2012/wordml" xmlns:wpg="http://schemas.microsoft.com/office/word/2010/wordprocessingGroup" xmlns:wpi="http://schemas.microsoft.com/office/word/2010/wordprocessingInk" xmlns:wne="http://schemas.microsoft.com/office/word/2006/wordml" xmlns:wps="http://schemas.microsoft.com/office/word/2010/wordprocessingShape" mc:Ignorable="w14 w15 wp14">
   <w:p>
     <w:pPr>
       <w:pStyle w:val="Pidipagina"/>
@@ -9740,7 +9838,7 @@
         <w:rStyle w:val="Numeropagina"/>
         <w:noProof/>
       </w:rPr>
-      <w:t>2</w:t>
+      <w:t>13</w:t>
     </w:r>
     <w:r>
       <w:rPr>
@@ -9759,7 +9857,7 @@
 </file>
 
 <file path=word/footnotes.xml><?xml version="1.0" encoding="utf-8"?>
-<w:footnotes xmlns:wpc="http://schemas.microsoft.com/office/word/2010/wordprocessingCanvas" xmlns:mo="http://schemas.microsoft.com/office/mac/office/2008/main" xmlns:mc="http://schemas.openxmlformats.org/markup-compatibility/2006" xmlns:mv="urn:schemas-microsoft-com:mac:vml" xmlns:o="urn:schemas-microsoft-com:office:office" xmlns:r="http://schemas.openxmlformats.org/officeDocument/2006/relationships" xmlns:m="http://schemas.openxmlformats.org/officeDocument/2006/math" xmlns:v="urn:schemas-microsoft-com:vml" xmlns:wp14="http://schemas.microsoft.com/office/word/2010/wordprocessingDrawing" xmlns:wp="http://schemas.openxmlformats.org/drawingml/2006/wordprocessingDrawing" xmlns:w10="urn:schemas-microsoft-com:office:word" xmlns:w="http://schemas.openxmlformats.org/wordprocessingml/2006/main" xmlns:w14="http://schemas.microsoft.com/office/word/2010/wordml" xmlns:w15="http://schemas.microsoft.com/office/word/2012/wordml" xmlns:wpg="http://schemas.microsoft.com/office/word/2010/wordprocessingGroup" xmlns:wpi="http://schemas.microsoft.com/office/word/2010/wordprocessingInk" xmlns:wne="http://schemas.microsoft.com/office/word/2006/wordml" xmlns:wps="http://schemas.microsoft.com/office/word/2010/wordprocessingShape" mc:Ignorable="w14 w15 wp14">
+<w:footnotes xmlns:wpc="http://schemas.microsoft.com/office/word/2010/wordprocessingCanvas" xmlns:mc="http://schemas.openxmlformats.org/markup-compatibility/2006" xmlns:o="urn:schemas-microsoft-com:office:office" xmlns:r="http://schemas.openxmlformats.org/officeDocument/2006/relationships" xmlns:m="http://schemas.openxmlformats.org/officeDocument/2006/math" xmlns:v="urn:schemas-microsoft-com:vml" xmlns:wp14="http://schemas.microsoft.com/office/word/2010/wordprocessingDrawing" xmlns:wp="http://schemas.openxmlformats.org/drawingml/2006/wordprocessingDrawing" xmlns:w10="urn:schemas-microsoft-com:office:word" xmlns:w="http://schemas.openxmlformats.org/wordprocessingml/2006/main" xmlns:w14="http://schemas.microsoft.com/office/word/2010/wordml" xmlns:w15="http://schemas.microsoft.com/office/word/2012/wordml" xmlns:wpg="http://schemas.microsoft.com/office/word/2010/wordprocessingGroup" xmlns:wpi="http://schemas.microsoft.com/office/word/2010/wordprocessingInk" xmlns:wne="http://schemas.microsoft.com/office/word/2006/wordml" xmlns:wps="http://schemas.microsoft.com/office/word/2010/wordprocessingShape" mc:Ignorable="w14 w15 wp14">
   <w:footnote w:type="separator" w:id="-1">
     <w:p>
       <w:r>
@@ -9778,8 +9876,8 @@
 </file>
 
 <file path=word/numbering.xml><?xml version="1.0" encoding="utf-8"?>
-<w:numbering xmlns:wpc="http://schemas.microsoft.com/office/word/2010/wordprocessingCanvas" xmlns:mo="http://schemas.microsoft.com/office/mac/office/2008/main" xmlns:mc="http://schemas.openxmlformats.org/markup-compatibility/2006" xmlns:mv="urn:schemas-microsoft-com:mac:vml" xmlns:o="urn:schemas-microsoft-com:office:office" xmlns:r="http://schemas.openxmlformats.org/officeDocument/2006/relationships" xmlns:m="http://schemas.openxmlformats.org/officeDocument/2006/math" xmlns:v="urn:schemas-microsoft-com:vml" xmlns:wp14="http://schemas.microsoft.com/office/word/2010/wordprocessingDrawing" xmlns:wp="http://schemas.openxmlformats.org/drawingml/2006/wordprocessingDrawing" xmlns:w10="urn:schemas-microsoft-com:office:word" xmlns:w="http://schemas.openxmlformats.org/wordprocessingml/2006/main" xmlns:w14="http://schemas.microsoft.com/office/word/2010/wordml" xmlns:w15="http://schemas.microsoft.com/office/word/2012/wordml" xmlns:wpg="http://schemas.microsoft.com/office/word/2010/wordprocessingGroup" xmlns:wpi="http://schemas.microsoft.com/office/word/2010/wordprocessingInk" xmlns:wne="http://schemas.microsoft.com/office/word/2006/wordml" xmlns:wps="http://schemas.microsoft.com/office/word/2010/wordprocessingShape" mc:Ignorable="w14 w15 wp14">
-  <w:abstractNum w:abstractNumId="0">
+<w:numbering xmlns:wpc="http://schemas.microsoft.com/office/word/2010/wordprocessingCanvas" xmlns:mc="http://schemas.openxmlformats.org/markup-compatibility/2006" xmlns:o="urn:schemas-microsoft-com:office:office" xmlns:r="http://schemas.openxmlformats.org/officeDocument/2006/relationships" xmlns:m="http://schemas.openxmlformats.org/officeDocument/2006/math" xmlns:v="urn:schemas-microsoft-com:vml" xmlns:wp14="http://schemas.microsoft.com/office/word/2010/wordprocessingDrawing" xmlns:wp="http://schemas.openxmlformats.org/drawingml/2006/wordprocessingDrawing" xmlns:w10="urn:schemas-microsoft-com:office:word" xmlns:w="http://schemas.openxmlformats.org/wordprocessingml/2006/main" xmlns:w14="http://schemas.microsoft.com/office/word/2010/wordml" xmlns:w15="http://schemas.microsoft.com/office/word/2012/wordml" xmlns:wpg="http://schemas.microsoft.com/office/word/2010/wordprocessingGroup" xmlns:wpi="http://schemas.microsoft.com/office/word/2010/wordprocessingInk" xmlns:wne="http://schemas.microsoft.com/office/word/2006/wordml" xmlns:wps="http://schemas.microsoft.com/office/word/2010/wordprocessingShape" mc:Ignorable="w14 w15 wp14">
+  <w:abstractNum w:abstractNumId="0" w15:restartNumberingAfterBreak="0">
     <w:nsid w:val="00000001"/>
     <w:multiLevelType w:val="hybridMultilevel"/>
     <w:tmpl w:val="00000001"/>
@@ -9833,7 +9931,7 @@
       <w:lvlJc w:val="left"/>
     </w:lvl>
   </w:abstractNum>
-  <w:abstractNum w:abstractNumId="1">
+  <w:abstractNum w:abstractNumId="1" w15:restartNumberingAfterBreak="0">
     <w:nsid w:val="00000002"/>
     <w:multiLevelType w:val="hybridMultilevel"/>
     <w:tmpl w:val="00000002"/>
@@ -9887,7 +9985,7 @@
       <w:lvlJc w:val="left"/>
     </w:lvl>
   </w:abstractNum>
-  <w:abstractNum w:abstractNumId="2">
+  <w:abstractNum w:abstractNumId="2" w15:restartNumberingAfterBreak="0">
     <w:nsid w:val="00000003"/>
     <w:multiLevelType w:val="hybridMultilevel"/>
     <w:tmpl w:val="00000003"/>
@@ -9941,7 +10039,7 @@
       <w:lvlJc w:val="left"/>
     </w:lvl>
   </w:abstractNum>
-  <w:abstractNum w:abstractNumId="3">
+  <w:abstractNum w:abstractNumId="3" w15:restartNumberingAfterBreak="0">
     <w:nsid w:val="043810D4"/>
     <w:multiLevelType w:val="hybridMultilevel"/>
     <w:tmpl w:val="6FCE8F1A"/>
@@ -10054,7 +10152,7 @@
       </w:rPr>
     </w:lvl>
   </w:abstractNum>
-  <w:abstractNum w:abstractNumId="4">
+  <w:abstractNum w:abstractNumId="4" w15:restartNumberingAfterBreak="0">
     <w:nsid w:val="0A324E25"/>
     <w:multiLevelType w:val="hybridMultilevel"/>
     <w:tmpl w:val="30745A12"/>
@@ -10167,7 +10265,7 @@
       </w:rPr>
     </w:lvl>
   </w:abstractNum>
-  <w:abstractNum w:abstractNumId="5">
+  <w:abstractNum w:abstractNumId="5" w15:restartNumberingAfterBreak="0">
     <w:nsid w:val="0ADE2241"/>
     <w:multiLevelType w:val="multilevel"/>
     <w:tmpl w:val="AC941824"/>
@@ -10288,7 +10386,7 @@
       </w:rPr>
     </w:lvl>
   </w:abstractNum>
-  <w:abstractNum w:abstractNumId="6">
+  <w:abstractNum w:abstractNumId="6" w15:restartNumberingAfterBreak="0">
     <w:nsid w:val="0B6427D7"/>
     <w:multiLevelType w:val="hybridMultilevel"/>
     <w:tmpl w:val="4FF025EA"/>
@@ -10401,7 +10499,7 @@
       </w:rPr>
     </w:lvl>
   </w:abstractNum>
-  <w:abstractNum w:abstractNumId="7">
+  <w:abstractNum w:abstractNumId="7" w15:restartNumberingAfterBreak="0">
     <w:nsid w:val="0E657045"/>
     <w:multiLevelType w:val="multilevel"/>
     <w:tmpl w:val="8CBA2E24"/>
@@ -10514,7 +10612,7 @@
       </w:rPr>
     </w:lvl>
   </w:abstractNum>
-  <w:abstractNum w:abstractNumId="8">
+  <w:abstractNum w:abstractNumId="8" w15:restartNumberingAfterBreak="0">
     <w:nsid w:val="10D73502"/>
     <w:multiLevelType w:val="hybridMultilevel"/>
     <w:tmpl w:val="7570B046"/>
@@ -10627,7 +10725,7 @@
       </w:rPr>
     </w:lvl>
   </w:abstractNum>
-  <w:abstractNum w:abstractNumId="9">
+  <w:abstractNum w:abstractNumId="9" w15:restartNumberingAfterBreak="0">
     <w:nsid w:val="10E13097"/>
     <w:multiLevelType w:val="hybridMultilevel"/>
     <w:tmpl w:val="35B6E1C8"/>
@@ -10741,7 +10839,7 @@
       </w:rPr>
     </w:lvl>
   </w:abstractNum>
-  <w:abstractNum w:abstractNumId="10">
+  <w:abstractNum w:abstractNumId="10" w15:restartNumberingAfterBreak="0">
     <w:nsid w:val="122244E4"/>
     <w:multiLevelType w:val="hybridMultilevel"/>
     <w:tmpl w:val="3C308726"/>
@@ -10854,7 +10952,7 @@
       </w:rPr>
     </w:lvl>
   </w:abstractNum>
-  <w:abstractNum w:abstractNumId="11">
+  <w:abstractNum w:abstractNumId="11" w15:restartNumberingAfterBreak="0">
     <w:nsid w:val="13BB2DB4"/>
     <w:multiLevelType w:val="multilevel"/>
     <w:tmpl w:val="7CE01D76"/>
@@ -10975,7 +11073,7 @@
       </w:rPr>
     </w:lvl>
   </w:abstractNum>
-  <w:abstractNum w:abstractNumId="12">
+  <w:abstractNum w:abstractNumId="12" w15:restartNumberingAfterBreak="0">
     <w:nsid w:val="13EA38F2"/>
     <w:multiLevelType w:val="hybridMultilevel"/>
     <w:tmpl w:val="8A544558"/>
@@ -11088,7 +11186,7 @@
       </w:rPr>
     </w:lvl>
   </w:abstractNum>
-  <w:abstractNum w:abstractNumId="13">
+  <w:abstractNum w:abstractNumId="13" w15:restartNumberingAfterBreak="0">
     <w:nsid w:val="1BA95403"/>
     <w:multiLevelType w:val="multilevel"/>
     <w:tmpl w:val="9724A794"/>
@@ -11201,7 +11299,7 @@
       </w:rPr>
     </w:lvl>
   </w:abstractNum>
-  <w:abstractNum w:abstractNumId="14">
+  <w:abstractNum w:abstractNumId="14" w15:restartNumberingAfterBreak="0">
     <w:nsid w:val="1BC33EEA"/>
     <w:multiLevelType w:val="hybridMultilevel"/>
     <w:tmpl w:val="8CD2F28C"/>
@@ -11314,7 +11412,7 @@
       </w:rPr>
     </w:lvl>
   </w:abstractNum>
-  <w:abstractNum w:abstractNumId="15">
+  <w:abstractNum w:abstractNumId="15" w15:restartNumberingAfterBreak="0">
     <w:nsid w:val="1DF85A60"/>
     <w:multiLevelType w:val="hybridMultilevel"/>
     <w:tmpl w:val="AB36A282"/>
@@ -11427,7 +11525,7 @@
       </w:rPr>
     </w:lvl>
   </w:abstractNum>
-  <w:abstractNum w:abstractNumId="16">
+  <w:abstractNum w:abstractNumId="16" w15:restartNumberingAfterBreak="0">
     <w:nsid w:val="220E3272"/>
     <w:multiLevelType w:val="multilevel"/>
     <w:tmpl w:val="187825A0"/>
@@ -11540,7 +11638,7 @@
       </w:rPr>
     </w:lvl>
   </w:abstractNum>
-  <w:abstractNum w:abstractNumId="17">
+  <w:abstractNum w:abstractNumId="17" w15:restartNumberingAfterBreak="0">
     <w:nsid w:val="225B2B15"/>
     <w:multiLevelType w:val="hybridMultilevel"/>
     <w:tmpl w:val="03484B16"/>
@@ -11653,7 +11751,7 @@
       </w:rPr>
     </w:lvl>
   </w:abstractNum>
-  <w:abstractNum w:abstractNumId="18">
+  <w:abstractNum w:abstractNumId="18" w15:restartNumberingAfterBreak="0">
     <w:nsid w:val="22FC4785"/>
     <w:multiLevelType w:val="hybridMultilevel"/>
     <w:tmpl w:val="F2983F7A"/>
@@ -11766,7 +11864,7 @@
       </w:rPr>
     </w:lvl>
   </w:abstractNum>
-  <w:abstractNum w:abstractNumId="19">
+  <w:abstractNum w:abstractNumId="19" w15:restartNumberingAfterBreak="0">
     <w:nsid w:val="28A04E6A"/>
     <w:multiLevelType w:val="hybridMultilevel"/>
     <w:tmpl w:val="E0387996"/>
@@ -11879,7 +11977,7 @@
       </w:rPr>
     </w:lvl>
   </w:abstractNum>
-  <w:abstractNum w:abstractNumId="20">
+  <w:abstractNum w:abstractNumId="20" w15:restartNumberingAfterBreak="0">
     <w:nsid w:val="299F60E7"/>
     <w:multiLevelType w:val="hybridMultilevel"/>
     <w:tmpl w:val="BE88119E"/>
@@ -11992,7 +12090,7 @@
       </w:rPr>
     </w:lvl>
   </w:abstractNum>
-  <w:abstractNum w:abstractNumId="21">
+  <w:abstractNum w:abstractNumId="21" w15:restartNumberingAfterBreak="0">
     <w:nsid w:val="2F797EFE"/>
     <w:multiLevelType w:val="multilevel"/>
     <w:tmpl w:val="43162964"/>
@@ -12105,7 +12203,7 @@
       </w:rPr>
     </w:lvl>
   </w:abstractNum>
-  <w:abstractNum w:abstractNumId="22">
+  <w:abstractNum w:abstractNumId="22" w15:restartNumberingAfterBreak="0">
     <w:nsid w:val="34C2367D"/>
     <w:multiLevelType w:val="hybridMultilevel"/>
     <w:tmpl w:val="11E849C4"/>
@@ -12218,7 +12316,7 @@
       </w:rPr>
     </w:lvl>
   </w:abstractNum>
-  <w:abstractNum w:abstractNumId="23">
+  <w:abstractNum w:abstractNumId="23" w15:restartNumberingAfterBreak="0">
     <w:nsid w:val="34CB1698"/>
     <w:multiLevelType w:val="hybridMultilevel"/>
     <w:tmpl w:val="6EB48CE8"/>
@@ -12307,7 +12405,7 @@
       </w:pPr>
     </w:lvl>
   </w:abstractNum>
-  <w:abstractNum w:abstractNumId="24">
+  <w:abstractNum w:abstractNumId="24" w15:restartNumberingAfterBreak="0">
     <w:nsid w:val="376851D0"/>
     <w:multiLevelType w:val="hybridMultilevel"/>
     <w:tmpl w:val="B372BF82"/>
@@ -12420,7 +12518,7 @@
       </w:rPr>
     </w:lvl>
   </w:abstractNum>
-  <w:abstractNum w:abstractNumId="25">
+  <w:abstractNum w:abstractNumId="25" w15:restartNumberingAfterBreak="0">
     <w:nsid w:val="3B6712D0"/>
     <w:multiLevelType w:val="hybridMultilevel"/>
     <w:tmpl w:val="E8C2057E"/>
@@ -12533,7 +12631,7 @@
       </w:rPr>
     </w:lvl>
   </w:abstractNum>
-  <w:abstractNum w:abstractNumId="26">
+  <w:abstractNum w:abstractNumId="26" w15:restartNumberingAfterBreak="0">
     <w:nsid w:val="3BB54309"/>
     <w:multiLevelType w:val="hybridMultilevel"/>
     <w:tmpl w:val="41363D08"/>
@@ -12622,7 +12720,7 @@
       </w:pPr>
     </w:lvl>
   </w:abstractNum>
-  <w:abstractNum w:abstractNumId="27">
+  <w:abstractNum w:abstractNumId="27" w15:restartNumberingAfterBreak="0">
     <w:nsid w:val="3D7E3E13"/>
     <w:multiLevelType w:val="hybridMultilevel"/>
     <w:tmpl w:val="59F0C2A0"/>
@@ -12735,7 +12833,7 @@
       </w:rPr>
     </w:lvl>
   </w:abstractNum>
-  <w:abstractNum w:abstractNumId="28">
+  <w:abstractNum w:abstractNumId="28" w15:restartNumberingAfterBreak="0">
     <w:nsid w:val="3DA050BC"/>
     <w:multiLevelType w:val="hybridMultilevel"/>
     <w:tmpl w:val="16C4BEE0"/>
@@ -12848,7 +12946,7 @@
       </w:rPr>
     </w:lvl>
   </w:abstractNum>
-  <w:abstractNum w:abstractNumId="29">
+  <w:abstractNum w:abstractNumId="29" w15:restartNumberingAfterBreak="0">
     <w:nsid w:val="3ECD042B"/>
     <w:multiLevelType w:val="multilevel"/>
     <w:tmpl w:val="AC98CB72"/>
@@ -12961,7 +13059,7 @@
       </w:rPr>
     </w:lvl>
   </w:abstractNum>
-  <w:abstractNum w:abstractNumId="30">
+  <w:abstractNum w:abstractNumId="30" w15:restartNumberingAfterBreak="0">
     <w:nsid w:val="467943F2"/>
     <w:multiLevelType w:val="multilevel"/>
     <w:tmpl w:val="B4CC6D00"/>
@@ -13074,7 +13172,7 @@
       </w:pPr>
     </w:lvl>
   </w:abstractNum>
-  <w:abstractNum w:abstractNumId="31">
+  <w:abstractNum w:abstractNumId="31" w15:restartNumberingAfterBreak="0">
     <w:nsid w:val="4AAD0F00"/>
     <w:multiLevelType w:val="hybridMultilevel"/>
     <w:tmpl w:val="F648D0B8"/>
@@ -13187,7 +13285,7 @@
       </w:rPr>
     </w:lvl>
   </w:abstractNum>
-  <w:abstractNum w:abstractNumId="32">
+  <w:abstractNum w:abstractNumId="32" w15:restartNumberingAfterBreak="0">
     <w:nsid w:val="50AB094C"/>
     <w:multiLevelType w:val="hybridMultilevel"/>
     <w:tmpl w:val="11EA8C82"/>
@@ -13300,7 +13398,7 @@
       </w:rPr>
     </w:lvl>
   </w:abstractNum>
-  <w:abstractNum w:abstractNumId="33">
+  <w:abstractNum w:abstractNumId="33" w15:restartNumberingAfterBreak="0">
     <w:nsid w:val="55957D36"/>
     <w:multiLevelType w:val="multilevel"/>
     <w:tmpl w:val="0410001F"/>
@@ -13387,7 +13485,7 @@
       </w:pPr>
     </w:lvl>
   </w:abstractNum>
-  <w:abstractNum w:abstractNumId="34">
+  <w:abstractNum w:abstractNumId="34" w15:restartNumberingAfterBreak="0">
     <w:nsid w:val="55FD0E69"/>
     <w:multiLevelType w:val="hybridMultilevel"/>
     <w:tmpl w:val="229C1B7C"/>
@@ -13500,7 +13598,7 @@
       </w:rPr>
     </w:lvl>
   </w:abstractNum>
-  <w:abstractNum w:abstractNumId="35">
+  <w:abstractNum w:abstractNumId="35" w15:restartNumberingAfterBreak="0">
     <w:nsid w:val="5AD13B14"/>
     <w:multiLevelType w:val="hybridMultilevel"/>
     <w:tmpl w:val="6ED2E5F4"/>
@@ -13589,7 +13687,7 @@
       </w:pPr>
     </w:lvl>
   </w:abstractNum>
-  <w:abstractNum w:abstractNumId="36">
+  <w:abstractNum w:abstractNumId="36" w15:restartNumberingAfterBreak="0">
     <w:nsid w:val="601128A9"/>
     <w:multiLevelType w:val="hybridMultilevel"/>
     <w:tmpl w:val="F648D0B8"/>
@@ -13702,7 +13800,7 @@
       </w:rPr>
     </w:lvl>
   </w:abstractNum>
-  <w:abstractNum w:abstractNumId="37">
+  <w:abstractNum w:abstractNumId="37" w15:restartNumberingAfterBreak="0">
     <w:nsid w:val="654D7CAF"/>
     <w:multiLevelType w:val="hybridMultilevel"/>
     <w:tmpl w:val="CD92D540"/>
@@ -13815,7 +13913,7 @@
       </w:rPr>
     </w:lvl>
   </w:abstractNum>
-  <w:abstractNum w:abstractNumId="38">
+  <w:abstractNum w:abstractNumId="38" w15:restartNumberingAfterBreak="0">
     <w:nsid w:val="65D603BE"/>
     <w:multiLevelType w:val="multilevel"/>
     <w:tmpl w:val="0410001D"/>
@@ -13902,7 +14000,7 @@
       </w:pPr>
     </w:lvl>
   </w:abstractNum>
-  <w:abstractNum w:abstractNumId="39">
+  <w:abstractNum w:abstractNumId="39" w15:restartNumberingAfterBreak="0">
     <w:nsid w:val="66742CF0"/>
     <w:multiLevelType w:val="hybridMultilevel"/>
     <w:tmpl w:val="6024A89A"/>
@@ -14015,7 +14113,7 @@
       </w:rPr>
     </w:lvl>
   </w:abstractNum>
-  <w:abstractNum w:abstractNumId="40">
+  <w:abstractNum w:abstractNumId="40" w15:restartNumberingAfterBreak="0">
     <w:nsid w:val="68320A0B"/>
     <w:multiLevelType w:val="hybridMultilevel"/>
     <w:tmpl w:val="0B3C38FE"/>
@@ -14128,7 +14226,7 @@
       </w:rPr>
     </w:lvl>
   </w:abstractNum>
-  <w:abstractNum w:abstractNumId="41">
+  <w:abstractNum w:abstractNumId="41" w15:restartNumberingAfterBreak="0">
     <w:nsid w:val="6A546D56"/>
     <w:multiLevelType w:val="hybridMultilevel"/>
     <w:tmpl w:val="C21E99AA"/>
@@ -14241,7 +14339,7 @@
       </w:rPr>
     </w:lvl>
   </w:abstractNum>
-  <w:abstractNum w:abstractNumId="42">
+  <w:abstractNum w:abstractNumId="42" w15:restartNumberingAfterBreak="0">
     <w:nsid w:val="6E992ED1"/>
     <w:multiLevelType w:val="hybridMultilevel"/>
     <w:tmpl w:val="6A221544"/>
@@ -14354,7 +14452,7 @@
       </w:rPr>
     </w:lvl>
   </w:abstractNum>
-  <w:abstractNum w:abstractNumId="43">
+  <w:abstractNum w:abstractNumId="43" w15:restartNumberingAfterBreak="0">
     <w:nsid w:val="704675B3"/>
     <w:multiLevelType w:val="hybridMultilevel"/>
     <w:tmpl w:val="4F8AB90A"/>
@@ -14467,7 +14565,7 @@
       </w:rPr>
     </w:lvl>
   </w:abstractNum>
-  <w:abstractNum w:abstractNumId="44">
+  <w:abstractNum w:abstractNumId="44" w15:restartNumberingAfterBreak="0">
     <w:nsid w:val="714816A4"/>
     <w:multiLevelType w:val="hybridMultilevel"/>
     <w:tmpl w:val="AD226A0A"/>
@@ -14732,7 +14830,7 @@
     </w:rPrDefault>
     <w:pPrDefault/>
   </w:docDefaults>
-  <w:latentStyles w:defLockedState="0" w:defUIPriority="99" w:defSemiHidden="0" w:defUnhideWhenUsed="0" w:defQFormat="0" w:count="380">
+  <w:latentStyles w:defLockedState="0" w:defUIPriority="99" w:defSemiHidden="0" w:defUnhideWhenUsed="0" w:defQFormat="0" w:count="371">
     <w:lsdException w:name="Normal" w:uiPriority="0" w:qFormat="1"/>
     <w:lsdException w:name="heading 1" w:uiPriority="9" w:qFormat="1"/>
     <w:lsdException w:name="heading 2" w:semiHidden="1" w:uiPriority="9" w:unhideWhenUsed="1" w:qFormat="1"/>
@@ -15230,6 +15328,7 @@
   <w:style w:type="character" w:default="1" w:styleId="Carpredefinitoparagrafo">
     <w:name w:val="Default Paragraph Font"/>
     <w:uiPriority w:val="1"/>
+    <w:semiHidden/>
     <w:unhideWhenUsed/>
   </w:style>
   <w:style w:type="table" w:default="1" w:styleId="Tabellanormale">
@@ -15679,7 +15778,6 @@
     <w:uiPriority w:val="59"/>
     <w:rsid w:val="00DD0496"/>
     <w:tblPr>
-      <w:tblInd w:w="0" w:type="dxa"/>
       <w:tblBorders>
         <w:top w:val="single" w:sz="4" w:space="0" w:color="auto"/>
         <w:left w:val="single" w:sz="4" w:space="0" w:color="auto"/>
@@ -15688,12 +15786,6 @@
         <w:insideH w:val="single" w:sz="4" w:space="0" w:color="auto"/>
         <w:insideV w:val="single" w:sz="4" w:space="0" w:color="auto"/>
       </w:tblBorders>
-      <w:tblCellMar>
-        <w:top w:w="0" w:type="dxa"/>
-        <w:left w:w="108" w:type="dxa"/>
-        <w:bottom w:w="0" w:type="dxa"/>
-        <w:right w:w="108" w:type="dxa"/>
-      </w:tblCellMar>
     </w:tblPr>
   </w:style>
   <w:style w:type="table" w:styleId="Sfondochiaro-Colore1">
@@ -15707,17 +15799,10 @@
     <w:tblPr>
       <w:tblStyleRowBandSize w:val="1"/>
       <w:tblStyleColBandSize w:val="1"/>
-      <w:tblInd w:w="0" w:type="dxa"/>
       <w:tblBorders>
         <w:top w:val="single" w:sz="8" w:space="0" w:color="4F81BD" w:themeColor="accent1"/>
         <w:bottom w:val="single" w:sz="8" w:space="0" w:color="4F81BD" w:themeColor="accent1"/>
       </w:tblBorders>
-      <w:tblCellMar>
-        <w:top w:w="0" w:type="dxa"/>
-        <w:left w:w="108" w:type="dxa"/>
-        <w:bottom w:w="0" w:type="dxa"/>
-        <w:right w:w="108" w:type="dxa"/>
-      </w:tblCellMar>
     </w:tblPr>
     <w:tblStylePr w:type="firstRow">
       <w:pPr>
@@ -15872,7 +15957,6 @@
     <w:tblPr>
       <w:tblStyleRowBandSize w:val="1"/>
       <w:tblStyleColBandSize w:val="1"/>
-      <w:tblInd w:w="0" w:type="dxa"/>
       <w:tblBorders>
         <w:top w:val="single" w:sz="4" w:space="0" w:color="E5B8B7" w:themeColor="accent2" w:themeTint="66"/>
         <w:left w:val="single" w:sz="4" w:space="0" w:color="E5B8B7" w:themeColor="accent2" w:themeTint="66"/>
@@ -15881,12 +15965,6 @@
         <w:insideH w:val="single" w:sz="4" w:space="0" w:color="E5B8B7" w:themeColor="accent2" w:themeTint="66"/>
         <w:insideV w:val="single" w:sz="4" w:space="0" w:color="E5B8B7" w:themeColor="accent2" w:themeTint="66"/>
       </w:tblBorders>
-      <w:tblCellMar>
-        <w:top w:w="0" w:type="dxa"/>
-        <w:left w:w="108" w:type="dxa"/>
-        <w:bottom w:w="0" w:type="dxa"/>
-        <w:right w:w="108" w:type="dxa"/>
-      </w:tblCellMar>
     </w:tblPr>
     <w:tblStylePr w:type="firstRow">
       <w:rPr>
@@ -15929,13 +16007,12 @@
       </w:rPr>
     </w:tblStylePr>
   </w:style>
-  <w:style w:type="table" w:styleId="Tabellagrigliachiara">
+  <w:style w:type="table" w:styleId="Grigliatabellachiara">
     <w:name w:val="Grid Table Light"/>
     <w:basedOn w:val="Tabellanormale"/>
     <w:uiPriority w:val="40"/>
     <w:rsid w:val="00937BF4"/>
     <w:tblPr>
-      <w:tblInd w:w="0" w:type="dxa"/>
       <w:tblBorders>
         <w:top w:val="single" w:sz="4" w:space="0" w:color="BFBFBF" w:themeColor="background1" w:themeShade="BF"/>
         <w:left w:val="single" w:sz="4" w:space="0" w:color="BFBFBF" w:themeColor="background1" w:themeShade="BF"/>
@@ -15944,12 +16021,6 @@
         <w:insideH w:val="single" w:sz="4" w:space="0" w:color="BFBFBF" w:themeColor="background1" w:themeShade="BF"/>
         <w:insideV w:val="single" w:sz="4" w:space="0" w:color="BFBFBF" w:themeColor="background1" w:themeShade="BF"/>
       </w:tblBorders>
-      <w:tblCellMar>
-        <w:top w:w="0" w:type="dxa"/>
-        <w:left w:w="108" w:type="dxa"/>
-        <w:bottom w:w="0" w:type="dxa"/>
-        <w:right w:w="108" w:type="dxa"/>
-      </w:tblCellMar>
     </w:tblPr>
   </w:style>
   <w:style w:type="table" w:styleId="Tabellasemplice3">
@@ -15960,13 +16031,6 @@
     <w:tblPr>
       <w:tblStyleRowBandSize w:val="1"/>
       <w:tblStyleColBandSize w:val="1"/>
-      <w:tblInd w:w="0" w:type="dxa"/>
-      <w:tblCellMar>
-        <w:top w:w="0" w:type="dxa"/>
-        <w:left w:w="108" w:type="dxa"/>
-        <w:bottom w:w="0" w:type="dxa"/>
-        <w:right w:w="108" w:type="dxa"/>
-      </w:tblCellMar>
     </w:tblPr>
     <w:tblStylePr w:type="firstRow">
       <w:rPr>
@@ -16057,7 +16121,6 @@
     <w:tblPr>
       <w:tblStyleRowBandSize w:val="1"/>
       <w:tblStyleColBandSize w:val="1"/>
-      <w:tblInd w:w="0" w:type="dxa"/>
       <w:tblBorders>
         <w:top w:val="single" w:sz="4" w:space="0" w:color="95B3D7" w:themeColor="accent1" w:themeTint="99"/>
         <w:left w:val="single" w:sz="4" w:space="0" w:color="95B3D7" w:themeColor="accent1" w:themeTint="99"/>
@@ -16066,12 +16129,6 @@
         <w:insideH w:val="single" w:sz="4" w:space="0" w:color="95B3D7" w:themeColor="accent1" w:themeTint="99"/>
         <w:insideV w:val="single" w:sz="4" w:space="0" w:color="95B3D7" w:themeColor="accent1" w:themeTint="99"/>
       </w:tblBorders>
-      <w:tblCellMar>
-        <w:top w:w="0" w:type="dxa"/>
-        <w:left w:w="108" w:type="dxa"/>
-        <w:bottom w:w="0" w:type="dxa"/>
-        <w:right w:w="108" w:type="dxa"/>
-      </w:tblCellMar>
     </w:tblPr>
     <w:tblStylePr w:type="firstRow">
       <w:rPr>
@@ -16462,7 +16519,7 @@
 </file>
 
 <file path=customXml/itemProps1.xml><?xml version="1.0" encoding="utf-8"?>
-<ds:datastoreItem xmlns:ds="http://schemas.openxmlformats.org/officeDocument/2006/customXml" ds:itemID="{AE4EFBC6-9E57-9E43-804F-47FFC034216D}">
+<ds:datastoreItem xmlns:ds="http://schemas.openxmlformats.org/officeDocument/2006/customXml" ds:itemID="{5D2CF5AC-4760-486C-A588-07BE5E73FBD8}">
   <ds:schemaRefs>
     <ds:schemaRef ds:uri="http://schemas.openxmlformats.org/officeDocument/2006/bibliography"/>
   </ds:schemaRefs>

</xml_diff>

<commit_message>
presentation Design Document complete
</commit_message>
<xml_diff>
--- a/All/delivery 2/DD.docx
+++ b/All/delivery 2/DD.docx
@@ -82,7 +82,7 @@
                               </a:ln>
                               <a:extLst>
                                 <a:ext uri="{909E8E84-426E-40dd-AFC4-6F175D3DCCD1}">
-                                  <a14:hiddenFill xmlns:a14="http://schemas.microsoft.com/office/drawing/2010/main" xmlns:w="http://schemas.openxmlformats.org/wordprocessingml/2006/main" xmlns:w10="urn:schemas-microsoft-com:office:word" xmlns:v="urn:schemas-microsoft-com:vml" xmlns:o="urn:schemas-microsoft-com:office:office" xmlns="" xmlns:mv="urn:schemas-microsoft-com:mac:vml" xmlns:mo="http://schemas.microsoft.com/office/mac/office/2008/main">
+                                  <a14:hiddenFill xmlns:mo="http://schemas.microsoft.com/office/mac/office/2008/main" xmlns:mv="urn:schemas-microsoft-com:mac:vml" xmlns="" xmlns:o="urn:schemas-microsoft-com:office:office" xmlns:v="urn:schemas-microsoft-com:vml" xmlns:w10="urn:schemas-microsoft-com:office:word" xmlns:w="http://schemas.openxmlformats.org/wordprocessingml/2006/main" xmlns:a14="http://schemas.microsoft.com/office/drawing/2010/main">
                                     <a:noFill/>
                                   </a14:hiddenFill>
                                 </a:ext>
@@ -114,7 +114,7 @@
                               </a:ln>
                               <a:extLst>
                                 <a:ext uri="{909E8E84-426E-40dd-AFC4-6F175D3DCCD1}">
-                                  <a14:hiddenFill xmlns:a14="http://schemas.microsoft.com/office/drawing/2010/main" xmlns:w="http://schemas.openxmlformats.org/wordprocessingml/2006/main" xmlns:w10="urn:schemas-microsoft-com:office:word" xmlns:v="urn:schemas-microsoft-com:vml" xmlns:o="urn:schemas-microsoft-com:office:office" xmlns="" xmlns:mv="urn:schemas-microsoft-com:mac:vml" xmlns:mo="http://schemas.microsoft.com/office/mac/office/2008/main">
+                                  <a14:hiddenFill xmlns:mo="http://schemas.microsoft.com/office/mac/office/2008/main" xmlns:mv="urn:schemas-microsoft-com:mac:vml" xmlns="" xmlns:o="urn:schemas-microsoft-com:office:office" xmlns:v="urn:schemas-microsoft-com:vml" xmlns:w10="urn:schemas-microsoft-com:office:word" xmlns:w="http://schemas.openxmlformats.org/wordprocessingml/2006/main" xmlns:a14="http://schemas.microsoft.com/office/drawing/2010/main">
                                     <a:noFill/>
                                   </a14:hiddenFill>
                                 </a:ext>
@@ -136,7 +136,7 @@
               </mc:Choice>
               <mc:Fallback>
                 <w:pict>
-                  <v:group w14:anchorId="308E2A28" id="Group 9" o:spid="_x0000_s1026" style="position:absolute;margin-left:21.75pt;margin-top:751.5pt;width:552.25pt;height:54pt;z-index:-251660800;mso-position-horizontal-relative:page;mso-position-vertical-relative:page" coordorigin="432,13608" coordsize="11376,1081" o:gfxdata="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" o:allowincell="f">
+                  <v:group w14:anchorId="172759E5" id="Group 9" o:spid="_x0000_s1026" style="position:absolute;margin-left:21.75pt;margin-top:751.5pt;width:552.25pt;height:54pt;z-index:-251660800;mso-position-horizontal-relative:page;mso-position-vertical-relative:page" coordorigin="432,13608" coordsize="11376,1081" o:gfxdata="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" o:allowincell="f">
                     <v:shapetype id="_x0000_t32" coordsize="21600,21600" o:spt="32" o:oned="t" path="m,l21600,21600e" filled="f">
                       <v:path arrowok="t" fillok="f" o:connecttype="none"/>
                       <o:lock v:ext="edit" shapetype="t"/>
@@ -569,8 +569,6 @@
             <w:rPr>
               <w:b w:val="0"/>
               <w:caps w:val="0"/>
-              <w:sz w:val="24"/>
-              <w:szCs w:val="24"/>
               <w:lang w:val="it-IT"/>
             </w:rPr>
           </w:pPr>
@@ -583,50 +581,157 @@
           <w:r>
             <w:fldChar w:fldCharType="separate"/>
           </w:r>
-          <w:hyperlink w:anchor="_Toc437007613" w:history="1">
+          <w:bookmarkStart w:id="0" w:name="_GoBack"/>
+          <w:bookmarkEnd w:id="0"/>
+          <w:r>
+            <w:rPr>
+              <w:rStyle w:val="Collegamentoipertestuale"/>
+            </w:rPr>
+            <w:fldChar w:fldCharType="begin"/>
+          </w:r>
+          <w:r>
+            <w:rPr>
+              <w:rStyle w:val="Collegamentoipertestuale"/>
+            </w:rPr>
+            <w:instrText xml:space="preserve"> </w:instrText>
+          </w:r>
+          <w:r>
+            <w:instrText>HYPERLINK \l "_Toc442438592"</w:instrText>
+          </w:r>
+          <w:r>
+            <w:rPr>
+              <w:rStyle w:val="Collegamentoipertestuale"/>
+            </w:rPr>
+            <w:instrText xml:space="preserve"> </w:instrText>
+          </w:r>
+          <w:r>
+            <w:rPr>
+              <w:rStyle w:val="Collegamentoipertestuale"/>
+            </w:rPr>
+          </w:r>
+          <w:r>
+            <w:rPr>
+              <w:rStyle w:val="Collegamentoipertestuale"/>
+            </w:rPr>
+            <w:fldChar w:fldCharType="separate"/>
+          </w:r>
+          <w:r>
+            <w:rPr>
+              <w:rStyle w:val="Collegamentoipertestuale"/>
+            </w:rPr>
+            <w:t>1. Introduction</w:t>
+          </w:r>
+          <w:r>
+            <w:rPr>
+              <w:webHidden/>
+            </w:rPr>
+            <w:tab/>
+          </w:r>
+          <w:r>
+            <w:rPr>
+              <w:webHidden/>
+            </w:rPr>
+            <w:fldChar w:fldCharType="begin"/>
+          </w:r>
+          <w:r>
+            <w:rPr>
+              <w:webHidden/>
+            </w:rPr>
+            <w:instrText xml:space="preserve"> PAGEREF _Toc442438592 \h </w:instrText>
+          </w:r>
+          <w:r>
+            <w:rPr>
+              <w:webHidden/>
+            </w:rPr>
+          </w:r>
+          <w:r>
+            <w:rPr>
+              <w:webHidden/>
+            </w:rPr>
+            <w:fldChar w:fldCharType="separate"/>
+          </w:r>
+          <w:r>
+            <w:rPr>
+              <w:webHidden/>
+            </w:rPr>
+            <w:t>4</w:t>
+          </w:r>
+          <w:r>
+            <w:rPr>
+              <w:webHidden/>
+            </w:rPr>
+            <w:fldChar w:fldCharType="end"/>
+          </w:r>
+          <w:r>
+            <w:rPr>
+              <w:rStyle w:val="Collegamentoipertestuale"/>
+            </w:rPr>
+            <w:fldChar w:fldCharType="end"/>
+          </w:r>
+        </w:p>
+        <w:p>
+          <w:pPr>
+            <w:pStyle w:val="Sommario2"/>
+            <w:tabs>
+              <w:tab w:val="right" w:leader="dot" w:pos="9962"/>
+            </w:tabs>
+            <w:rPr>
+              <w:smallCaps w:val="0"/>
+              <w:noProof/>
+            </w:rPr>
+          </w:pPr>
+          <w:hyperlink w:anchor="_Toc442438593" w:history="1">
             <w:r>
               <w:rPr>
                 <w:rStyle w:val="Collegamentoipertestuale"/>
-              </w:rPr>
-              <w:t>1. Introduction</w:t>
-            </w:r>
-            <w:r>
-              <w:rPr>
+                <w:noProof/>
+              </w:rPr>
+              <w:t>1.1 Purpose</w:t>
+            </w:r>
+            <w:r>
+              <w:rPr>
+                <w:noProof/>
                 <w:webHidden/>
               </w:rPr>
               <w:tab/>
             </w:r>
             <w:r>
               <w:rPr>
+                <w:noProof/>
                 <w:webHidden/>
               </w:rPr>
               <w:fldChar w:fldCharType="begin"/>
             </w:r>
             <w:r>
               <w:rPr>
+                <w:noProof/>
                 <w:webHidden/>
               </w:rPr>
-              <w:instrText xml:space="preserve"> PAGEREF _Toc437007613 \h </w:instrText>
-            </w:r>
-            <w:r>
-              <w:rPr>
+              <w:instrText xml:space="preserve"> PAGEREF _Toc442438593 \h </w:instrText>
+            </w:r>
+            <w:r>
+              <w:rPr>
+                <w:noProof/>
                 <w:webHidden/>
               </w:rPr>
             </w:r>
             <w:r>
               <w:rPr>
+                <w:noProof/>
                 <w:webHidden/>
               </w:rPr>
               <w:fldChar w:fldCharType="separate"/>
             </w:r>
             <w:r>
               <w:rPr>
+                <w:noProof/>
                 <w:webHidden/>
               </w:rPr>
               <w:t>4</w:t>
             </w:r>
             <w:r>
               <w:rPr>
+                <w:noProof/>
                 <w:webHidden/>
               </w:rPr>
               <w:fldChar w:fldCharType="end"/>
@@ -642,17 +747,15 @@
             <w:rPr>
               <w:smallCaps w:val="0"/>
               <w:noProof/>
-              <w:sz w:val="24"/>
-              <w:szCs w:val="24"/>
             </w:rPr>
           </w:pPr>
-          <w:hyperlink w:anchor="_Toc437007614" w:history="1">
+          <w:hyperlink w:anchor="_Toc442438594" w:history="1">
             <w:r>
               <w:rPr>
                 <w:rStyle w:val="Collegamentoipertestuale"/>
                 <w:noProof/>
               </w:rPr>
-              <w:t>1.1 Purpose</w:t>
+              <w:t>1.2 Scope</w:t>
             </w:r>
             <w:r>
               <w:rPr>
@@ -673,7 +776,7 @@
                 <w:noProof/>
                 <w:webHidden/>
               </w:rPr>
-              <w:instrText xml:space="preserve"> PAGEREF _Toc437007614 \h </w:instrText>
+              <w:instrText xml:space="preserve"> PAGEREF _Toc442438594 \h </w:instrText>
             </w:r>
             <w:r>
               <w:rPr>
@@ -713,17 +816,15 @@
             <w:rPr>
               <w:smallCaps w:val="0"/>
               <w:noProof/>
-              <w:sz w:val="24"/>
-              <w:szCs w:val="24"/>
             </w:rPr>
           </w:pPr>
-          <w:hyperlink w:anchor="_Toc437007615" w:history="1">
+          <w:hyperlink w:anchor="_Toc442438595" w:history="1">
             <w:r>
               <w:rPr>
                 <w:rStyle w:val="Collegamentoipertestuale"/>
                 <w:noProof/>
               </w:rPr>
-              <w:t>1.2 Scope</w:t>
+              <w:t>1.3 Definitions, Acronyms, Abbreviation</w:t>
             </w:r>
             <w:r>
               <w:rPr>
@@ -744,7 +845,76 @@
                 <w:noProof/>
                 <w:webHidden/>
               </w:rPr>
-              <w:instrText xml:space="preserve"> PAGEREF _Toc437007615 \h </w:instrText>
+              <w:instrText xml:space="preserve"> PAGEREF _Toc442438595 \h </w:instrText>
+            </w:r>
+            <w:r>
+              <w:rPr>
+                <w:noProof/>
+                <w:webHidden/>
+              </w:rPr>
+            </w:r>
+            <w:r>
+              <w:rPr>
+                <w:noProof/>
+                <w:webHidden/>
+              </w:rPr>
+              <w:fldChar w:fldCharType="separate"/>
+            </w:r>
+            <w:r>
+              <w:rPr>
+                <w:noProof/>
+                <w:webHidden/>
+              </w:rPr>
+              <w:t>4</w:t>
+            </w:r>
+            <w:r>
+              <w:rPr>
+                <w:noProof/>
+                <w:webHidden/>
+              </w:rPr>
+              <w:fldChar w:fldCharType="end"/>
+            </w:r>
+          </w:hyperlink>
+        </w:p>
+        <w:p>
+          <w:pPr>
+            <w:pStyle w:val="Sommario3"/>
+            <w:tabs>
+              <w:tab w:val="right" w:leader="dot" w:pos="9962"/>
+            </w:tabs>
+            <w:rPr>
+              <w:i w:val="0"/>
+              <w:noProof/>
+            </w:rPr>
+          </w:pPr>
+          <w:hyperlink w:anchor="_Toc442438596" w:history="1">
+            <w:r>
+              <w:rPr>
+                <w:rStyle w:val="Collegamentoipertestuale"/>
+                <w:noProof/>
+              </w:rPr>
+              <w:t>1.3.2 Acronyms</w:t>
+            </w:r>
+            <w:r>
+              <w:rPr>
+                <w:noProof/>
+                <w:webHidden/>
+              </w:rPr>
+              <w:tab/>
+            </w:r>
+            <w:r>
+              <w:rPr>
+                <w:noProof/>
+                <w:webHidden/>
+              </w:rPr>
+              <w:fldChar w:fldCharType="begin"/>
+            </w:r>
+            <w:r>
+              <w:rPr>
+                <w:noProof/>
+                <w:webHidden/>
+              </w:rPr>
+              <w:instrText xml:space="preserve"> PAGEREF _Toc442438596 \h </w:instrText>
             </w:r>
             <w:r>
               <w:rPr>
@@ -784,17 +954,15 @@
             <w:rPr>
               <w:smallCaps w:val="0"/>
               <w:noProof/>
-              <w:sz w:val="24"/>
-              <w:szCs w:val="24"/>
             </w:rPr>
           </w:pPr>
-          <w:hyperlink w:anchor="_Toc437007616" w:history="1">
+          <w:hyperlink w:anchor="_Toc442438597" w:history="1">
             <w:r>
               <w:rPr>
                 <w:rStyle w:val="Collegamentoipertestuale"/>
                 <w:noProof/>
               </w:rPr>
-              <w:t>1.3 Definitions, Acronyms, Abbreviation</w:t>
+              <w:t>1.4 Reference Documents</w:t>
             </w:r>
             <w:r>
               <w:rPr>
@@ -815,7 +983,7 @@
                 <w:noProof/>
                 <w:webHidden/>
               </w:rPr>
-              <w:instrText xml:space="preserve"> PAGEREF _Toc437007616 \h </w:instrText>
+              <w:instrText xml:space="preserve"> PAGEREF _Toc442438597 \h </w:instrText>
             </w:r>
             <w:r>
               <w:rPr>
@@ -836,6 +1004,410 @@
                 <w:webHidden/>
               </w:rPr>
               <w:t>4</w:t>
+            </w:r>
+            <w:r>
+              <w:rPr>
+                <w:noProof/>
+                <w:webHidden/>
+              </w:rPr>
+              <w:fldChar w:fldCharType="end"/>
+            </w:r>
+          </w:hyperlink>
+        </w:p>
+        <w:p>
+          <w:pPr>
+            <w:pStyle w:val="Sommario1"/>
+            <w:rPr>
+              <w:b w:val="0"/>
+              <w:caps w:val="0"/>
+              <w:lang w:val="it-IT"/>
+            </w:rPr>
+          </w:pPr>
+          <w:hyperlink w:anchor="_Toc442438598" w:history="1">
+            <w:r>
+              <w:rPr>
+                <w:rStyle w:val="Collegamentoipertestuale"/>
+              </w:rPr>
+              <w:t>2. Architectural design</w:t>
+            </w:r>
+            <w:r>
+              <w:rPr>
+                <w:webHidden/>
+              </w:rPr>
+              <w:tab/>
+            </w:r>
+            <w:r>
+              <w:rPr>
+                <w:webHidden/>
+              </w:rPr>
+              <w:fldChar w:fldCharType="begin"/>
+            </w:r>
+            <w:r>
+              <w:rPr>
+                <w:webHidden/>
+              </w:rPr>
+              <w:instrText xml:space="preserve"> PAGEREF _Toc442438598 \h </w:instrText>
+            </w:r>
+            <w:r>
+              <w:rPr>
+                <w:webHidden/>
+              </w:rPr>
+            </w:r>
+            <w:r>
+              <w:rPr>
+                <w:webHidden/>
+              </w:rPr>
+              <w:fldChar w:fldCharType="separate"/>
+            </w:r>
+            <w:r>
+              <w:rPr>
+                <w:webHidden/>
+              </w:rPr>
+              <w:t>6</w:t>
+            </w:r>
+            <w:r>
+              <w:rPr>
+                <w:webHidden/>
+              </w:rPr>
+              <w:fldChar w:fldCharType="end"/>
+            </w:r>
+          </w:hyperlink>
+        </w:p>
+        <w:p>
+          <w:pPr>
+            <w:pStyle w:val="Sommario2"/>
+            <w:tabs>
+              <w:tab w:val="right" w:leader="dot" w:pos="9962"/>
+            </w:tabs>
+            <w:rPr>
+              <w:smallCaps w:val="0"/>
+              <w:noProof/>
+            </w:rPr>
+          </w:pPr>
+          <w:hyperlink w:anchor="_Toc442438599" w:history="1">
+            <w:r>
+              <w:rPr>
+                <w:rStyle w:val="Collegamentoipertestuale"/>
+                <w:noProof/>
+              </w:rPr>
+              <w:t>2.1 Overview</w:t>
+            </w:r>
+            <w:r>
+              <w:rPr>
+                <w:noProof/>
+                <w:webHidden/>
+              </w:rPr>
+              <w:tab/>
+            </w:r>
+            <w:r>
+              <w:rPr>
+                <w:noProof/>
+                <w:webHidden/>
+              </w:rPr>
+              <w:fldChar w:fldCharType="begin"/>
+            </w:r>
+            <w:r>
+              <w:rPr>
+                <w:noProof/>
+                <w:webHidden/>
+              </w:rPr>
+              <w:instrText xml:space="preserve"> PAGEREF _Toc442438599 \h </w:instrText>
+            </w:r>
+            <w:r>
+              <w:rPr>
+                <w:noProof/>
+                <w:webHidden/>
+              </w:rPr>
+            </w:r>
+            <w:r>
+              <w:rPr>
+                <w:noProof/>
+                <w:webHidden/>
+              </w:rPr>
+              <w:fldChar w:fldCharType="separate"/>
+            </w:r>
+            <w:r>
+              <w:rPr>
+                <w:noProof/>
+                <w:webHidden/>
+              </w:rPr>
+              <w:t>6</w:t>
+            </w:r>
+            <w:r>
+              <w:rPr>
+                <w:noProof/>
+                <w:webHidden/>
+              </w:rPr>
+              <w:fldChar w:fldCharType="end"/>
+            </w:r>
+          </w:hyperlink>
+        </w:p>
+        <w:p>
+          <w:pPr>
+            <w:pStyle w:val="Sommario2"/>
+            <w:tabs>
+              <w:tab w:val="right" w:leader="dot" w:pos="9962"/>
+            </w:tabs>
+            <w:rPr>
+              <w:smallCaps w:val="0"/>
+              <w:noProof/>
+            </w:rPr>
+          </w:pPr>
+          <w:hyperlink w:anchor="_Toc442438600" w:history="1">
+            <w:r>
+              <w:rPr>
+                <w:rStyle w:val="Collegamentoipertestuale"/>
+                <w:noProof/>
+              </w:rPr>
+              <w:t>2.2 High level components and their interaction</w:t>
+            </w:r>
+            <w:r>
+              <w:rPr>
+                <w:noProof/>
+                <w:webHidden/>
+              </w:rPr>
+              <w:tab/>
+            </w:r>
+            <w:r>
+              <w:rPr>
+                <w:noProof/>
+                <w:webHidden/>
+              </w:rPr>
+              <w:fldChar w:fldCharType="begin"/>
+            </w:r>
+            <w:r>
+              <w:rPr>
+                <w:noProof/>
+                <w:webHidden/>
+              </w:rPr>
+              <w:instrText xml:space="preserve"> PAGEREF _Toc442438600 \h </w:instrText>
+            </w:r>
+            <w:r>
+              <w:rPr>
+                <w:noProof/>
+                <w:webHidden/>
+              </w:rPr>
+            </w:r>
+            <w:r>
+              <w:rPr>
+                <w:noProof/>
+                <w:webHidden/>
+              </w:rPr>
+              <w:fldChar w:fldCharType="separate"/>
+            </w:r>
+            <w:r>
+              <w:rPr>
+                <w:noProof/>
+                <w:webHidden/>
+              </w:rPr>
+              <w:t>6</w:t>
+            </w:r>
+            <w:r>
+              <w:rPr>
+                <w:noProof/>
+                <w:webHidden/>
+              </w:rPr>
+              <w:fldChar w:fldCharType="end"/>
+            </w:r>
+          </w:hyperlink>
+        </w:p>
+        <w:p>
+          <w:pPr>
+            <w:pStyle w:val="Sommario2"/>
+            <w:tabs>
+              <w:tab w:val="right" w:leader="dot" w:pos="9962"/>
+            </w:tabs>
+            <w:rPr>
+              <w:smallCaps w:val="0"/>
+              <w:noProof/>
+            </w:rPr>
+          </w:pPr>
+          <w:hyperlink w:anchor="_Toc442438601" w:history="1">
+            <w:r>
+              <w:rPr>
+                <w:rStyle w:val="Collegamentoipertestuale"/>
+                <w:noProof/>
+              </w:rPr>
+              <w:t>2.3 Component view</w:t>
+            </w:r>
+            <w:r>
+              <w:rPr>
+                <w:noProof/>
+                <w:webHidden/>
+              </w:rPr>
+              <w:tab/>
+            </w:r>
+            <w:r>
+              <w:rPr>
+                <w:noProof/>
+                <w:webHidden/>
+              </w:rPr>
+              <w:fldChar w:fldCharType="begin"/>
+            </w:r>
+            <w:r>
+              <w:rPr>
+                <w:noProof/>
+                <w:webHidden/>
+              </w:rPr>
+              <w:instrText xml:space="preserve"> PAGEREF _Toc442438601 \h </w:instrText>
+            </w:r>
+            <w:r>
+              <w:rPr>
+                <w:noProof/>
+                <w:webHidden/>
+              </w:rPr>
+            </w:r>
+            <w:r>
+              <w:rPr>
+                <w:noProof/>
+                <w:webHidden/>
+              </w:rPr>
+              <w:fldChar w:fldCharType="separate"/>
+            </w:r>
+            <w:r>
+              <w:rPr>
+                <w:noProof/>
+                <w:webHidden/>
+              </w:rPr>
+              <w:t>7</w:t>
+            </w:r>
+            <w:r>
+              <w:rPr>
+                <w:noProof/>
+                <w:webHidden/>
+              </w:rPr>
+              <w:fldChar w:fldCharType="end"/>
+            </w:r>
+          </w:hyperlink>
+        </w:p>
+        <w:p>
+          <w:pPr>
+            <w:pStyle w:val="Sommario2"/>
+            <w:tabs>
+              <w:tab w:val="right" w:leader="dot" w:pos="9962"/>
+            </w:tabs>
+            <w:rPr>
+              <w:smallCaps w:val="0"/>
+              <w:noProof/>
+            </w:rPr>
+          </w:pPr>
+          <w:hyperlink w:anchor="_Toc442438602" w:history="1">
+            <w:r>
+              <w:rPr>
+                <w:rStyle w:val="Collegamentoipertestuale"/>
+                <w:noProof/>
+              </w:rPr>
+              <w:t>2.4 Deployment view</w:t>
+            </w:r>
+            <w:r>
+              <w:rPr>
+                <w:noProof/>
+                <w:webHidden/>
+              </w:rPr>
+              <w:tab/>
+            </w:r>
+            <w:r>
+              <w:rPr>
+                <w:noProof/>
+                <w:webHidden/>
+              </w:rPr>
+              <w:fldChar w:fldCharType="begin"/>
+            </w:r>
+            <w:r>
+              <w:rPr>
+                <w:noProof/>
+                <w:webHidden/>
+              </w:rPr>
+              <w:instrText xml:space="preserve"> PAGEREF _Toc442438602 \h </w:instrText>
+            </w:r>
+            <w:r>
+              <w:rPr>
+                <w:noProof/>
+                <w:webHidden/>
+              </w:rPr>
+            </w:r>
+            <w:r>
+              <w:rPr>
+                <w:noProof/>
+                <w:webHidden/>
+              </w:rPr>
+              <w:fldChar w:fldCharType="separate"/>
+            </w:r>
+            <w:r>
+              <w:rPr>
+                <w:noProof/>
+                <w:webHidden/>
+              </w:rPr>
+              <w:t>8</w:t>
+            </w:r>
+            <w:r>
+              <w:rPr>
+                <w:noProof/>
+                <w:webHidden/>
+              </w:rPr>
+              <w:fldChar w:fldCharType="end"/>
+            </w:r>
+          </w:hyperlink>
+        </w:p>
+        <w:p>
+          <w:pPr>
+            <w:pStyle w:val="Sommario2"/>
+            <w:tabs>
+              <w:tab w:val="right" w:leader="dot" w:pos="9962"/>
+            </w:tabs>
+            <w:rPr>
+              <w:smallCaps w:val="0"/>
+              <w:noProof/>
+            </w:rPr>
+          </w:pPr>
+          <w:hyperlink w:anchor="_Toc442438603" w:history="1">
+            <w:r>
+              <w:rPr>
+                <w:rStyle w:val="Collegamentoipertestuale"/>
+                <w:noProof/>
+              </w:rPr>
+              <w:t>2.5 Runtime view</w:t>
+            </w:r>
+            <w:r>
+              <w:rPr>
+                <w:noProof/>
+                <w:webHidden/>
+              </w:rPr>
+              <w:tab/>
+            </w:r>
+            <w:r>
+              <w:rPr>
+                <w:noProof/>
+                <w:webHidden/>
+              </w:rPr>
+              <w:fldChar w:fldCharType="begin"/>
+            </w:r>
+            <w:r>
+              <w:rPr>
+                <w:noProof/>
+                <w:webHidden/>
+              </w:rPr>
+              <w:instrText xml:space="preserve"> PAGEREF _Toc442438603 \h </w:instrText>
+            </w:r>
+            <w:r>
+              <w:rPr>
+                <w:noProof/>
+                <w:webHidden/>
+              </w:rPr>
+            </w:r>
+            <w:r>
+              <w:rPr>
+                <w:noProof/>
+                <w:webHidden/>
+              </w:rPr>
+              <w:fldChar w:fldCharType="separate"/>
+            </w:r>
+            <w:r>
+              <w:rPr>
+                <w:noProof/>
+                <w:webHidden/>
+              </w:rPr>
+              <w:t>9</w:t>
             </w:r>
             <w:r>
               <w:rPr>
@@ -855,17 +1427,16 @@
             <w:rPr>
               <w:i w:val="0"/>
               <w:noProof/>
-              <w:sz w:val="24"/>
-              <w:szCs w:val="24"/>
             </w:rPr>
           </w:pPr>
-          <w:hyperlink w:anchor="_Toc437007617" w:history="1">
+          <w:hyperlink w:anchor="_Toc442438604" w:history="1">
             <w:r>
               <w:rPr>
                 <w:rStyle w:val="Collegamentoipertestuale"/>
                 <w:noProof/>
-              </w:rPr>
-              <w:t>1.3.2 Acronyms</w:t>
+                <w:lang w:val="en-GB"/>
+              </w:rPr>
+              <w:t>2.5.1 Add Request Sequence Diagram</w:t>
             </w:r>
             <w:r>
               <w:rPr>
@@ -886,7 +1457,7 @@
                 <w:noProof/>
                 <w:webHidden/>
               </w:rPr>
-              <w:instrText xml:space="preserve"> PAGEREF _Toc437007617 \h </w:instrText>
+              <w:instrText xml:space="preserve"> PAGEREF _Toc442438604 \h </w:instrText>
             </w:r>
             <w:r>
               <w:rPr>
@@ -906,7 +1477,147 @@
                 <w:noProof/>
                 <w:webHidden/>
               </w:rPr>
-              <w:t>4</w:t>
+              <w:t>9</w:t>
+            </w:r>
+            <w:r>
+              <w:rPr>
+                <w:noProof/>
+                <w:webHidden/>
+              </w:rPr>
+              <w:fldChar w:fldCharType="end"/>
+            </w:r>
+          </w:hyperlink>
+        </w:p>
+        <w:p>
+          <w:pPr>
+            <w:pStyle w:val="Sommario3"/>
+            <w:tabs>
+              <w:tab w:val="right" w:leader="dot" w:pos="9962"/>
+            </w:tabs>
+            <w:rPr>
+              <w:i w:val="0"/>
+              <w:noProof/>
+            </w:rPr>
+          </w:pPr>
+          <w:hyperlink w:anchor="_Toc442438605" w:history="1">
+            <w:r>
+              <w:rPr>
+                <w:rStyle w:val="Collegamentoipertestuale"/>
+                <w:noProof/>
+                <w:lang w:val="en-GB"/>
+              </w:rPr>
+              <w:t>2.5.2 Login Sequence Diagram</w:t>
+            </w:r>
+            <w:r>
+              <w:rPr>
+                <w:noProof/>
+                <w:webHidden/>
+              </w:rPr>
+              <w:tab/>
+            </w:r>
+            <w:r>
+              <w:rPr>
+                <w:noProof/>
+                <w:webHidden/>
+              </w:rPr>
+              <w:fldChar w:fldCharType="begin"/>
+            </w:r>
+            <w:r>
+              <w:rPr>
+                <w:noProof/>
+                <w:webHidden/>
+              </w:rPr>
+              <w:instrText xml:space="preserve"> PAGEREF _Toc442438605 \h </w:instrText>
+            </w:r>
+            <w:r>
+              <w:rPr>
+                <w:noProof/>
+                <w:webHidden/>
+              </w:rPr>
+            </w:r>
+            <w:r>
+              <w:rPr>
+                <w:noProof/>
+                <w:webHidden/>
+              </w:rPr>
+              <w:fldChar w:fldCharType="separate"/>
+            </w:r>
+            <w:r>
+              <w:rPr>
+                <w:noProof/>
+                <w:webHidden/>
+              </w:rPr>
+              <w:t>10</w:t>
+            </w:r>
+            <w:r>
+              <w:rPr>
+                <w:noProof/>
+                <w:webHidden/>
+              </w:rPr>
+              <w:fldChar w:fldCharType="end"/>
+            </w:r>
+          </w:hyperlink>
+        </w:p>
+        <w:p>
+          <w:pPr>
+            <w:pStyle w:val="Sommario3"/>
+            <w:tabs>
+              <w:tab w:val="right" w:leader="dot" w:pos="9962"/>
+            </w:tabs>
+            <w:rPr>
+              <w:i w:val="0"/>
+              <w:noProof/>
+            </w:rPr>
+          </w:pPr>
+          <w:hyperlink w:anchor="_Toc442438606" w:history="1">
+            <w:r>
+              <w:rPr>
+                <w:rStyle w:val="Collegamentoipertestuale"/>
+                <w:noProof/>
+                <w:lang w:val="en-GB"/>
+              </w:rPr>
+              <w:t>2.5.1 Request Association Sequence Diagram</w:t>
+            </w:r>
+            <w:r>
+              <w:rPr>
+                <w:noProof/>
+                <w:webHidden/>
+              </w:rPr>
+              <w:tab/>
+            </w:r>
+            <w:r>
+              <w:rPr>
+                <w:noProof/>
+                <w:webHidden/>
+              </w:rPr>
+              <w:fldChar w:fldCharType="begin"/>
+            </w:r>
+            <w:r>
+              <w:rPr>
+                <w:noProof/>
+                <w:webHidden/>
+              </w:rPr>
+              <w:instrText xml:space="preserve"> PAGEREF _Toc442438606 \h </w:instrText>
+            </w:r>
+            <w:r>
+              <w:rPr>
+                <w:noProof/>
+                <w:webHidden/>
+              </w:rPr>
+            </w:r>
+            <w:r>
+              <w:rPr>
+                <w:noProof/>
+                <w:webHidden/>
+              </w:rPr>
+              <w:fldChar w:fldCharType="separate"/>
+            </w:r>
+            <w:r>
+              <w:rPr>
+                <w:noProof/>
+                <w:webHidden/>
+              </w:rPr>
+              <w:t>11</w:t>
             </w:r>
             <w:r>
               <w:rPr>
@@ -926,17 +1637,15 @@
             <w:rPr>
               <w:smallCaps w:val="0"/>
               <w:noProof/>
-              <w:sz w:val="24"/>
-              <w:szCs w:val="24"/>
             </w:rPr>
           </w:pPr>
-          <w:hyperlink w:anchor="_Toc437007618" w:history="1">
+          <w:hyperlink w:anchor="_Toc442438607" w:history="1">
             <w:r>
               <w:rPr>
                 <w:rStyle w:val="Collegamentoipertestuale"/>
                 <w:noProof/>
               </w:rPr>
-              <w:t>1.4 Reference Documents</w:t>
+              <w:t>2.6 Component interfaces</w:t>
             </w:r>
             <w:r>
               <w:rPr>
@@ -957,7 +1666,7 @@
                 <w:noProof/>
                 <w:webHidden/>
               </w:rPr>
-              <w:instrText xml:space="preserve"> PAGEREF _Toc437007618 \h </w:instrText>
+              <w:instrText xml:space="preserve"> PAGEREF _Toc442438607 \h </w:instrText>
             </w:r>
             <w:r>
               <w:rPr>
@@ -977,72 +1686,11 @@
                 <w:noProof/>
                 <w:webHidden/>
               </w:rPr>
-              <w:t>4</w:t>
+              <w:t>12</w:t>
             </w:r>
             <w:r>
               <w:rPr>
                 <w:noProof/>
-                <w:webHidden/>
-              </w:rPr>
-              <w:fldChar w:fldCharType="end"/>
-            </w:r>
-          </w:hyperlink>
-        </w:p>
-        <w:p>
-          <w:pPr>
-            <w:pStyle w:val="Sommario1"/>
-            <w:rPr>
-              <w:b w:val="0"/>
-              <w:caps w:val="0"/>
-              <w:sz w:val="24"/>
-              <w:szCs w:val="24"/>
-              <w:lang w:val="it-IT"/>
-            </w:rPr>
-          </w:pPr>
-          <w:hyperlink w:anchor="_Toc437007619" w:history="1">
-            <w:r>
-              <w:rPr>
-                <w:rStyle w:val="Collegamentoipertestuale"/>
-              </w:rPr>
-              <w:t>2. Architectural design</w:t>
-            </w:r>
-            <w:r>
-              <w:rPr>
-                <w:webHidden/>
-              </w:rPr>
-              <w:tab/>
-            </w:r>
-            <w:r>
-              <w:rPr>
-                <w:webHidden/>
-              </w:rPr>
-              <w:fldChar w:fldCharType="begin"/>
-            </w:r>
-            <w:r>
-              <w:rPr>
-                <w:webHidden/>
-              </w:rPr>
-              <w:instrText xml:space="preserve"> PAGEREF _Toc437007619 \h </w:instrText>
-            </w:r>
-            <w:r>
-              <w:rPr>
-                <w:webHidden/>
-              </w:rPr>
-            </w:r>
-            <w:r>
-              <w:rPr>
-                <w:webHidden/>
-              </w:rPr>
-              <w:fldChar w:fldCharType="separate"/>
-            </w:r>
-            <w:r>
-              <w:rPr>
-                <w:webHidden/>
-              </w:rPr>
-              <w:t>6</w:t>
-            </w:r>
-            <w:r>
-              <w:rPr>
                 <w:webHidden/>
               </w:rPr>
               <w:fldChar w:fldCharType="end"/>
@@ -1058,17 +1706,15 @@
             <w:rPr>
               <w:smallCaps w:val="0"/>
               <w:noProof/>
-              <w:sz w:val="24"/>
-              <w:szCs w:val="24"/>
             </w:rPr>
           </w:pPr>
-          <w:hyperlink w:anchor="_Toc437007620" w:history="1">
+          <w:hyperlink w:anchor="_Toc442438608" w:history="1">
             <w:r>
               <w:rPr>
                 <w:rStyle w:val="Collegamentoipertestuale"/>
                 <w:noProof/>
               </w:rPr>
-              <w:t>2.1 Overview</w:t>
+              <w:t>2.7 Selected architectural styles and patterns</w:t>
             </w:r>
             <w:r>
               <w:rPr>
@@ -1089,7 +1735,7 @@
                 <w:noProof/>
                 <w:webHidden/>
               </w:rPr>
-              <w:instrText xml:space="preserve"> PAGEREF _Toc437007620 \h </w:instrText>
+              <w:instrText xml:space="preserve"> PAGEREF _Toc442438608 \h </w:instrText>
             </w:r>
             <w:r>
               <w:rPr>
@@ -1109,11 +1755,70 @@
                 <w:noProof/>
                 <w:webHidden/>
               </w:rPr>
-              <w:t>6</w:t>
+              <w:t>13</w:t>
             </w:r>
             <w:r>
               <w:rPr>
                 <w:noProof/>
+                <w:webHidden/>
+              </w:rPr>
+              <w:fldChar w:fldCharType="end"/>
+            </w:r>
+          </w:hyperlink>
+        </w:p>
+        <w:p>
+          <w:pPr>
+            <w:pStyle w:val="Sommario1"/>
+            <w:rPr>
+              <w:b w:val="0"/>
+              <w:caps w:val="0"/>
+              <w:lang w:val="it-IT"/>
+            </w:rPr>
+          </w:pPr>
+          <w:hyperlink w:anchor="_Toc442438609" w:history="1">
+            <w:r>
+              <w:rPr>
+                <w:rStyle w:val="Collegamentoipertestuale"/>
+              </w:rPr>
+              <w:t>3. Algorithm design</w:t>
+            </w:r>
+            <w:r>
+              <w:rPr>
+                <w:webHidden/>
+              </w:rPr>
+              <w:tab/>
+            </w:r>
+            <w:r>
+              <w:rPr>
+                <w:webHidden/>
+              </w:rPr>
+              <w:fldChar w:fldCharType="begin"/>
+            </w:r>
+            <w:r>
+              <w:rPr>
+                <w:webHidden/>
+              </w:rPr>
+              <w:instrText xml:space="preserve"> PAGEREF _Toc442438609 \h </w:instrText>
+            </w:r>
+            <w:r>
+              <w:rPr>
+                <w:webHidden/>
+              </w:rPr>
+            </w:r>
+            <w:r>
+              <w:rPr>
+                <w:webHidden/>
+              </w:rPr>
+              <w:fldChar w:fldCharType="separate"/>
+            </w:r>
+            <w:r>
+              <w:rPr>
+                <w:webHidden/>
+              </w:rPr>
+              <w:t>16</w:t>
+            </w:r>
+            <w:r>
+              <w:rPr>
                 <w:webHidden/>
               </w:rPr>
               <w:fldChar w:fldCharType="end"/>
@@ -1129,17 +1834,15 @@
             <w:rPr>
               <w:smallCaps w:val="0"/>
               <w:noProof/>
-              <w:sz w:val="24"/>
-              <w:szCs w:val="24"/>
             </w:rPr>
           </w:pPr>
-          <w:hyperlink w:anchor="_Toc437007621" w:history="1">
+          <w:hyperlink w:anchor="_Toc442438610" w:history="1">
             <w:r>
               <w:rPr>
                 <w:rStyle w:val="Collegamentoipertestuale"/>
                 <w:noProof/>
               </w:rPr>
-              <w:t>2.2 High level components and their interaction</w:t>
+              <w:t>1.1 void enqueueRequest (Request req)</w:t>
             </w:r>
             <w:r>
               <w:rPr>
@@ -1160,7 +1863,7 @@
                 <w:noProof/>
                 <w:webHidden/>
               </w:rPr>
-              <w:instrText xml:space="preserve"> PAGEREF _Toc437007621 \h </w:instrText>
+              <w:instrText xml:space="preserve"> PAGEREF _Toc442438610 \h </w:instrText>
             </w:r>
             <w:r>
               <w:rPr>
@@ -1180,7 +1883,7 @@
                 <w:noProof/>
                 <w:webHidden/>
               </w:rPr>
-              <w:t>6</w:t>
+              <w:t>16</w:t>
             </w:r>
             <w:r>
               <w:rPr>
@@ -1200,17 +1903,15 @@
             <w:rPr>
               <w:smallCaps w:val="0"/>
               <w:noProof/>
-              <w:sz w:val="24"/>
-              <w:szCs w:val="24"/>
             </w:rPr>
           </w:pPr>
-          <w:hyperlink w:anchor="_Toc437007622" w:history="1">
+          <w:hyperlink w:anchor="_Toc442438611" w:history="1">
             <w:r>
               <w:rPr>
                 <w:rStyle w:val="Collegamentoipertestuale"/>
                 <w:noProof/>
               </w:rPr>
-              <w:t>2.3 Component view</w:t>
+              <w:t>1.2 void dequeueRequest (Zone z)</w:t>
             </w:r>
             <w:r>
               <w:rPr>
@@ -1231,7 +1932,7 @@
                 <w:noProof/>
                 <w:webHidden/>
               </w:rPr>
-              <w:instrText xml:space="preserve"> PAGEREF _Toc437007622 \h </w:instrText>
+              <w:instrText xml:space="preserve"> PAGEREF _Toc442438611 \h </w:instrText>
             </w:r>
             <w:r>
               <w:rPr>
@@ -1251,7 +1952,7 @@
                 <w:noProof/>
                 <w:webHidden/>
               </w:rPr>
-              <w:t>7</w:t>
+              <w:t>16</w:t>
             </w:r>
             <w:r>
               <w:rPr>
@@ -1271,17 +1972,15 @@
             <w:rPr>
               <w:smallCaps w:val="0"/>
               <w:noProof/>
-              <w:sz w:val="24"/>
-              <w:szCs w:val="24"/>
             </w:rPr>
           </w:pPr>
-          <w:hyperlink w:anchor="_Toc437007623" w:history="1">
+          <w:hyperlink w:anchor="_Toc442438612" w:history="1">
             <w:r>
               <w:rPr>
                 <w:rStyle w:val="Collegamentoipertestuale"/>
                 <w:noProof/>
               </w:rPr>
-              <w:t>2.4 Deployment view</w:t>
+              <w:t>1.3 void dispatchTaxis ()</w:t>
             </w:r>
             <w:r>
               <w:rPr>
@@ -1302,7 +2001,7 @@
                 <w:noProof/>
                 <w:webHidden/>
               </w:rPr>
-              <w:instrText xml:space="preserve"> PAGEREF _Toc437007623 \h </w:instrText>
+              <w:instrText xml:space="preserve"> PAGEREF _Toc442438612 \h </w:instrText>
             </w:r>
             <w:r>
               <w:rPr>
@@ -1322,436 +2021,7 @@
                 <w:noProof/>
                 <w:webHidden/>
               </w:rPr>
-              <w:t>8</w:t>
-            </w:r>
-            <w:r>
-              <w:rPr>
-                <w:noProof/>
-                <w:webHidden/>
-              </w:rPr>
-              <w:fldChar w:fldCharType="end"/>
-            </w:r>
-          </w:hyperlink>
-        </w:p>
-        <w:p>
-          <w:pPr>
-            <w:pStyle w:val="Sommario2"/>
-            <w:tabs>
-              <w:tab w:val="right" w:leader="dot" w:pos="9962"/>
-            </w:tabs>
-            <w:rPr>
-              <w:smallCaps w:val="0"/>
-              <w:noProof/>
-              <w:sz w:val="24"/>
-              <w:szCs w:val="24"/>
-            </w:rPr>
-          </w:pPr>
-          <w:hyperlink w:anchor="_Toc437007624" w:history="1">
-            <w:r>
-              <w:rPr>
-                <w:rStyle w:val="Collegamentoipertestuale"/>
-                <w:noProof/>
-              </w:rPr>
-              <w:t>2.5 Runtime view</w:t>
-            </w:r>
-            <w:r>
-              <w:rPr>
-                <w:noProof/>
-                <w:webHidden/>
-              </w:rPr>
-              <w:tab/>
-            </w:r>
-            <w:r>
-              <w:rPr>
-                <w:noProof/>
-                <w:webHidden/>
-              </w:rPr>
-              <w:fldChar w:fldCharType="begin"/>
-            </w:r>
-            <w:r>
-              <w:rPr>
-                <w:noProof/>
-                <w:webHidden/>
-              </w:rPr>
-              <w:instrText xml:space="preserve"> PAGEREF _Toc437007624 \h </w:instrText>
-            </w:r>
-            <w:r>
-              <w:rPr>
-                <w:noProof/>
-                <w:webHidden/>
-              </w:rPr>
-            </w:r>
-            <w:r>
-              <w:rPr>
-                <w:noProof/>
-                <w:webHidden/>
-              </w:rPr>
-              <w:fldChar w:fldCharType="separate"/>
-            </w:r>
-            <w:r>
-              <w:rPr>
-                <w:noProof/>
-                <w:webHidden/>
-              </w:rPr>
-              <w:t>9</w:t>
-            </w:r>
-            <w:r>
-              <w:rPr>
-                <w:noProof/>
-                <w:webHidden/>
-              </w:rPr>
-              <w:fldChar w:fldCharType="end"/>
-            </w:r>
-          </w:hyperlink>
-        </w:p>
-        <w:p>
-          <w:pPr>
-            <w:pStyle w:val="Sommario3"/>
-            <w:tabs>
-              <w:tab w:val="right" w:leader="dot" w:pos="9962"/>
-            </w:tabs>
-            <w:rPr>
-              <w:i w:val="0"/>
-              <w:noProof/>
-              <w:sz w:val="24"/>
-              <w:szCs w:val="24"/>
-            </w:rPr>
-          </w:pPr>
-          <w:hyperlink w:anchor="_Toc437007625" w:history="1">
-            <w:r>
-              <w:rPr>
-                <w:rStyle w:val="Collegamentoipertestuale"/>
-                <w:noProof/>
-                <w:lang w:val="en-GB"/>
-              </w:rPr>
-              <w:t>2.5.1 Add Request Sequence Diagram</w:t>
-            </w:r>
-            <w:r>
-              <w:rPr>
-                <w:noProof/>
-                <w:webHidden/>
-              </w:rPr>
-              <w:tab/>
-            </w:r>
-            <w:r>
-              <w:rPr>
-                <w:noProof/>
-                <w:webHidden/>
-              </w:rPr>
-              <w:fldChar w:fldCharType="begin"/>
-            </w:r>
-            <w:r>
-              <w:rPr>
-                <w:noProof/>
-                <w:webHidden/>
-              </w:rPr>
-              <w:instrText xml:space="preserve"> PAGEREF _Toc437007625 \h </w:instrText>
-            </w:r>
-            <w:r>
-              <w:rPr>
-                <w:noProof/>
-                <w:webHidden/>
-              </w:rPr>
-            </w:r>
-            <w:r>
-              <w:rPr>
-                <w:noProof/>
-                <w:webHidden/>
-              </w:rPr>
-              <w:fldChar w:fldCharType="separate"/>
-            </w:r>
-            <w:r>
-              <w:rPr>
-                <w:noProof/>
-                <w:webHidden/>
-              </w:rPr>
-              <w:t>9</w:t>
-            </w:r>
-            <w:r>
-              <w:rPr>
-                <w:noProof/>
-                <w:webHidden/>
-              </w:rPr>
-              <w:fldChar w:fldCharType="end"/>
-            </w:r>
-          </w:hyperlink>
-        </w:p>
-        <w:p>
-          <w:pPr>
-            <w:pStyle w:val="Sommario3"/>
-            <w:tabs>
-              <w:tab w:val="right" w:leader="dot" w:pos="9962"/>
-            </w:tabs>
-            <w:rPr>
-              <w:i w:val="0"/>
-              <w:noProof/>
-              <w:sz w:val="24"/>
-              <w:szCs w:val="24"/>
-            </w:rPr>
-          </w:pPr>
-          <w:hyperlink w:anchor="_Toc437007626" w:history="1">
-            <w:r>
-              <w:rPr>
-                <w:rStyle w:val="Collegamentoipertestuale"/>
-                <w:noProof/>
-                <w:lang w:val="en-GB"/>
-              </w:rPr>
-              <w:t>2.5.2 Login Sequence Diagram</w:t>
-            </w:r>
-            <w:r>
-              <w:rPr>
-                <w:noProof/>
-                <w:webHidden/>
-              </w:rPr>
-              <w:tab/>
-            </w:r>
-            <w:r>
-              <w:rPr>
-                <w:noProof/>
-                <w:webHidden/>
-              </w:rPr>
-              <w:fldChar w:fldCharType="begin"/>
-            </w:r>
-            <w:r>
-              <w:rPr>
-                <w:noProof/>
-                <w:webHidden/>
-              </w:rPr>
-              <w:instrText xml:space="preserve"> PAGEREF _Toc437007626 \h </w:instrText>
-            </w:r>
-            <w:r>
-              <w:rPr>
-                <w:noProof/>
-                <w:webHidden/>
-              </w:rPr>
-            </w:r>
-            <w:r>
-              <w:rPr>
-                <w:noProof/>
-                <w:webHidden/>
-              </w:rPr>
-              <w:fldChar w:fldCharType="separate"/>
-            </w:r>
-            <w:r>
-              <w:rPr>
-                <w:noProof/>
-                <w:webHidden/>
-              </w:rPr>
-              <w:t>10</w:t>
-            </w:r>
-            <w:r>
-              <w:rPr>
-                <w:noProof/>
-                <w:webHidden/>
-              </w:rPr>
-              <w:fldChar w:fldCharType="end"/>
-            </w:r>
-          </w:hyperlink>
-        </w:p>
-        <w:p>
-          <w:pPr>
-            <w:pStyle w:val="Sommario3"/>
-            <w:tabs>
-              <w:tab w:val="right" w:leader="dot" w:pos="9962"/>
-            </w:tabs>
-            <w:rPr>
-              <w:i w:val="0"/>
-              <w:noProof/>
-              <w:sz w:val="24"/>
-              <w:szCs w:val="24"/>
-            </w:rPr>
-          </w:pPr>
-          <w:hyperlink w:anchor="_Toc437007627" w:history="1">
-            <w:r>
-              <w:rPr>
-                <w:rStyle w:val="Collegamentoipertestuale"/>
-                <w:noProof/>
-                <w:lang w:val="en-GB"/>
-              </w:rPr>
-              <w:t>2.5.1 Request Association Sequence Diagram</w:t>
-            </w:r>
-            <w:r>
-              <w:rPr>
-                <w:noProof/>
-                <w:webHidden/>
-              </w:rPr>
-              <w:tab/>
-            </w:r>
-            <w:r>
-              <w:rPr>
-                <w:noProof/>
-                <w:webHidden/>
-              </w:rPr>
-              <w:fldChar w:fldCharType="begin"/>
-            </w:r>
-            <w:r>
-              <w:rPr>
-                <w:noProof/>
-                <w:webHidden/>
-              </w:rPr>
-              <w:instrText xml:space="preserve"> PAGEREF _Toc437007627 \h </w:instrText>
-            </w:r>
-            <w:r>
-              <w:rPr>
-                <w:noProof/>
-                <w:webHidden/>
-              </w:rPr>
-            </w:r>
-            <w:r>
-              <w:rPr>
-                <w:noProof/>
-                <w:webHidden/>
-              </w:rPr>
-              <w:fldChar w:fldCharType="separate"/>
-            </w:r>
-            <w:r>
-              <w:rPr>
-                <w:noProof/>
-                <w:webHidden/>
-              </w:rPr>
-              <w:t>11</w:t>
-            </w:r>
-            <w:r>
-              <w:rPr>
-                <w:noProof/>
-                <w:webHidden/>
-              </w:rPr>
-              <w:fldChar w:fldCharType="end"/>
-            </w:r>
-          </w:hyperlink>
-        </w:p>
-        <w:p>
-          <w:pPr>
-            <w:pStyle w:val="Sommario2"/>
-            <w:tabs>
-              <w:tab w:val="right" w:leader="dot" w:pos="9962"/>
-            </w:tabs>
-            <w:rPr>
-              <w:smallCaps w:val="0"/>
-              <w:noProof/>
-              <w:sz w:val="24"/>
-              <w:szCs w:val="24"/>
-            </w:rPr>
-          </w:pPr>
-          <w:hyperlink w:anchor="_Toc437007628" w:history="1">
-            <w:r>
-              <w:rPr>
-                <w:rStyle w:val="Collegamentoipertestuale"/>
-                <w:noProof/>
-              </w:rPr>
-              <w:t>2.6 Component interfaces</w:t>
-            </w:r>
-            <w:r>
-              <w:rPr>
-                <w:noProof/>
-                <w:webHidden/>
-              </w:rPr>
-              <w:tab/>
-            </w:r>
-            <w:r>
-              <w:rPr>
-                <w:noProof/>
-                <w:webHidden/>
-              </w:rPr>
-              <w:fldChar w:fldCharType="begin"/>
-            </w:r>
-            <w:r>
-              <w:rPr>
-                <w:noProof/>
-                <w:webHidden/>
-              </w:rPr>
-              <w:instrText xml:space="preserve"> PAGEREF _Toc437007628 \h </w:instrText>
-            </w:r>
-            <w:r>
-              <w:rPr>
-                <w:noProof/>
-                <w:webHidden/>
-              </w:rPr>
-            </w:r>
-            <w:r>
-              <w:rPr>
-                <w:noProof/>
-                <w:webHidden/>
-              </w:rPr>
-              <w:fldChar w:fldCharType="separate"/>
-            </w:r>
-            <w:r>
-              <w:rPr>
-                <w:noProof/>
-                <w:webHidden/>
-              </w:rPr>
-              <w:t>12</w:t>
-            </w:r>
-            <w:r>
-              <w:rPr>
-                <w:noProof/>
-                <w:webHidden/>
-              </w:rPr>
-              <w:fldChar w:fldCharType="end"/>
-            </w:r>
-          </w:hyperlink>
-        </w:p>
-        <w:p>
-          <w:pPr>
-            <w:pStyle w:val="Sommario2"/>
-            <w:tabs>
-              <w:tab w:val="right" w:leader="dot" w:pos="9962"/>
-            </w:tabs>
-            <w:rPr>
-              <w:smallCaps w:val="0"/>
-              <w:noProof/>
-              <w:sz w:val="24"/>
-              <w:szCs w:val="24"/>
-            </w:rPr>
-          </w:pPr>
-          <w:hyperlink w:anchor="_Toc437007629" w:history="1">
-            <w:r>
-              <w:rPr>
-                <w:rStyle w:val="Collegamentoipertestuale"/>
-                <w:noProof/>
-              </w:rPr>
-              <w:t>2.6 Selected architectural styles and patterns</w:t>
-            </w:r>
-            <w:r>
-              <w:rPr>
-                <w:noProof/>
-                <w:webHidden/>
-              </w:rPr>
-              <w:tab/>
-            </w:r>
-            <w:r>
-              <w:rPr>
-                <w:noProof/>
-                <w:webHidden/>
-              </w:rPr>
-              <w:fldChar w:fldCharType="begin"/>
-            </w:r>
-            <w:r>
-              <w:rPr>
-                <w:noProof/>
-                <w:webHidden/>
-              </w:rPr>
-              <w:instrText xml:space="preserve"> PAGEREF _Toc437007629 \h </w:instrText>
-            </w:r>
-            <w:r>
-              <w:rPr>
-                <w:noProof/>
-                <w:webHidden/>
-              </w:rPr>
-            </w:r>
-            <w:r>
-              <w:rPr>
-                <w:noProof/>
-                <w:webHidden/>
-              </w:rPr>
-              <w:fldChar w:fldCharType="separate"/>
-            </w:r>
-            <w:r>
-              <w:rPr>
-                <w:noProof/>
-                <w:webHidden/>
-              </w:rPr>
-              <w:t>13</w:t>
+              <w:t>16</w:t>
             </w:r>
             <w:r>
               <w:rPr>
@@ -1768,17 +2038,15 @@
             <w:rPr>
               <w:b w:val="0"/>
               <w:caps w:val="0"/>
-              <w:sz w:val="24"/>
-              <w:szCs w:val="24"/>
               <w:lang w:val="it-IT"/>
             </w:rPr>
           </w:pPr>
-          <w:hyperlink w:anchor="_Toc437007630" w:history="1">
+          <w:hyperlink w:anchor="_Toc442438613" w:history="1">
             <w:r>
               <w:rPr>
                 <w:rStyle w:val="Collegamentoipertestuale"/>
               </w:rPr>
-              <w:t>3. Algorithm design</w:t>
+              <w:t>4. User interface design</w:t>
             </w:r>
             <w:r>
               <w:rPr>
@@ -1796,7 +2064,7 @@
               <w:rPr>
                 <w:webHidden/>
               </w:rPr>
-              <w:instrText xml:space="preserve"> PAGEREF _Toc437007630 \h </w:instrText>
+              <w:instrText xml:space="preserve"> PAGEREF _Toc442438613 \h </w:instrText>
             </w:r>
             <w:r>
               <w:rPr>
@@ -1813,223 +2081,10 @@
               <w:rPr>
                 <w:webHidden/>
               </w:rPr>
-              <w:t>16</w:t>
-            </w:r>
-            <w:r>
-              <w:rPr>
-                <w:webHidden/>
-              </w:rPr>
-              <w:fldChar w:fldCharType="end"/>
-            </w:r>
-          </w:hyperlink>
-        </w:p>
-        <w:p>
-          <w:pPr>
-            <w:pStyle w:val="Sommario2"/>
-            <w:tabs>
-              <w:tab w:val="right" w:leader="dot" w:pos="9962"/>
-            </w:tabs>
-            <w:rPr>
-              <w:smallCaps w:val="0"/>
-              <w:noProof/>
-              <w:sz w:val="24"/>
-              <w:szCs w:val="24"/>
-            </w:rPr>
-          </w:pPr>
-          <w:hyperlink w:anchor="_Toc437007631" w:history="1">
-            <w:r>
-              <w:rPr>
-                <w:rStyle w:val="Collegamentoipertestuale"/>
-                <w:noProof/>
-              </w:rPr>
-              <w:t>1.1 void enqueueRequest (Request req)</w:t>
-            </w:r>
-            <w:r>
-              <w:rPr>
-                <w:noProof/>
-                <w:webHidden/>
-              </w:rPr>
-              <w:tab/>
-            </w:r>
-            <w:r>
-              <w:rPr>
-                <w:noProof/>
-                <w:webHidden/>
-              </w:rPr>
-              <w:fldChar w:fldCharType="begin"/>
-            </w:r>
-            <w:r>
-              <w:rPr>
-                <w:noProof/>
-                <w:webHidden/>
-              </w:rPr>
-              <w:instrText xml:space="preserve"> PAGEREF _Toc437007631 \h </w:instrText>
-            </w:r>
-            <w:r>
-              <w:rPr>
-                <w:noProof/>
-                <w:webHidden/>
-              </w:rPr>
-            </w:r>
-            <w:r>
-              <w:rPr>
-                <w:noProof/>
-                <w:webHidden/>
-              </w:rPr>
-              <w:fldChar w:fldCharType="separate"/>
-            </w:r>
-            <w:r>
-              <w:rPr>
-                <w:noProof/>
-                <w:webHidden/>
-              </w:rPr>
-              <w:t>16</w:t>
-            </w:r>
-            <w:r>
-              <w:rPr>
-                <w:noProof/>
-                <w:webHidden/>
-              </w:rPr>
-              <w:fldChar w:fldCharType="end"/>
-            </w:r>
-          </w:hyperlink>
-        </w:p>
-        <w:p>
-          <w:pPr>
-            <w:pStyle w:val="Sommario2"/>
-            <w:tabs>
-              <w:tab w:val="right" w:leader="dot" w:pos="9962"/>
-            </w:tabs>
-            <w:rPr>
-              <w:smallCaps w:val="0"/>
-              <w:noProof/>
-              <w:sz w:val="24"/>
-              <w:szCs w:val="24"/>
-            </w:rPr>
-          </w:pPr>
-          <w:hyperlink w:anchor="_Toc437007632" w:history="1">
-            <w:r>
-              <w:rPr>
-                <w:rStyle w:val="Collegamentoipertestuale"/>
-                <w:noProof/>
-              </w:rPr>
-              <w:t>1.2 void dequeueRequest (Zone z)</w:t>
-            </w:r>
-            <w:r>
-              <w:rPr>
-                <w:noProof/>
-                <w:webHidden/>
-              </w:rPr>
-              <w:tab/>
-            </w:r>
-            <w:r>
-              <w:rPr>
-                <w:noProof/>
-                <w:webHidden/>
-              </w:rPr>
-              <w:fldChar w:fldCharType="begin"/>
-            </w:r>
-            <w:r>
-              <w:rPr>
-                <w:noProof/>
-                <w:webHidden/>
-              </w:rPr>
-              <w:instrText xml:space="preserve"> PAGEREF _Toc437007632 \h </w:instrText>
-            </w:r>
-            <w:r>
-              <w:rPr>
-                <w:noProof/>
-                <w:webHidden/>
-              </w:rPr>
-            </w:r>
-            <w:r>
-              <w:rPr>
-                <w:noProof/>
-                <w:webHidden/>
-              </w:rPr>
-              <w:fldChar w:fldCharType="separate"/>
-            </w:r>
-            <w:r>
-              <w:rPr>
-                <w:noProof/>
-                <w:webHidden/>
-              </w:rPr>
-              <w:t>16</w:t>
-            </w:r>
-            <w:r>
-              <w:rPr>
-                <w:noProof/>
-                <w:webHidden/>
-              </w:rPr>
-              <w:fldChar w:fldCharType="end"/>
-            </w:r>
-          </w:hyperlink>
-        </w:p>
-        <w:p>
-          <w:pPr>
-            <w:pStyle w:val="Sommario2"/>
-            <w:tabs>
-              <w:tab w:val="right" w:leader="dot" w:pos="9962"/>
-            </w:tabs>
-            <w:rPr>
-              <w:smallCaps w:val="0"/>
-              <w:noProof/>
-              <w:sz w:val="24"/>
-              <w:szCs w:val="24"/>
-            </w:rPr>
-          </w:pPr>
-          <w:hyperlink w:anchor="_Toc437007633" w:history="1">
-            <w:r>
-              <w:rPr>
-                <w:rStyle w:val="Collegamentoipertestuale"/>
-                <w:noProof/>
-              </w:rPr>
-              <w:t>1.3 void dispatchTaxis ()</w:t>
-            </w:r>
-            <w:r>
-              <w:rPr>
-                <w:noProof/>
-                <w:webHidden/>
-              </w:rPr>
-              <w:tab/>
-            </w:r>
-            <w:r>
-              <w:rPr>
-                <w:noProof/>
-                <w:webHidden/>
-              </w:rPr>
-              <w:fldChar w:fldCharType="begin"/>
-            </w:r>
-            <w:r>
-              <w:rPr>
-                <w:noProof/>
-                <w:webHidden/>
-              </w:rPr>
-              <w:instrText xml:space="preserve"> PAGEREF _Toc437007633 \h </w:instrText>
-            </w:r>
-            <w:r>
-              <w:rPr>
-                <w:noProof/>
-                <w:webHidden/>
-              </w:rPr>
-            </w:r>
-            <w:r>
-              <w:rPr>
-                <w:noProof/>
-                <w:webHidden/>
-              </w:rPr>
-              <w:fldChar w:fldCharType="separate"/>
-            </w:r>
-            <w:r>
-              <w:rPr>
-                <w:noProof/>
-                <w:webHidden/>
-              </w:rPr>
-              <w:t>16</w:t>
-            </w:r>
-            <w:r>
-              <w:rPr>
-                <w:noProof/>
+              <w:t>17</w:t>
+            </w:r>
+            <w:r>
+              <w:rPr>
                 <w:webHidden/>
               </w:rPr>
               <w:fldChar w:fldCharType="end"/>
@@ -2042,17 +2097,15 @@
             <w:rPr>
               <w:b w:val="0"/>
               <w:caps w:val="0"/>
-              <w:sz w:val="24"/>
-              <w:szCs w:val="24"/>
               <w:lang w:val="it-IT"/>
             </w:rPr>
           </w:pPr>
-          <w:hyperlink w:anchor="_Toc437007634" w:history="1">
+          <w:hyperlink w:anchor="_Toc442438614" w:history="1">
             <w:r>
               <w:rPr>
                 <w:rStyle w:val="Collegamentoipertestuale"/>
               </w:rPr>
-              <w:t>4. User interface design</w:t>
+              <w:t>5. Requirement Traceability</w:t>
             </w:r>
             <w:r>
               <w:rPr>
@@ -2070,68 +2123,7 @@
               <w:rPr>
                 <w:webHidden/>
               </w:rPr>
-              <w:instrText xml:space="preserve"> PAGEREF _Toc437007634 \h </w:instrText>
-            </w:r>
-            <w:r>
-              <w:rPr>
-                <w:webHidden/>
-              </w:rPr>
-            </w:r>
-            <w:r>
-              <w:rPr>
-                <w:webHidden/>
-              </w:rPr>
-              <w:fldChar w:fldCharType="separate"/>
-            </w:r>
-            <w:r>
-              <w:rPr>
-                <w:webHidden/>
-              </w:rPr>
-              <w:t>17</w:t>
-            </w:r>
-            <w:r>
-              <w:rPr>
-                <w:webHidden/>
-              </w:rPr>
-              <w:fldChar w:fldCharType="end"/>
-            </w:r>
-          </w:hyperlink>
-        </w:p>
-        <w:p>
-          <w:pPr>
-            <w:pStyle w:val="Sommario1"/>
-            <w:rPr>
-              <w:b w:val="0"/>
-              <w:caps w:val="0"/>
-              <w:sz w:val="24"/>
-              <w:szCs w:val="24"/>
-              <w:lang w:val="it-IT"/>
-            </w:rPr>
-          </w:pPr>
-          <w:hyperlink w:anchor="_Toc437007635" w:history="1">
-            <w:r>
-              <w:rPr>
-                <w:rStyle w:val="Collegamentoipertestuale"/>
-              </w:rPr>
-              <w:t>5. Requirement Traceability</w:t>
-            </w:r>
-            <w:r>
-              <w:rPr>
-                <w:webHidden/>
-              </w:rPr>
-              <w:tab/>
-            </w:r>
-            <w:r>
-              <w:rPr>
-                <w:webHidden/>
-              </w:rPr>
-              <w:fldChar w:fldCharType="begin"/>
-            </w:r>
-            <w:r>
-              <w:rPr>
-                <w:webHidden/>
-              </w:rPr>
-              <w:instrText xml:space="preserve"> PAGEREF _Toc437007635 \h </w:instrText>
+              <w:instrText xml:space="preserve"> PAGEREF _Toc442438614 \h </w:instrText>
             </w:r>
             <w:r>
               <w:rPr>
@@ -2188,7 +2180,7 @@
         </w:rPr>
         <w:br w:type="page"/>
       </w:r>
-      <w:bookmarkStart w:id="0" w:name="_Toc437007613"/>
+      <w:bookmarkStart w:id="1" w:name="_Toc442438592"/>
       <w:r>
         <w:rPr>
           <w:lang w:val="en-GB"/>
@@ -2196,20 +2188,20 @@
         <w:lastRenderedPageBreak/>
         <w:t>1. Introduction</w:t>
       </w:r>
-      <w:bookmarkEnd w:id="0"/>
+      <w:bookmarkEnd w:id="1"/>
     </w:p>
     <w:p>
       <w:pPr>
         <w:pStyle w:val="Titolo2"/>
       </w:pPr>
-      <w:bookmarkStart w:id="1" w:name="_Toc437007614"/>
+      <w:bookmarkStart w:id="2" w:name="_Toc442438593"/>
       <w:r>
         <w:t xml:space="preserve">1.1 </w:t>
       </w:r>
       <w:r>
         <w:t>Purpose</w:t>
       </w:r>
-      <w:bookmarkEnd w:id="1"/>
+      <w:bookmarkEnd w:id="2"/>
     </w:p>
     <w:p>
       <w:pPr>
@@ -2501,7 +2493,7 @@
       <w:pPr>
         <w:pStyle w:val="Titolo2"/>
       </w:pPr>
-      <w:bookmarkStart w:id="2" w:name="_Toc437007615"/>
+      <w:bookmarkStart w:id="3" w:name="_Toc442438594"/>
       <w:r>
         <w:t>1.2</w:t>
       </w:r>
@@ -2511,7 +2503,7 @@
       <w:r>
         <w:t>Scope</w:t>
       </w:r>
-      <w:bookmarkEnd w:id="2"/>
+      <w:bookmarkEnd w:id="3"/>
     </w:p>
     <w:p>
       <w:pPr>
@@ -2694,14 +2686,14 @@
       <w:pPr>
         <w:pStyle w:val="Titolo2"/>
       </w:pPr>
-      <w:bookmarkStart w:id="3" w:name="_Toc437007616"/>
+      <w:bookmarkStart w:id="4" w:name="_Toc442438595"/>
       <w:r>
         <w:t>1.3 Definitions</w:t>
       </w:r>
       <w:r>
         <w:t>, Acronyms, Abbreviation</w:t>
       </w:r>
-      <w:bookmarkEnd w:id="3"/>
+      <w:bookmarkEnd w:id="4"/>
       <w:r>
         <w:t xml:space="preserve"> </w:t>
       </w:r>
@@ -2710,11 +2702,11 @@
       <w:pPr>
         <w:pStyle w:val="Titolo3"/>
       </w:pPr>
-      <w:bookmarkStart w:id="4" w:name="_Toc437007617"/>
+      <w:bookmarkStart w:id="5" w:name="_Toc442438596"/>
       <w:r>
         <w:t>1.3.2 Acronyms</w:t>
       </w:r>
-      <w:bookmarkEnd w:id="4"/>
+      <w:bookmarkEnd w:id="5"/>
     </w:p>
     <w:p>
       <w:pPr>
@@ -3008,11 +3000,11 @@
       <w:pPr>
         <w:pStyle w:val="Titolo2"/>
       </w:pPr>
-      <w:bookmarkStart w:id="5" w:name="_Toc437007618"/>
+      <w:bookmarkStart w:id="6" w:name="_Toc442438597"/>
       <w:r>
         <w:t>1.4 Reference Documents</w:t>
       </w:r>
-      <w:bookmarkEnd w:id="5"/>
+      <w:bookmarkEnd w:id="6"/>
     </w:p>
     <w:p>
       <w:pPr>
@@ -3738,7 +3730,7 @@
         </w:rPr>
         <w:br w:type="page"/>
       </w:r>
-      <w:bookmarkStart w:id="6" w:name="_Toc437007619"/>
+      <w:bookmarkStart w:id="7" w:name="_Toc442438598"/>
       <w:r>
         <w:rPr>
           <w:lang w:val="en-GB"/>
@@ -3764,20 +3756,20 @@
         </w:rPr>
         <w:t>Architectural design</w:t>
       </w:r>
-      <w:bookmarkEnd w:id="6"/>
+      <w:bookmarkEnd w:id="7"/>
     </w:p>
     <w:p>
       <w:pPr>
         <w:pStyle w:val="Titolo2"/>
       </w:pPr>
-      <w:bookmarkStart w:id="7" w:name="_Toc437007620"/>
+      <w:bookmarkStart w:id="8" w:name="_Toc442438599"/>
       <w:r>
         <w:t xml:space="preserve">2.1 </w:t>
       </w:r>
       <w:r>
         <w:t>Overview</w:t>
       </w:r>
-      <w:bookmarkEnd w:id="7"/>
+      <w:bookmarkEnd w:id="8"/>
     </w:p>
     <w:p>
       <w:pPr>
@@ -3914,14 +3906,14 @@
       <w:pPr>
         <w:pStyle w:val="Titolo2"/>
       </w:pPr>
-      <w:bookmarkStart w:id="8" w:name="_Toc437007621"/>
+      <w:bookmarkStart w:id="9" w:name="_Toc442438600"/>
       <w:r>
         <w:t xml:space="preserve">2.2 </w:t>
       </w:r>
       <w:r>
         <w:t>High level components and their interaction</w:t>
       </w:r>
-      <w:bookmarkEnd w:id="8"/>
+      <w:bookmarkEnd w:id="9"/>
     </w:p>
     <w:p>
       <w:pPr>
@@ -4372,7 +4364,7 @@
       <w:r>
         <w:br w:type="page"/>
       </w:r>
-      <w:bookmarkStart w:id="9" w:name="_Toc437007622"/>
+      <w:bookmarkStart w:id="10" w:name="_Toc442438601"/>
       <w:r>
         <w:lastRenderedPageBreak/>
         <w:t>2.3</w:t>
@@ -4380,7 +4372,7 @@
       <w:r>
         <w:t xml:space="preserve"> Component view</w:t>
       </w:r>
-      <w:bookmarkEnd w:id="9"/>
+      <w:bookmarkEnd w:id="10"/>
     </w:p>
     <w:p>
       <w:pPr>
@@ -4554,7 +4546,7 @@
       <w:r>
         <w:br w:type="page"/>
       </w:r>
-      <w:bookmarkStart w:id="10" w:name="_Toc437007623"/>
+      <w:bookmarkStart w:id="11" w:name="_Toc442438602"/>
       <w:r>
         <w:lastRenderedPageBreak/>
         <w:t>2.4</w:t>
@@ -4562,7 +4554,7 @@
       <w:r>
         <w:t xml:space="preserve"> Deployment view</w:t>
       </w:r>
-      <w:bookmarkEnd w:id="10"/>
+      <w:bookmarkEnd w:id="11"/>
     </w:p>
     <w:p>
       <w:pPr>
@@ -4753,12 +4745,12 @@
       <w:r>
         <w:br w:type="page"/>
       </w:r>
-      <w:bookmarkStart w:id="11" w:name="_Toc437007624"/>
+      <w:bookmarkStart w:id="12" w:name="_Toc442438603"/>
       <w:r>
         <w:lastRenderedPageBreak/>
         <w:t>2.5 Runtime view</w:t>
       </w:r>
-      <w:bookmarkEnd w:id="11"/>
+      <w:bookmarkEnd w:id="12"/>
     </w:p>
     <w:p>
       <w:pPr>
@@ -4768,7 +4760,7 @@
           <w:lang w:val="en-GB"/>
         </w:rPr>
       </w:pPr>
-      <w:bookmarkStart w:id="12" w:name="_Toc437007625"/>
+      <w:bookmarkStart w:id="13" w:name="_Toc442438604"/>
       <w:r>
         <w:rPr>
           <w:i w:val="0"/>
@@ -4783,7 +4775,7 @@
         </w:rPr>
         <w:t>Add Request Sequence Diagram</w:t>
       </w:r>
-      <w:bookmarkEnd w:id="12"/>
+      <w:bookmarkEnd w:id="13"/>
     </w:p>
     <w:p>
       <w:pPr>
@@ -4880,7 +4872,7 @@
       <w:r>
         <w:br w:type="page"/>
       </w:r>
-      <w:bookmarkStart w:id="13" w:name="_Toc437007626"/>
+      <w:bookmarkStart w:id="14" w:name="_Toc442438605"/>
       <w:r>
         <w:rPr>
           <w:i w:val="0"/>
@@ -4889,7 +4881,7 @@
         <w:lastRenderedPageBreak/>
         <w:t>2.5.2 Login Sequence Diagram</w:t>
       </w:r>
-      <w:bookmarkEnd w:id="13"/>
+      <w:bookmarkEnd w:id="14"/>
     </w:p>
     <w:p/>
     <w:p/>
@@ -4985,7 +4977,7 @@
         </w:rPr>
         <w:br w:type="page"/>
       </w:r>
-      <w:bookmarkStart w:id="14" w:name="_Toc437007627"/>
+      <w:bookmarkStart w:id="15" w:name="_Toc442438606"/>
       <w:r>
         <w:rPr>
           <w:i w:val="0"/>
@@ -4994,7 +4986,7 @@
         <w:lastRenderedPageBreak/>
         <w:t>2.5.1 Request Association Sequence Diagram</w:t>
       </w:r>
-      <w:bookmarkEnd w:id="14"/>
+      <w:bookmarkEnd w:id="15"/>
     </w:p>
     <w:p/>
     <w:p/>
@@ -5095,12 +5087,12 @@
       <w:r>
         <w:br w:type="page"/>
       </w:r>
-      <w:bookmarkStart w:id="15" w:name="_Toc437007628"/>
+      <w:bookmarkStart w:id="16" w:name="_Toc442438607"/>
       <w:r>
         <w:lastRenderedPageBreak/>
         <w:t>2.6 Component interfaces</w:t>
       </w:r>
-      <w:bookmarkEnd w:id="15"/>
+      <w:bookmarkEnd w:id="16"/>
     </w:p>
     <w:p>
       <w:pPr>
@@ -6825,7 +6817,7 @@
       <w:pPr>
         <w:pStyle w:val="Titolo2"/>
       </w:pPr>
-      <w:bookmarkStart w:id="16" w:name="_Toc437007629"/>
+      <w:bookmarkStart w:id="17" w:name="_Toc442438608"/>
       <w:r>
         <w:t>2.7</w:t>
       </w:r>
@@ -6838,7 +6830,7 @@
       <w:r>
         <w:t>and patterns</w:t>
       </w:r>
-      <w:bookmarkEnd w:id="16"/>
+      <w:bookmarkEnd w:id="17"/>
     </w:p>
     <w:p>
       <w:pPr>
@@ -7126,7 +7118,6 @@
           <w:lang w:val="en-GB"/>
         </w:rPr>
       </w:pPr>
-      <w:bookmarkStart w:id="17" w:name="_GoBack"/>
       <w:r>
         <w:rPr>
           <w:rFonts w:cs="SFRM1000"/>
@@ -7174,7 +7165,6 @@
           </wp:inline>
         </w:drawing>
       </w:r>
-      <w:bookmarkEnd w:id="17"/>
     </w:p>
     <w:p>
       <w:pPr>
@@ -7910,7 +7900,7 @@
         </w:rPr>
         <w:br w:type="page"/>
       </w:r>
-      <w:bookmarkStart w:id="18" w:name="_Toc437007630"/>
+      <w:bookmarkStart w:id="18" w:name="_Toc442438609"/>
       <w:r>
         <w:rPr>
           <w:lang w:val="en-GB"/>
@@ -7924,7 +7914,7 @@
       <w:pPr>
         <w:pStyle w:val="Titolo2"/>
       </w:pPr>
-      <w:bookmarkStart w:id="19" w:name="_Toc437007631"/>
+      <w:bookmarkStart w:id="19" w:name="_Toc442438610"/>
       <w:r>
         <w:t>1.1 void enqueueRequest</w:t>
       </w:r>
@@ -8174,7 +8164,7 @@
       <w:pPr>
         <w:pStyle w:val="Titolo2"/>
       </w:pPr>
-      <w:bookmarkStart w:id="20" w:name="_Toc437007632"/>
+      <w:bookmarkStart w:id="20" w:name="_Toc442438611"/>
       <w:r>
         <w:t>1.2</w:t>
       </w:r>
@@ -8341,7 +8331,7 @@
       <w:pPr>
         <w:pStyle w:val="Titolo2"/>
       </w:pPr>
-      <w:bookmarkStart w:id="21" w:name="_Toc437007633"/>
+      <w:bookmarkStart w:id="21" w:name="_Toc442438612"/>
       <w:r>
         <w:t>1.3</w:t>
       </w:r>
@@ -8925,7 +8915,7 @@
           <w:lang w:val="en-GB"/>
         </w:rPr>
       </w:pPr>
-      <w:bookmarkStart w:id="22" w:name="_Toc437007634"/>
+      <w:bookmarkStart w:id="22" w:name="_Toc442438613"/>
       <w:r>
         <w:rPr>
           <w:lang w:val="en-GB"/>
@@ -8955,7 +8945,7 @@
           <w:lang w:val="en-GB"/>
         </w:rPr>
       </w:pPr>
-      <w:bookmarkStart w:id="23" w:name="_Toc437007635"/>
+      <w:bookmarkStart w:id="23" w:name="_Toc442438614"/>
       <w:r>
         <w:rPr>
           <w:lang w:val="en-GB"/>
@@ -9838,7 +9828,7 @@
         <w:rStyle w:val="Numeropagina"/>
         <w:noProof/>
       </w:rPr>
-      <w:t>13</w:t>
+      <w:t>2</w:t>
     </w:r>
     <w:r>
       <w:rPr>
@@ -16519,7 +16509,7 @@
 </file>
 
 <file path=customXml/itemProps1.xml><?xml version="1.0" encoding="utf-8"?>
-<ds:datastoreItem xmlns:ds="http://schemas.openxmlformats.org/officeDocument/2006/customXml" ds:itemID="{5D2CF5AC-4760-486C-A588-07BE5E73FBD8}">
+<ds:datastoreItem xmlns:ds="http://schemas.openxmlformats.org/officeDocument/2006/customXml" ds:itemID="{FE087E62-B424-4CA7-8AA2-E4B2DB793F17}">
   <ds:schemaRefs>
     <ds:schemaRef ds:uri="http://schemas.openxmlformats.org/officeDocument/2006/bibliography"/>
   </ds:schemaRefs>

</xml_diff>